<commit_message>
adding a comparison model with random effects for both year and stratum
</commit_message>
<xml_diff>
--- a/doc/BBS GAM draft Dec 2019.docx
+++ b/doc/BBS GAM draft Dec 2019.docx
@@ -98,7 +98,13 @@
         <w:t>are</w:t>
       </w:r>
       <w:r>
-        <w:t xml:space="preserve"> equally well supported by the standard models. </w:t>
+        <w:t xml:space="preserve"> equally well supported by the standard models</w:t>
+      </w:r>
+      <w:r>
+        <w:t>, and so there is a need for alternative models and for a continual evolution of the modeling</w:t>
+      </w:r>
+      <w:r>
+        <w:t xml:space="preserve">. </w:t>
       </w:r>
       <w:r>
         <w:t>Different conservation-based uses of the BBS status and trend estimates relate to different aspects of population change, including long-term trends, short-term trends, changes in population trends, or annual fluctuations, and no single model can estimate all parameters equally well</w:t>
@@ -110,7 +116,13 @@
         <w:t xml:space="preserve">. </w:t>
       </w:r>
       <w:r>
-        <w:t xml:space="preserve">This is not a criticism of the standard model; it is true of any model. </w:t>
+        <w:t>This is not a criticism of the standard model; it is true of any</w:t>
+      </w:r>
+      <w:r>
+        <w:t xml:space="preserve"> single</w:t>
+      </w:r>
+      <w:r>
+        <w:t xml:space="preserve"> model. </w:t>
       </w:r>
       <w:r>
         <w:t>For example, t</w:t>
@@ -119,7 +131,13 @@
         <w:t xml:space="preserve">he standard models </w:t>
       </w:r>
       <w:r>
-        <w:t xml:space="preserve">use </w:t>
+        <w:t>use</w:t>
+      </w:r>
+      <w:r>
+        <w:t>d since approximately 2011, estimate population change using</w:t>
+      </w:r>
+      <w:r>
+        <w:t xml:space="preserve"> </w:t>
       </w:r>
       <w:r>
         <w:t>slope-parameters</w:t>
@@ -131,13 +149,7 @@
         <w:t>and</w:t>
       </w:r>
       <w:r>
-        <w:t xml:space="preserve"> random year-effects in a hierarchical Bayesian framework (Sauer and Link 2011, Smith et al. 2014)</w:t>
-      </w:r>
-      <w:r>
-        <w:t xml:space="preserve"> to estimate population change</w:t>
-      </w:r>
-      <w:r>
-        <w:t xml:space="preserve">. </w:t>
+        <w:t xml:space="preserve"> random year-effects in a hierarchical Bayesian framework (Sauer and Link 2011, Smith et al. 2014). </w:t>
       </w:r>
       <w:r>
         <w:t>These slope and year-effects are</w:t>
@@ -305,323 +317,330 @@
         <w:t>as new data are added</w:t>
       </w:r>
       <w:r>
-        <w:t xml:space="preserve"> in response to contemporary data and recent rates of population change. </w:t>
+        <w:t xml:space="preserve"> in response to contemporary data and </w:t>
+      </w:r>
+      <w:r>
+        <w:lastRenderedPageBreak/>
+        <w:t xml:space="preserve">recent rates of population change. </w:t>
       </w:r>
       <w:r>
         <w:t>The random walk structure of a first-difference model (</w:t>
       </w:r>
       <w:r>
-        <w:t xml:space="preserve">Link et al. </w:t>
-      </w:r>
+        <w:t>Link et al. 2017</w:t>
+      </w:r>
+      <w:r>
+        <w:t>) assumes that the population i</w:t>
+      </w:r>
+      <w:r>
+        <w:t>n each year is similar to the population in the previous year—a biologically reasonable assumption—but if data are sparse</w:t>
+      </w:r>
+      <w:r>
+        <w:t xml:space="preserve"> in a given region and year</w:t>
+      </w:r>
+      <w:r>
+        <w:t>,</w:t>
+      </w:r>
+      <w:r>
+        <w:t xml:space="preserve"> the population trends are shrunk towards zero</w:t>
+      </w:r>
+      <w:r>
+        <w:t xml:space="preserve"> (i.e.,</w:t>
+      </w:r>
+      <w:r>
+        <w:t xml:space="preserve"> effectively assuming</w:t>
+      </w:r>
+      <w:r>
+        <w:t xml:space="preserve"> a stable population)</w:t>
+      </w:r>
+      <w:r>
+        <w:t>.</w:t>
+      </w:r>
+      <w:r>
+        <w:t xml:space="preserve"> </w:t>
+      </w:r>
+    </w:p>
+    <w:p>
+      <w:r>
+        <w:t>GAMs also provide a useful framework for sharing information</w:t>
+      </w:r>
+      <w:r>
+        <w:t xml:space="preserve"> on the shape</w:t>
+      </w:r>
+      <w:r>
+        <w:t xml:space="preserve"> and rate</w:t>
+      </w:r>
+      <w:r>
+        <w:t xml:space="preserve"> of population change </w:t>
+      </w:r>
+      <w:r>
+        <w:t>across a species range</w:t>
+      </w:r>
+      <w:r>
+        <w:t>.</w:t>
+      </w:r>
+      <w:r>
+        <w:t xml:space="preserve"> </w:t>
+      </w:r>
+      <w:r>
+        <w:t xml:space="preserve">The GAM smoothing parameters </w:t>
+      </w:r>
+      <w:proofErr w:type="gramStart"/>
+      <w:r>
+        <w:t>can be estimated</w:t>
+      </w:r>
+      <w:proofErr w:type="gramEnd"/>
+      <w:r>
+        <w:t xml:space="preserve"> as random effects within geographic strata, thus allowing the model to share information on the shape of a species population trajectory across sub-regions of a species range. </w:t>
+      </w:r>
+      <w:r>
+        <w:t>In the terminology of Pedersen et al. 2019, this hierarchical structure on the GAM parameters would make our model a “HGAM”</w:t>
+      </w:r>
+      <w:r>
+        <w:t xml:space="preserve"> (Hierarchical Generalized Additive Model)</w:t>
+      </w:r>
+      <w:r>
+        <w:t>. However, it is also</w:t>
+      </w:r>
+      <w:r>
+        <w:t xml:space="preserve"> includes random effects for parameters not included in the smooth and could therefore be referred to as</w:t>
+      </w:r>
+      <w:r>
+        <w:t xml:space="preserve"> a GAMM (Generalized Additive Mixed Model),</w:t>
+      </w:r>
+      <w:r>
+        <w:t xml:space="preserve"> in the terminology of </w:t>
+      </w:r>
+      <w:r>
+        <w:t>Wood 2017.</w:t>
+      </w:r>
+      <w:r>
+        <w:t xml:space="preserve"> </w:t>
+      </w:r>
+      <w:r>
+        <w:t>In the standard model, t</w:t>
+      </w:r>
+      <w:r>
+        <w:t xml:space="preserve">he slope parameters </w:t>
+      </w:r>
+      <w:proofErr w:type="gramStart"/>
+      <w:r>
+        <w:t>can be estimated</w:t>
+      </w:r>
+      <w:proofErr w:type="gramEnd"/>
+      <w:r>
+        <w:t xml:space="preserve"> as random effects and</w:t>
+      </w:r>
+      <w:r>
+        <w:t xml:space="preserve"> share information among strata</w:t>
+      </w:r>
+      <w:r>
+        <w:t xml:space="preserve">, which improves </w:t>
+      </w:r>
+      <w:r>
+        <w:t>estimates of trend for relatively data-sparse regions (</w:t>
+      </w:r>
+      <w:r>
+        <w:t>Link et al. 2017</w:t>
+      </w:r>
+      <w:r>
+        <w:t>, Smith et al. 2019</w:t>
+      </w:r>
+      <w:r>
+        <w:t>).</w:t>
+      </w:r>
+      <w:r>
+        <w:t xml:space="preserve"> </w:t>
+      </w:r>
+      <w:r>
+        <w:t>Although recent work has shown that the standard model is, for many species, out-performed by a first-difference model (Link et al. 2019),</w:t>
+      </w:r>
+      <w:r>
+        <w:t xml:space="preserve"> t</w:t>
+      </w:r>
+      <w:r>
+        <w:t>he population change components of the first-difference model (</w:t>
+      </w:r>
+      <w:r>
+        <w:t>Link et al. 2017</w:t>
+      </w:r>
+      <w:r>
+        <w:t>)</w:t>
+      </w:r>
+      <w:r>
+        <w:t>,</w:t>
+      </w:r>
+      <w:r>
+        <w:t xml:space="preserve"> include no way to share information on population change in space and so population </w:t>
+      </w:r>
+      <w:r>
+        <w:t>trajectories are</w:t>
+      </w:r>
+      <w:r>
+        <w:t xml:space="preserve"> </w:t>
+      </w:r>
+      <w:r>
+        <w:t xml:space="preserve">estimated </w:t>
+      </w:r>
+      <w:r>
+        <w:t xml:space="preserve">independently among strata. </w:t>
+      </w:r>
+    </w:p>
+    <w:p>
+      <w:r>
+        <w:t>The inherently smooth temporal patterns generated by GAMs are well suited to particularly common conservation uses, such as assessments of trends in populations from any portion of a time-series</w:t>
+      </w:r>
+      <w:r>
+        <w:t xml:space="preserve"> as well as assessments of the rate of change in the trends over time. </w:t>
+      </w:r>
+      <w:r>
+        <w:t xml:space="preserve">For example, the population trend criteria of the IUCN or COSEWIC assessments for endangered or threatened </w:t>
+      </w:r>
+      <w:proofErr w:type="gramStart"/>
+      <w:r>
+        <w:t>species,</w:t>
+      </w:r>
+      <w:proofErr w:type="gramEnd"/>
+      <w:r>
+        <w:t xml:space="preserve"> are based on rates of change over 3 generations. For most bird species monitored by the BBS, this 3-generation</w:t>
+      </w:r>
+      <w:r>
+        <w:t xml:space="preserve"> time</w:t>
+      </w:r>
+      <w:r>
+        <w:t xml:space="preserve"> is approximately 10-years and so short-term trends are generally used. Because of the annual fluctuations estimated by the standard model</w:t>
+      </w:r>
+      <w:r>
+        <w:t>,</w:t>
+      </w:r>
+      <w:r>
+        <w:t xml:space="preserve"> these short-term trends can fluctuate from year to year</w:t>
+      </w:r>
+      <w:r>
+        <w:t>, greatly complicating the quantitative assessment of a species trend in comparison to the regulatory thresholds. Species trends may surpass the threshold in</w:t>
+      </w:r>
+      <w:r>
+        <w:t xml:space="preserve"> one year, but not in the next. The same end-point comparisons on estimates from a GAM will </w:t>
+      </w:r>
+      <w:r>
+        <w:t xml:space="preserve">change much more gradually over time, and be much less dependent on the particular year in which a species </w:t>
+      </w:r>
+      <w:proofErr w:type="gramStart"/>
+      <w:r>
+        <w:t>was assessed</w:t>
+      </w:r>
+      <w:proofErr w:type="gramEnd"/>
+      <w:r>
+        <w:t>.</w:t>
+      </w:r>
+    </w:p>
+    <w:p>
+      <w:r>
+        <w:t>In t</w:t>
+      </w:r>
+      <w:r>
+        <w:t>his paper</w:t>
+      </w:r>
+      <w:r>
+        <w:t>, we</w:t>
+      </w:r>
+      <w:r>
+        <w:t xml:space="preserve"> describe a</w:t>
+      </w:r>
+      <w:r>
+        <w:t xml:space="preserve"> status and trend model that uses a</w:t>
+      </w:r>
+      <w:r>
+        <w:t xml:space="preserve"> hierarchical GAM</w:t>
+      </w:r>
+      <w:r>
+        <w:t>, smoothing function</w:t>
+      </w:r>
+      <w:r>
+        <w:t xml:space="preserve"> to estimate the </w:t>
+      </w:r>
+      <w:r>
+        <w:t xml:space="preserve">annual </w:t>
+      </w:r>
+      <w:r>
+        <w:t xml:space="preserve">population </w:t>
+      </w:r>
+      <w:r>
+        <w:t>status of birds</w:t>
+      </w:r>
+      <w:r>
+        <w:t xml:space="preserve"> </w:t>
+      </w:r>
+      <w:r>
+        <w:t xml:space="preserve">using data </w:t>
+      </w:r>
+      <w:r>
+        <w:t>from the BBS.</w:t>
+      </w:r>
+      <w:r>
+        <w:t xml:space="preserve"> </w:t>
+      </w:r>
+      <w:r>
+        <w:t xml:space="preserve">This model allows for the sharing of information about a species’ population trajectory among geographic strata and for the decomposition of long- and medium-term population changes from annual fluctuations. </w:t>
+      </w:r>
+      <w:proofErr w:type="gramStart"/>
+      <w:r>
+        <w:t>We also</w:t>
+      </w:r>
+      <w:r>
+        <w:t xml:space="preserve"> compare the fit of the GAM, and a </w:t>
+      </w:r>
+      <w:r>
+        <w:t>version</w:t>
+      </w:r>
+      <w:r>
+        <w:t xml:space="preserve"> that also includes random year-effects, to the </w:t>
+      </w:r>
+      <w:r>
+        <w:t xml:space="preserve">fit of the </w:t>
+      </w:r>
+      <w:r>
+        <w:t>standard BBS status and trend model</w:t>
+      </w:r>
+      <w:r>
+        <w:t xml:space="preserve"> (Sauer and Link 2011, Smith et al. 2015, and Smith et al. 2019)</w:t>
+      </w:r>
+      <w:r>
+        <w:t xml:space="preserve"> as well as</w:t>
+      </w:r>
+      <w:r>
+        <w:t xml:space="preserve"> the fit of</w:t>
+      </w:r>
+      <w:r>
+        <w:t xml:space="preserve"> </w:t>
+      </w:r>
+      <w:r>
+        <w:t>a</w:t>
+      </w:r>
+      <w:r>
+        <w:t xml:space="preserve"> first-difference model</w:t>
+      </w:r>
+      <w:r>
+        <w:t xml:space="preserve"> where trajectory is modeled as a random walk from year-1 (</w:t>
+      </w:r>
+      <w:r>
+        <w:t>Link and Sauer 2015</w:t>
+      </w:r>
+      <w:r>
+        <w:t>, Link and Sauer 2019)</w:t>
+      </w:r>
+      <w:r>
+        <w:t>.</w:t>
+      </w:r>
+      <w:proofErr w:type="gramEnd"/>
+      <w:r>
+        <w:t xml:space="preserve"> </w:t>
+      </w:r>
+    </w:p>
+    <w:p/>
+    <w:p>
       <w:r>
         <w:lastRenderedPageBreak/>
-        <w:t>2017</w:t>
-      </w:r>
-      <w:r>
-        <w:t>) assumes that the population i</w:t>
-      </w:r>
-      <w:r>
-        <w:t>n each year is similar to the population in the previous year—a biologically reasonable assumption—but if data are sparse</w:t>
-      </w:r>
-      <w:r>
-        <w:t xml:space="preserve"> in a given region and year</w:t>
-      </w:r>
-      <w:r>
-        <w:t>,</w:t>
-      </w:r>
-      <w:r>
-        <w:t xml:space="preserve"> the population trends are shrunk towards zero</w:t>
-      </w:r>
-      <w:r>
-        <w:t xml:space="preserve"> (i.e.,</w:t>
-      </w:r>
-      <w:r>
-        <w:t xml:space="preserve"> effectively assuming</w:t>
-      </w:r>
-      <w:r>
-        <w:t xml:space="preserve"> a stable population)</w:t>
-      </w:r>
-      <w:r>
-        <w:t>.</w:t>
-      </w:r>
-      <w:r>
-        <w:t xml:space="preserve"> </w:t>
-      </w:r>
-    </w:p>
-    <w:p>
-      <w:r>
-        <w:t>GAMs also provide a useful framework for sharing information</w:t>
-      </w:r>
-      <w:r>
-        <w:t xml:space="preserve"> on the shape</w:t>
-      </w:r>
-      <w:r>
-        <w:t xml:space="preserve"> and rate</w:t>
-      </w:r>
-      <w:r>
-        <w:t xml:space="preserve"> of population change </w:t>
-      </w:r>
-      <w:r>
-        <w:t>across a species range</w:t>
-      </w:r>
-      <w:r>
-        <w:t>.</w:t>
-      </w:r>
-      <w:r>
-        <w:t xml:space="preserve"> </w:t>
-      </w:r>
-      <w:r>
-        <w:t xml:space="preserve">The GAM smoothing parameters </w:t>
-      </w:r>
-      <w:proofErr w:type="gramStart"/>
-      <w:r>
-        <w:t>can be estimated</w:t>
-      </w:r>
-      <w:proofErr w:type="gramEnd"/>
-      <w:r>
-        <w:t xml:space="preserve"> as random effects within geographic strata, thus allowing the model to share information on the shape of a species population trajectory across sub-regions of a species range. </w:t>
-      </w:r>
-      <w:r>
-        <w:t>In the terminology of Pedersen et al. 2019, this hierarchical structure on the GAM parameters would make our model a “HGAM”</w:t>
-      </w:r>
-      <w:r>
-        <w:t xml:space="preserve"> (Hierarchical Generalized Additive Model)</w:t>
-      </w:r>
-      <w:r>
-        <w:t>. However, it is also</w:t>
-      </w:r>
-      <w:r>
-        <w:t xml:space="preserve"> includes random effects for parameters not included in the smooth and could therefore be referred to as</w:t>
-      </w:r>
-      <w:r>
-        <w:t xml:space="preserve"> a GAMM (Generalized Additive Mixed Model),</w:t>
-      </w:r>
-      <w:r>
-        <w:t xml:space="preserve"> in the terminology of </w:t>
-      </w:r>
-      <w:r>
-        <w:t>Wood 2017.</w:t>
-      </w:r>
-      <w:r>
-        <w:t xml:space="preserve"> </w:t>
-      </w:r>
-      <w:r>
-        <w:t>In the standard model, t</w:t>
-      </w:r>
-      <w:r>
-        <w:t xml:space="preserve">he slope parameters </w:t>
-      </w:r>
-      <w:proofErr w:type="gramStart"/>
-      <w:r>
-        <w:t>can be estimated</w:t>
-      </w:r>
-      <w:proofErr w:type="gramEnd"/>
-      <w:r>
-        <w:t xml:space="preserve"> as random effects and</w:t>
-      </w:r>
-      <w:r>
-        <w:t xml:space="preserve"> share information among strata</w:t>
-      </w:r>
-      <w:r>
-        <w:t xml:space="preserve">, which improves </w:t>
-      </w:r>
-      <w:r>
-        <w:t>estimates of trend for relatively data-sparse regions (</w:t>
-      </w:r>
-      <w:r>
-        <w:t>Link et al. 2017</w:t>
-      </w:r>
-      <w:r>
-        <w:t>, Smith et al. 2019</w:t>
-      </w:r>
-      <w:r>
-        <w:t>).</w:t>
-      </w:r>
-      <w:r>
-        <w:t xml:space="preserve"> </w:t>
-      </w:r>
-      <w:r>
-        <w:t>Although recent work has shown that the standard model is, for many species, out-performed by a first-difference model (Link et al. 2019),</w:t>
-      </w:r>
-      <w:r>
-        <w:t xml:space="preserve"> t</w:t>
-      </w:r>
-      <w:r>
-        <w:t>he population change components of the first-difference model (</w:t>
-      </w:r>
-      <w:r>
-        <w:t>Link et al. 2017</w:t>
-      </w:r>
-      <w:r>
-        <w:t>)</w:t>
-      </w:r>
-      <w:r>
-        <w:t>,</w:t>
-      </w:r>
-      <w:r>
-        <w:t xml:space="preserve"> include no way to share information on population change in space and so population </w:t>
-      </w:r>
-      <w:r>
-        <w:t>trajectories are</w:t>
-      </w:r>
-      <w:r>
-        <w:t xml:space="preserve"> </w:t>
-      </w:r>
-      <w:r>
-        <w:t xml:space="preserve">estimated </w:t>
-      </w:r>
-      <w:r>
-        <w:t xml:space="preserve">independently among strata. </w:t>
-      </w:r>
-    </w:p>
-    <w:p>
-      <w:r>
-        <w:t>The inherently smooth temporal patterns generated by GAMs are well suited to particularly common conservation uses, such as assessments of trends in populations from any portion of a time-series</w:t>
-      </w:r>
-      <w:r>
-        <w:t xml:space="preserve"> as well as assessments of the rate of change in the trends over time. </w:t>
-      </w:r>
-      <w:r>
-        <w:t xml:space="preserve">For example, the population trend criteria of the IUCN or COSEWIC assessments for endangered or threatened </w:t>
-      </w:r>
-      <w:proofErr w:type="gramStart"/>
-      <w:r>
-        <w:t>species,</w:t>
-      </w:r>
-      <w:proofErr w:type="gramEnd"/>
-      <w:r>
-        <w:t xml:space="preserve"> are based on rates of change over 3 generations. For most bird species monitored by the BBS, this 3-generation</w:t>
-      </w:r>
-      <w:r>
-        <w:t xml:space="preserve"> time</w:t>
-      </w:r>
-      <w:r>
-        <w:t xml:space="preserve"> is approximately 10-years and so short-term trends are generally used. Because of the annual fluctuations estimated by the standard model</w:t>
-      </w:r>
-      <w:r>
-        <w:t>,</w:t>
-      </w:r>
-      <w:r>
-        <w:t xml:space="preserve"> these short-term trends can fluctuate from year to year</w:t>
-      </w:r>
-      <w:r>
-        <w:t>, greatly complicating the quantitative assessment of a species trend in comparison to the regulatory thresholds. Species trends may surpass the threshold in</w:t>
-      </w:r>
-      <w:r>
-        <w:t xml:space="preserve"> one year, but not in the next. The same end-point comparisons on estimates from a GAM will </w:t>
-      </w:r>
-      <w:r>
-        <w:t xml:space="preserve">change much more gradually over time, and be much less dependent on the particular year in which a species </w:t>
-      </w:r>
-      <w:proofErr w:type="gramStart"/>
-      <w:r>
-        <w:t>was assessed</w:t>
-      </w:r>
-      <w:proofErr w:type="gramEnd"/>
-      <w:r>
-        <w:t>.</w:t>
-      </w:r>
-    </w:p>
-    <w:p>
-      <w:r>
-        <w:t>In t</w:t>
-      </w:r>
-      <w:r>
-        <w:t>his paper</w:t>
-      </w:r>
-      <w:r>
-        <w:t>, we</w:t>
-      </w:r>
-      <w:r>
-        <w:t xml:space="preserve"> describe a</w:t>
-      </w:r>
-      <w:r>
-        <w:t xml:space="preserve"> status and trend model that uses a</w:t>
-      </w:r>
-      <w:r>
-        <w:t xml:space="preserve"> hierarchical GAM</w:t>
-      </w:r>
-      <w:r>
-        <w:t>, smoothing function</w:t>
-      </w:r>
-      <w:r>
-        <w:t xml:space="preserve"> to estimate the population </w:t>
-      </w:r>
-      <w:r>
-        <w:t>status of birds</w:t>
-      </w:r>
-      <w:r>
-        <w:t xml:space="preserve"> </w:t>
-      </w:r>
-      <w:r>
-        <w:t xml:space="preserve">using data </w:t>
-      </w:r>
-      <w:r>
-        <w:t>from the BBS.</w:t>
-      </w:r>
-      <w:r>
-        <w:t xml:space="preserve"> </w:t>
-      </w:r>
-      <w:r>
-        <w:t xml:space="preserve">This model allows for the sharing of information about a species’ population trajectory among geographic strata and for the decomposition of long- and medium-term population changes from annual fluctuations. </w:t>
-      </w:r>
-      <w:proofErr w:type="gramStart"/>
-      <w:r>
-        <w:t>We also</w:t>
-      </w:r>
-      <w:r>
-        <w:t xml:space="preserve"> compare the fit of the GAM, and a </w:t>
-      </w:r>
-      <w:r>
-        <w:t>version</w:t>
-      </w:r>
-      <w:r>
-        <w:t xml:space="preserve"> that also includes random year-effects, to the </w:t>
-      </w:r>
-      <w:r>
-        <w:t xml:space="preserve">fit of the </w:t>
-      </w:r>
-      <w:r>
-        <w:t>standard BBS status and trend model</w:t>
-      </w:r>
-      <w:r>
-        <w:t xml:space="preserve"> (Sauer and Link 2011, Smith et al. 2015, and Smith et al. 2019)</w:t>
-      </w:r>
-      <w:r>
-        <w:t xml:space="preserve"> as well as</w:t>
-      </w:r>
-      <w:r>
-        <w:t xml:space="preserve"> the fit of</w:t>
-      </w:r>
-      <w:r>
-        <w:t xml:space="preserve"> </w:t>
-      </w:r>
-      <w:r>
-        <w:t>a</w:t>
-      </w:r>
-      <w:r>
-        <w:t xml:space="preserve"> first-difference model</w:t>
-      </w:r>
-      <w:r>
-        <w:t xml:space="preserve"> where trajectory is modeled as a random walk from year-1 (</w:t>
-      </w:r>
-      <w:r>
-        <w:t>Link and Sauer 2015</w:t>
-      </w:r>
-      <w:r>
-        <w:t>, Link and Sauer 2019)</w:t>
-      </w:r>
-      <w:r>
-        <w:t>.</w:t>
-      </w:r>
-      <w:proofErr w:type="gramEnd"/>
-      <w:r>
-        <w:t xml:space="preserve"> </w:t>
-      </w:r>
-    </w:p>
-    <w:p/>
-    <w:p>
-      <w:r>
         <w:br w:type="page"/>
       </w:r>
     </w:p>
@@ -1135,7 +1154,7 @@
           <v:shape id="_x0000_i1025" type="#_x0000_t75" style="width:23.45pt;height:18.4pt" o:ole="">
             <v:imagedata r:id="rId6" o:title=""/>
           </v:shape>
-          <o:OLEObject Type="Embed" ProgID="Equation.DSMT4" ShapeID="_x0000_i1025" DrawAspect="Content" ObjectID="_1641124584" r:id="rId7"/>
+          <o:OLEObject Type="Embed" ProgID="Equation.DSMT4" ShapeID="_x0000_i1025" DrawAspect="Content" ObjectID="_1641837987" r:id="rId7"/>
         </w:object>
       </w:r>
       <w:r>
@@ -1211,7 +1230,7 @@
           <v:shape id="_x0000_i1026" type="#_x0000_t75" style="width:15.05pt;height:18.4pt" o:ole="">
             <v:imagedata r:id="rId8" o:title=""/>
           </v:shape>
-          <o:OLEObject Type="Embed" ProgID="Equation.DSMT4" ShapeID="_x0000_i1026" DrawAspect="Content" ObjectID="_1641124585" r:id="rId9"/>
+          <o:OLEObject Type="Embed" ProgID="Equation.DSMT4" ShapeID="_x0000_i1026" DrawAspect="Content" ObjectID="_1641837988" r:id="rId9"/>
         </w:object>
       </w:r>
       <w:r>
@@ -1231,7 +1250,7 @@
           <v:shape id="_x0000_i1027" type="#_x0000_t75" style="width:36.85pt;height:19.25pt" o:ole="">
             <v:imagedata r:id="rId10" o:title=""/>
           </v:shape>
-          <o:OLEObject Type="Embed" ProgID="Equation.DSMT4" ShapeID="_x0000_i1027" DrawAspect="Content" ObjectID="_1641124586" r:id="rId11"/>
+          <o:OLEObject Type="Embed" ProgID="Equation.DSMT4" ShapeID="_x0000_i1027" DrawAspect="Content" ObjectID="_1641837989" r:id="rId11"/>
         </w:object>
       </w:r>
       <w:r>
@@ -1259,7 +1278,7 @@
           <v:shape id="_x0000_i1028" type="#_x0000_t75" style="width:21.75pt;height:18.4pt" o:ole="">
             <v:imagedata r:id="rId12" o:title=""/>
           </v:shape>
-          <o:OLEObject Type="Embed" ProgID="Equation.DSMT4" ShapeID="_x0000_i1028" DrawAspect="Content" ObjectID="_1641124587" r:id="rId13"/>
+          <o:OLEObject Type="Embed" ProgID="Equation.DSMT4" ShapeID="_x0000_i1028" DrawAspect="Content" ObjectID="_1641837990" r:id="rId13"/>
         </w:object>
       </w:r>
       <w:r>
@@ -1540,7 +1559,7 @@
           <v:shape id="_x0000_i1029" type="#_x0000_t75" style="width:19.25pt;height:18.4pt" o:ole="">
             <v:imagedata r:id="rId14" o:title=""/>
           </v:shape>
-          <o:OLEObject Type="Embed" ProgID="Equation.DSMT4" ShapeID="_x0000_i1029" DrawAspect="Content" ObjectID="_1641124588" r:id="rId15"/>
+          <o:OLEObject Type="Embed" ProgID="Equation.DSMT4" ShapeID="_x0000_i1029" DrawAspect="Content" ObjectID="_1641837991" r:id="rId15"/>
         </w:object>
       </w:r>
       <w:r>
@@ -1562,7 +1581,7 @@
           <v:shape id="_x0000_i1030" type="#_x0000_t75" style="width:12.55pt;height:11.7pt" o:ole="">
             <v:imagedata r:id="rId16" o:title=""/>
           </v:shape>
-          <o:OLEObject Type="Embed" ProgID="Equation.DSMT4" ShapeID="_x0000_i1030" DrawAspect="Content" ObjectID="_1641124589" r:id="rId17"/>
+          <o:OLEObject Type="Embed" ProgID="Equation.DSMT4" ShapeID="_x0000_i1030" DrawAspect="Content" ObjectID="_1641837992" r:id="rId17"/>
         </w:object>
       </w:r>
       <w:r>
@@ -1695,7 +1714,7 @@
           <v:shape id="_x0000_i1031" type="#_x0000_t75" style="width:15.05pt;height:18.4pt" o:ole="">
             <v:imagedata r:id="rId18" o:title=""/>
           </v:shape>
-          <o:OLEObject Type="Embed" ProgID="Equation.DSMT4" ShapeID="_x0000_i1031" DrawAspect="Content" ObjectID="_1641124590" r:id="rId19"/>
+          <o:OLEObject Type="Embed" ProgID="Equation.DSMT4" ShapeID="_x0000_i1031" DrawAspect="Content" ObjectID="_1641837993" r:id="rId19"/>
         </w:object>
       </w:r>
       <w:r>
@@ -2020,7 +2039,7 @@
           <v:shape id="_x0000_i1032" type="#_x0000_t75" style="width:12.55pt;height:11.7pt" o:ole="">
             <v:imagedata r:id="rId20" o:title=""/>
           </v:shape>
-          <o:OLEObject Type="Embed" ProgID="Equation.DSMT4" ShapeID="_x0000_i1032" DrawAspect="Content" ObjectID="_1641124591" r:id="rId21"/>
+          <o:OLEObject Type="Embed" ProgID="Equation.DSMT4" ShapeID="_x0000_i1032" DrawAspect="Content" ObjectID="_1641837994" r:id="rId21"/>
         </w:object>
       </w:r>
       <w:r>
@@ -2034,7 +2053,7 @@
           <v:shape id="_x0000_i1033" type="#_x0000_t75" style="width:12.55pt;height:11.7pt" o:ole="">
             <v:imagedata r:id="rId22" o:title=""/>
           </v:shape>
-          <o:OLEObject Type="Embed" ProgID="Equation.DSMT4" ShapeID="_x0000_i1033" DrawAspect="Content" ObjectID="_1641124592" r:id="rId23"/>
+          <o:OLEObject Type="Embed" ProgID="Equation.DSMT4" ShapeID="_x0000_i1033" DrawAspect="Content" ObjectID="_1641837995" r:id="rId23"/>
         </w:object>
       </w:r>
       <w:r>
@@ -2065,7 +2084,7 @@
           <v:shape id="_x0000_i1034" type="#_x0000_t75" style="width:67.8pt;height:19.25pt" o:ole="">
             <v:imagedata r:id="rId24" o:title=""/>
           </v:shape>
-          <o:OLEObject Type="Embed" ProgID="Equation.DSMT4" ShapeID="_x0000_i1034" DrawAspect="Content" ObjectID="_1641124593" r:id="rId25"/>
+          <o:OLEObject Type="Embed" ProgID="Equation.DSMT4" ShapeID="_x0000_i1034" DrawAspect="Content" ObjectID="_1641837996" r:id="rId25"/>
         </w:object>
       </w:r>
       <w:r>
@@ -2739,7 +2758,7 @@
           <v:shape id="_x0000_i1035" type="#_x0000_t75" style="width:19.25pt;height:19.25pt" o:ole="">
             <v:imagedata r:id="rId26" o:title=""/>
           </v:shape>
-          <o:OLEObject Type="Embed" ProgID="Equation.DSMT4" ShapeID="_x0000_i1035" DrawAspect="Content" ObjectID="_1641124594" r:id="rId27"/>
+          <o:OLEObject Type="Embed" ProgID="Equation.DSMT4" ShapeID="_x0000_i1035" DrawAspect="Content" ObjectID="_1641837997" r:id="rId27"/>
         </w:object>
       </w:r>
       <w:r>
@@ -2946,7 +2965,13 @@
         <w:t xml:space="preserve"> into long- and medium-term changes using the GAM smooths and local annual fluctuations using the year-effects. </w:t>
       </w:r>
       <w:r>
-        <w:t xml:space="preserve">We suggest that this is a useful feature of this model for </w:t>
+        <w:t>We suggest that this</w:t>
+      </w:r>
+      <w:r>
+        <w:t xml:space="preserve"> decomposition</w:t>
+      </w:r>
+      <w:r>
+        <w:t xml:space="preserve"> is a useful feature of this model for </w:t>
       </w:r>
       <w:r>
         <w:t>many conservation-applications</w:t>
@@ -2958,7 +2983,21 @@
         <w:t xml:space="preserve"> and trajectories</w:t>
       </w:r>
       <w:r>
-        <w:t xml:space="preserve"> that either include the effects of the annual fluctuations or that remove these annual fluctuations. </w:t>
+        <w:t xml:space="preserve"> </w:t>
+      </w:r>
+      <w:proofErr w:type="gramStart"/>
+      <w:r>
+        <w:t>that either</w:t>
+      </w:r>
+      <w:proofErr w:type="gramEnd"/>
+      <w:r>
+        <w:t xml:space="preserve"> include the effects of the annual fluctuations or that remove these annual fluctuations</w:t>
+      </w:r>
+      <w:r>
+        <w:t xml:space="preserve"> to highlight the medium- and long-term changes</w:t>
+      </w:r>
+      <w:r>
+        <w:t xml:space="preserve">. </w:t>
       </w:r>
     </w:p>
     <w:p>
@@ -3184,7 +3223,13 @@
         <w:t>DIFFERENCE</w:t>
       </w:r>
       <w:r>
-        <w:t>) described in Link and Sauer (2015)</w:t>
+        <w:t xml:space="preserve">) </w:t>
+      </w:r>
+      <w:r>
+        <w:t xml:space="preserve">based on a model </w:t>
+      </w:r>
+      <w:r>
+        <w:t>described in Link and Sauer (2015)</w:t>
       </w:r>
       <w:r>
         <w:t xml:space="preserve"> and referred to as model D</w:t>
@@ -3468,369 +3513,1389 @@
     </w:p>
     <w:p>
       <w:r>
-        <w:t xml:space="preserve">All analyses in this paper </w:t>
+        <w:t>All analyses in this paper were conducted in R (R Core Team, 2019), using JAGS to implement the Bayesian analyses</w:t>
+      </w:r>
+      <w:r>
+        <w:t xml:space="preserve"> (Plummer 2003)</w:t>
+      </w:r>
+      <w:r>
+        <w:t xml:space="preserve">, and an R-package </w:t>
+      </w:r>
+      <w:proofErr w:type="spellStart"/>
+      <w:r>
+        <w:t>bbsBayes</w:t>
+      </w:r>
+      <w:proofErr w:type="spellEnd"/>
+      <w:r>
+        <w:t xml:space="preserve"> (Edwards and Smith unpublished) to access the BBS data and run all of the models used here</w:t>
+      </w:r>
+      <w:r>
+        <w:t xml:space="preserve">. </w:t>
+      </w:r>
+      <w:r>
+        <w:t xml:space="preserve">The graphs relied heavily on the package ggplot2 (Wickham 2016). </w:t>
+      </w:r>
+      <w:r>
+        <w:t>BUGS-language des</w:t>
+      </w:r>
+      <w:r>
+        <w:t xml:space="preserve">criptions of the GAM and </w:t>
+      </w:r>
+      <w:r>
+        <w:t>GAMYE</w:t>
+      </w:r>
+      <w:r>
+        <w:t xml:space="preserve">, as well as all the code </w:t>
+      </w:r>
+      <w:r>
+        <w:lastRenderedPageBreak/>
+        <w:t xml:space="preserve">and data used to produce the analyses in this study </w:t>
       </w:r>
       <w:proofErr w:type="gramStart"/>
       <w:r>
-        <w:t>were conducted</w:t>
+        <w:t>are</w:t>
+      </w:r>
+      <w:r>
+        <w:t xml:space="preserve"> archived</w:t>
       </w:r>
       <w:proofErr w:type="gramEnd"/>
       <w:r>
-        <w:t xml:space="preserve"> in R (R Core Team, 2019), using JAGS to implement the Bayesian analyses</w:t>
-      </w:r>
-      <w:r>
-        <w:t xml:space="preserve"> (Plummer 2003)</w:t>
-      </w:r>
-      <w:r>
-        <w:t xml:space="preserve">. </w:t>
-      </w:r>
-      <w:r>
-        <w:t xml:space="preserve">The graphs relied heavily on the package ggplot2 (Wickham 2016). </w:t>
-      </w:r>
-      <w:r>
-        <w:t>BUGS-language des</w:t>
-      </w:r>
-      <w:r>
-        <w:t xml:space="preserve">criptions of the GAM and </w:t>
-      </w:r>
-      <w:r>
-        <w:t>GAMYE</w:t>
-      </w:r>
-      <w:r>
-        <w:t xml:space="preserve">, as well as all the code and data used to produce the analyses in this study </w:t>
+        <w:t xml:space="preserve"> online ()</w:t>
+      </w:r>
+      <w:r>
+        <w:t xml:space="preserve">. In addition, all of the models used here </w:t>
       </w:r>
       <w:proofErr w:type="gramStart"/>
       <w:r>
-        <w:t>are</w:t>
-      </w:r>
-      <w:r>
-        <w:t xml:space="preserve"> archived</w:t>
+        <w:t>can be applied</w:t>
       </w:r>
       <w:proofErr w:type="gramEnd"/>
       <w:r>
-        <w:t xml:space="preserve"> online ()</w:t>
-      </w:r>
-      <w:r>
-        <w:t xml:space="preserve">. In addition, all of the models used here </w:t>
+        <w:t xml:space="preserve"> to the BBS data using </w:t>
+      </w:r>
+      <w:r>
+        <w:t>the</w:t>
+      </w:r>
+      <w:r>
+        <w:t xml:space="preserve"> R-package “</w:t>
+      </w:r>
+      <w:proofErr w:type="spellStart"/>
+      <w:r>
+        <w:t>bbsBayes</w:t>
+      </w:r>
+      <w:proofErr w:type="spellEnd"/>
+      <w:r>
+        <w:t xml:space="preserve">” currently available </w:t>
+      </w:r>
+      <w:r>
+        <w:rPr>
+          <w:highlight w:val="yellow"/>
+        </w:rPr>
+        <w:t>on GitHub</w:t>
+      </w:r>
+      <w:r>
+        <w:t>.</w:t>
+      </w:r>
+    </w:p>
+    <w:p>
+      <w:r>
+        <w:t>Cross-validation</w:t>
+      </w:r>
+    </w:p>
+    <w:p>
+      <w:r>
+        <w:t xml:space="preserve">We used a temporally and spatially stratified, </w:t>
+      </w:r>
+      <w:r>
+        <w:t>v</w:t>
+      </w:r>
+      <w:r>
+        <w:t>-fold cross-validation</w:t>
+      </w:r>
+      <w:r>
+        <w:t xml:space="preserve"> (Burman 1983, often termed “k-fold”, but here we use v to distinguish it from “k” knots in the GAM)</w:t>
+      </w:r>
+      <w:r>
+        <w:t xml:space="preserve"> with </w:t>
+      </w:r>
+      <w:r>
+        <w:t>V</w:t>
+      </w:r>
+      <w:r>
+        <w:t xml:space="preserve"> = 15, where we held-out random sets of counts, stratified across all years and strata so that each of the </w:t>
+      </w:r>
+      <w:r>
+        <w:t>V</w:t>
+      </w:r>
+      <w:r>
+        <w:t xml:space="preserve">-folds included some observations from every combination of strata and years. We chose this approach over </w:t>
       </w:r>
       <w:proofErr w:type="gramStart"/>
       <w:r>
-        <w:t>can be applied</w:t>
+        <w:t>a leave-one-out approach using a random subset of counts (e.g., Link et al. 2019), because we wanted to assess the predictive success across all counts in the dataset, and because we wanted to explore the temporal and spatial patterns in predictive success</w:t>
       </w:r>
       <w:proofErr w:type="gramEnd"/>
       <w:r>
-        <w:t xml:space="preserve"> to the BBS data using </w:t>
+        <w:t xml:space="preserve">. We followed a similar procedure to that outlined in Link et al. 2017 to implement the cross-validation in a parallel computing environment, using the R-packages </w:t>
+      </w:r>
+      <w:r>
+        <w:rPr>
+          <w:highlight w:val="yellow"/>
+        </w:rPr>
+        <w:t xml:space="preserve">parallel and </w:t>
+      </w:r>
+      <w:proofErr w:type="spellStart"/>
+      <w:r>
+        <w:rPr>
+          <w:highlight w:val="yellow"/>
+        </w:rPr>
+        <w:t>foreach</w:t>
+      </w:r>
+      <w:proofErr w:type="spellEnd"/>
+      <w:r>
+        <w:rPr>
+          <w:highlight w:val="yellow"/>
+        </w:rPr>
+        <w:t>.</w:t>
+      </w:r>
+      <w:r>
+        <w:t xml:space="preserve"> We did not calculate WAIC because previous work has shown that WAIC </w:t>
+      </w:r>
+      <w:proofErr w:type="gramStart"/>
+      <w:r>
+        <w:t>does</w:t>
+      </w:r>
+      <w:proofErr w:type="gramEnd"/>
+      <w:r>
+        <w:t xml:space="preserve"> not approximate </w:t>
+      </w:r>
+      <w:proofErr w:type="spellStart"/>
+      <w:r>
+        <w:t>loocv</w:t>
+      </w:r>
+      <w:proofErr w:type="spellEnd"/>
+      <w:r>
+        <w:t xml:space="preserve"> well for the BBS data (Link et al. 2017).</w:t>
+      </w:r>
+    </w:p>
+    <w:p>
+      <w:r>
+        <w:t xml:space="preserve">We used the Bayesian Predictive Information Criterion (BPIC) to compare the out-of-sample predictive </w:t>
+      </w:r>
+      <w:r>
+        <w:t>success of all</w:t>
+      </w:r>
+      <w:r>
+        <w:t xml:space="preserve"> four models (Link et al. 201</w:t>
+      </w:r>
+      <w:r>
+        <w:t>9</w:t>
+      </w:r>
+      <w:r>
+        <w:t xml:space="preserve">). BPIC </w:t>
+      </w:r>
+      <w:r>
+        <w:t>for a given model-</w:t>
+      </w:r>
+      <w:r>
+        <w:rPr>
+          <w:i/>
+        </w:rPr>
+        <w:t>M</w:t>
+      </w:r>
+      <w:r>
+        <w:t xml:space="preserve">, </w:t>
+      </w:r>
+      <w:r>
+        <w:t xml:space="preserve">is </w:t>
+      </w:r>
+      <w:r>
+        <w:t xml:space="preserve">the </w:t>
+      </w:r>
+      <w:r>
+        <w:t xml:space="preserve">sum of the </w:t>
+      </w:r>
+      <w:r>
+        <w:t xml:space="preserve">estimated </w:t>
+      </w:r>
+      <w:r>
+        <w:t>log posterior probabilities of each observation</w:t>
+      </w:r>
+      <w:r>
+        <w:t>-</w:t>
+      </w:r>
+      <w:proofErr w:type="spellStart"/>
+      <w:r>
+        <w:t>i</w:t>
+      </w:r>
+      <w:proofErr w:type="spellEnd"/>
+      <w:r>
+        <w:t>, for the model-</w:t>
+      </w:r>
+      <w:r>
+        <w:rPr>
+          <w:i/>
+        </w:rPr>
+        <w:t>M</w:t>
+      </w:r>
+      <w:r>
+        <w:t xml:space="preserve"> fit to all data except those in the set-</w:t>
+      </w:r>
+      <w:r>
+        <w:t>v</w:t>
+      </w:r>
+      <w:r>
+        <w:t xml:space="preserve"> that includes </w:t>
+      </w:r>
+      <w:proofErr w:type="spellStart"/>
+      <w:r>
+        <w:t>i</w:t>
+      </w:r>
+      <w:proofErr w:type="spellEnd"/>
+      <w:r>
+        <w:t xml:space="preserve"> (</w:t>
+      </w:r>
+      <m:oMath>
+        <m:sSub>
+          <m:sSubPr>
+            <m:ctrlPr>
+              <w:rPr>
+                <w:rFonts w:ascii="Cambria Math" w:hAnsi="Cambria Math"/>
+                <w:i/>
+              </w:rPr>
+            </m:ctrlPr>
+          </m:sSubPr>
+          <m:e>
+            <m:r>
+              <w:rPr>
+                <w:rFonts w:ascii="Cambria Math" w:hAnsi="Cambria Math"/>
+              </w:rPr>
+              <m:t>Y</m:t>
+            </m:r>
+          </m:e>
+          <m:sub>
+            <m:r>
+              <w:rPr>
+                <w:rFonts w:ascii="Cambria Math" w:hAnsi="Cambria Math"/>
+              </w:rPr>
+              <m:t>-k, i∈k</m:t>
+            </m:r>
+          </m:sub>
+        </m:sSub>
+      </m:oMath>
+      <w:r>
+        <w:t>)</w:t>
+      </w:r>
+      <w:r>
+        <w:t>.</w:t>
+      </w:r>
+      <w:r>
+        <w:t xml:space="preserve"> </w:t>
+      </w:r>
+    </w:p>
+    <w:p>
+      <w:pPr>
+        <w:rPr>
+          <w:rFonts w:eastAsiaTheme="minorEastAsia"/>
+        </w:rPr>
+      </w:pPr>
+      <m:oMathPara>
+        <m:oMath>
+          <m:sSub>
+            <m:sSubPr>
+              <m:ctrlPr>
+                <w:rPr>
+                  <w:rFonts w:ascii="Cambria Math" w:hAnsi="Cambria Math"/>
+                  <w:i/>
+                </w:rPr>
+              </m:ctrlPr>
+            </m:sSubPr>
+            <m:e>
+              <m:r>
+                <w:rPr>
+                  <w:rFonts w:ascii="Cambria Math" w:hAnsi="Cambria Math"/>
+                </w:rPr>
+                <m:t>BPIC</m:t>
+              </m:r>
+            </m:e>
+            <m:sub>
+              <m:r>
+                <w:rPr>
+                  <w:rFonts w:ascii="Cambria Math" w:hAnsi="Cambria Math"/>
+                </w:rPr>
+                <m:t>M</m:t>
+              </m:r>
+            </m:sub>
+          </m:sSub>
+          <m:r>
+            <w:rPr>
+              <w:rFonts w:ascii="Cambria Math" w:hAnsi="Cambria Math"/>
+            </w:rPr>
+            <m:t xml:space="preserve">= </m:t>
+          </m:r>
+          <m:nary>
+            <m:naryPr>
+              <m:chr m:val="∑"/>
+              <m:limLoc m:val="undOvr"/>
+              <m:supHide m:val="1"/>
+              <m:ctrlPr>
+                <w:rPr>
+                  <w:rFonts w:ascii="Cambria Math" w:hAnsi="Cambria Math"/>
+                  <w:i/>
+                </w:rPr>
+              </m:ctrlPr>
+            </m:naryPr>
+            <m:sub>
+              <m:r>
+                <w:rPr>
+                  <w:rFonts w:ascii="Cambria Math" w:hAnsi="Cambria Math"/>
+                </w:rPr>
+                <m:t>i</m:t>
+              </m:r>
+            </m:sub>
+            <m:sup/>
+            <m:e>
+              <m:func>
+                <m:funcPr>
+                  <m:ctrlPr>
+                    <w:rPr>
+                      <w:rFonts w:ascii="Cambria Math" w:hAnsi="Cambria Math"/>
+                      <w:i/>
+                    </w:rPr>
+                  </m:ctrlPr>
+                </m:funcPr>
+                <m:fName>
+                  <m:r>
+                    <m:rPr>
+                      <m:sty m:val="p"/>
+                    </m:rPr>
+                    <w:rPr>
+                      <w:rFonts w:ascii="Cambria Math" w:hAnsi="Cambria Math"/>
+                    </w:rPr>
+                    <m:t>log</m:t>
+                  </m:r>
+                </m:fName>
+                <m:e>
+                  <m:d>
+                    <m:dPr>
+                      <m:ctrlPr>
+                        <w:rPr>
+                          <w:rFonts w:ascii="Cambria Math" w:hAnsi="Cambria Math"/>
+                          <w:i/>
+                        </w:rPr>
+                      </m:ctrlPr>
+                    </m:dPr>
+                    <m:e>
+                      <m:sSub>
+                        <m:sSubPr>
+                          <m:ctrlPr>
+                            <w:rPr>
+                              <w:rFonts w:ascii="Cambria Math" w:hAnsi="Cambria Math"/>
+                              <w:i/>
+                            </w:rPr>
+                          </m:ctrlPr>
+                        </m:sSubPr>
+                        <m:e>
+                          <m:r>
+                            <w:rPr>
+                              <w:rFonts w:ascii="Cambria Math" w:hAnsi="Cambria Math"/>
+                            </w:rPr>
+                            <m:t>f</m:t>
+                          </m:r>
+                        </m:e>
+                        <m:sub>
+                          <m:r>
+                            <w:rPr>
+                              <w:rFonts w:ascii="Cambria Math" w:hAnsi="Cambria Math"/>
+                            </w:rPr>
+                            <m:t>1</m:t>
+                          </m:r>
+                        </m:sub>
+                      </m:sSub>
+                      <m:d>
+                        <m:dPr>
+                          <m:ctrlPr>
+                            <w:rPr>
+                              <w:rFonts w:ascii="Cambria Math" w:hAnsi="Cambria Math"/>
+                              <w:i/>
+                            </w:rPr>
+                          </m:ctrlPr>
+                        </m:dPr>
+                        <m:e>
+                          <m:sSub>
+                            <m:sSubPr>
+                              <m:ctrlPr>
+                                <w:rPr>
+                                  <w:rFonts w:ascii="Cambria Math" w:hAnsi="Cambria Math"/>
+                                  <w:i/>
+                                </w:rPr>
+                              </m:ctrlPr>
+                            </m:sSubPr>
+                            <m:e>
+                              <m:r>
+                                <w:rPr>
+                                  <w:rFonts w:ascii="Cambria Math" w:hAnsi="Cambria Math"/>
+                                </w:rPr>
+                                <m:t>Y</m:t>
+                              </m:r>
+                            </m:e>
+                            <m:sub>
+                              <m:r>
+                                <w:rPr>
+                                  <w:rFonts w:ascii="Cambria Math" w:hAnsi="Cambria Math"/>
+                                </w:rPr>
+                                <m:t>i</m:t>
+                              </m:r>
+                            </m:sub>
+                          </m:sSub>
+                          <m:r>
+                            <w:rPr>
+                              <w:rFonts w:ascii="Cambria Math" w:hAnsi="Cambria Math"/>
+                            </w:rPr>
+                            <m:t>|</m:t>
+                          </m:r>
+                          <m:sSub>
+                            <m:sSubPr>
+                              <m:ctrlPr>
+                                <w:rPr>
+                                  <w:rFonts w:ascii="Cambria Math" w:hAnsi="Cambria Math"/>
+                                  <w:i/>
+                                </w:rPr>
+                              </m:ctrlPr>
+                            </m:sSubPr>
+                            <m:e>
+                              <m:r>
+                                <w:rPr>
+                                  <w:rFonts w:ascii="Cambria Math" w:hAnsi="Cambria Math"/>
+                                </w:rPr>
+                                <m:t>Y</m:t>
+                              </m:r>
+                            </m:e>
+                            <m:sub>
+                              <m:r>
+                                <w:rPr>
+                                  <w:rFonts w:ascii="Cambria Math" w:hAnsi="Cambria Math"/>
+                                </w:rPr>
+                                <m:t>-k, i∈k</m:t>
+                              </m:r>
+                            </m:sub>
+                          </m:sSub>
+                          <m:r>
+                            <w:rPr>
+                              <w:rFonts w:ascii="Cambria Math" w:hAnsi="Cambria Math"/>
+                            </w:rPr>
+                            <m:t>,</m:t>
+                          </m:r>
+                          <m:sSub>
+                            <m:sSubPr>
+                              <m:ctrlPr>
+                                <w:rPr>
+                                  <w:rFonts w:ascii="Cambria Math" w:hAnsi="Cambria Math"/>
+                                  <w:i/>
+                                </w:rPr>
+                              </m:ctrlPr>
+                            </m:sSubPr>
+                            <m:e>
+                              <m:r>
+                                <w:rPr>
+                                  <w:rFonts w:ascii="Cambria Math" w:hAnsi="Cambria Math"/>
+                                </w:rPr>
+                                <m:t>X</m:t>
+                              </m:r>
+                            </m:e>
+                            <m:sub>
+                              <m:r>
+                                <w:rPr>
+                                  <w:rFonts w:ascii="Cambria Math" w:hAnsi="Cambria Math"/>
+                                </w:rPr>
+                                <m:t>i</m:t>
+                              </m:r>
+                            </m:sub>
+                          </m:sSub>
+                        </m:e>
+                      </m:d>
+                    </m:e>
+                  </m:d>
+                </m:e>
+              </m:func>
+            </m:e>
+          </m:nary>
+        </m:oMath>
+      </m:oMathPara>
+    </w:p>
+    <w:p>
+      <w:r>
+        <w:t>Following Link et al. 201</w:t>
+      </w:r>
+      <w:r>
+        <w:t>9</w:t>
+      </w:r>
+      <w:r>
+        <w:t xml:space="preserve">, we report BPIC values </w:t>
+      </w:r>
+      <w:r>
+        <w:t>directly</w:t>
+      </w:r>
+      <w:r>
+        <w:t xml:space="preserve"> (i.e., we</w:t>
+      </w:r>
+      <w:r>
+        <w:t xml:space="preserve"> have not multiplied them by -2</w:t>
+      </w:r>
+      <w:r>
+        <w:t>)</w:t>
+      </w:r>
+      <w:r>
+        <w:t xml:space="preserve">, so that larger values </w:t>
+      </w:r>
+      <w:r>
+        <w:t xml:space="preserve">indicate </w:t>
+      </w:r>
+      <w:r>
+        <w:t xml:space="preserve">better predictive success, that is </w:t>
+      </w:r>
+      <w:r>
+        <w:t>a higher probability of the observed data given the model</w:t>
+      </w:r>
+      <w:r>
+        <w:t>-</w:t>
+      </w:r>
+      <w:r>
+        <w:rPr>
+          <w:i/>
+        </w:rPr>
+        <w:t>M</w:t>
+      </w:r>
+      <w:r>
+        <w:t>, the</w:t>
+      </w:r>
+      <w:r>
+        <w:t xml:space="preserve"> covariate vector (</w:t>
+      </w:r>
+      <m:oMath>
+        <m:sSub>
+          <m:sSubPr>
+            <m:ctrlPr>
+              <w:rPr>
+                <w:rFonts w:ascii="Cambria Math" w:hAnsi="Cambria Math"/>
+                <w:i/>
+              </w:rPr>
+            </m:ctrlPr>
+          </m:sSubPr>
+          <m:e>
+            <m:r>
+              <w:rPr>
+                <w:rFonts w:ascii="Cambria Math" w:hAnsi="Cambria Math"/>
+              </w:rPr>
+              <m:t>X</m:t>
+            </m:r>
+          </m:e>
+          <m:sub>
+            <m:r>
+              <w:rPr>
+                <w:rFonts w:ascii="Cambria Math" w:hAnsi="Cambria Math"/>
+              </w:rPr>
+              <m:t>i</m:t>
+            </m:r>
+          </m:sub>
+        </m:sSub>
+      </m:oMath>
+      <w:r>
+        <w:t>), and all of the data used to fit the model (</w:t>
+      </w:r>
+      <m:oMath>
+        <m:sSub>
+          <m:sSubPr>
+            <m:ctrlPr>
+              <w:rPr>
+                <w:rFonts w:ascii="Cambria Math" w:hAnsi="Cambria Math"/>
+                <w:i/>
+              </w:rPr>
+            </m:ctrlPr>
+          </m:sSubPr>
+          <m:e>
+            <m:r>
+              <w:rPr>
+                <w:rFonts w:ascii="Cambria Math" w:hAnsi="Cambria Math"/>
+              </w:rPr>
+              <m:t>Y</m:t>
+            </m:r>
+          </m:e>
+          <m:sub>
+            <m:r>
+              <w:rPr>
+                <w:rFonts w:ascii="Cambria Math" w:hAnsi="Cambria Math"/>
+              </w:rPr>
+              <m:t>-K, i∈K</m:t>
+            </m:r>
+          </m:sub>
+        </m:sSub>
+      </m:oMath>
+      <w:r>
+        <w:t>)</w:t>
+      </w:r>
+      <w:r>
+        <w:t>.</w:t>
+      </w:r>
+    </w:p>
+    <w:p/>
+    <w:p>
+      <w:r>
+        <w:t xml:space="preserve">We </w:t>
+      </w:r>
+      <w:r>
+        <w:t>calculated</w:t>
+      </w:r>
+      <w:r>
+        <w:t xml:space="preserve"> the</w:t>
+      </w:r>
+      <w:r>
+        <w:t xml:space="preserve"> </w:t>
+      </w:r>
+      <w:r>
+        <w:t>observation</w:t>
+      </w:r>
+      <w:r>
+        <w:t xml:space="preserve">-level </w:t>
+      </w:r>
+      <w:r>
+        <w:t>estimates of predictive fit</w:t>
+      </w:r>
+      <w:r>
+        <w:t xml:space="preserve"> for every count in the data</w:t>
+      </w:r>
+      <w:r>
+        <w:t>set</w:t>
+      </w:r>
+      <w:r>
+        <w:t xml:space="preserve">, and </w:t>
+      </w:r>
+      <w:r>
+        <w:t xml:space="preserve">summarized these </w:t>
+      </w:r>
+      <w:r>
+        <w:t xml:space="preserve">fit </w:t>
+      </w:r>
+      <w:r>
+        <w:t xml:space="preserve">values </w:t>
+      </w:r>
+      <w:r>
+        <w:t xml:space="preserve">to explore the temporal and spatial patterns </w:t>
+      </w:r>
+      <w:r>
+        <w:t xml:space="preserve">in support </w:t>
+      </w:r>
+      <w:r>
+        <w:t>of</w:t>
+      </w:r>
+      <w:r>
+        <w:t xml:space="preserve"> different models </w:t>
+      </w:r>
+      <w:r>
+        <w:t>(Table X).</w:t>
+      </w:r>
+      <w:r>
+        <w:t xml:space="preserve"> </w:t>
+      </w:r>
+    </w:p>
+    <w:p>
+      <w:r>
+        <w:t xml:space="preserve">To compare the prediction error between pairs of models, we calculated the </w:t>
+      </w:r>
+      <w:r>
+        <w:t>difference in</w:t>
+      </w:r>
+      <w:r>
+        <w:t xml:space="preserve"> the conditional predictive ordinates of</w:t>
+      </w:r>
+      <w:r>
+        <w:t xml:space="preserve"> each</w:t>
+      </w:r>
+      <w:r>
+        <w:t xml:space="preserve"> observed</w:t>
+      </w:r>
+      <w:r>
+        <w:t xml:space="preserve"> count</w:t>
+      </w:r>
+      <w:r>
+        <w:t xml:space="preserve"> (</w:t>
+      </w:r>
+      <m:oMath>
+        <m:sSub>
+          <m:sSubPr>
+            <m:ctrlPr>
+              <w:rPr>
+                <w:rFonts w:ascii="Cambria Math" w:hAnsi="Cambria Math"/>
+                <w:i/>
+              </w:rPr>
+            </m:ctrlPr>
+          </m:sSubPr>
+          <m:e>
+            <m:r>
+              <w:rPr>
+                <w:rFonts w:ascii="Cambria Math" w:hAnsi="Cambria Math"/>
+              </w:rPr>
+              <m:t>Y</m:t>
+            </m:r>
+          </m:e>
+          <m:sub>
+            <m:r>
+              <w:rPr>
+                <w:rFonts w:ascii="Cambria Math" w:hAnsi="Cambria Math"/>
+              </w:rPr>
+              <m:t>i</m:t>
+            </m:r>
+          </m:sub>
+        </m:sSub>
+      </m:oMath>
+      <w:r>
+        <w:t xml:space="preserve">) under models 1 and 2, </w:t>
+      </w:r>
+      <w:proofErr w:type="gramStart"/>
+      <w:r>
+        <w:t xml:space="preserve">as </w:t>
+      </w:r>
+      <w:proofErr w:type="gramEnd"/>
+      <m:oMath>
+        <m:sSubSup>
+          <m:sSubSupPr>
+            <m:ctrlPr>
+              <w:rPr>
+                <w:rFonts w:ascii="Cambria Math" w:hAnsi="Cambria Math"/>
+              </w:rPr>
+            </m:ctrlPr>
+          </m:sSubSupPr>
+          <m:e>
+            <m:r>
+              <m:rPr>
+                <m:sty m:val="p"/>
+              </m:rPr>
+              <w:rPr>
+                <w:rFonts w:ascii="Cambria Math" w:hAnsi="Cambria Math"/>
+              </w:rPr>
+              <m:t>Δ</m:t>
+            </m:r>
+          </m:e>
+          <m:sub>
+            <m:r>
+              <w:rPr>
+                <w:rFonts w:ascii="Cambria Math" w:hAnsi="Cambria Math"/>
+              </w:rPr>
+              <m:t>i</m:t>
+            </m:r>
+          </m:sub>
+          <m:sup>
+            <m:r>
+              <w:rPr>
+                <w:rFonts w:ascii="Cambria Math" w:hAnsi="Cambria Math"/>
+              </w:rPr>
+              <m:t>B</m:t>
+            </m:r>
+          </m:sup>
+        </m:sSubSup>
+        <m:r>
+          <w:rPr>
+            <w:rFonts w:ascii="Cambria Math" w:hAnsi="Cambria Math"/>
+          </w:rPr>
+          <m:t xml:space="preserve">= </m:t>
+        </m:r>
+        <m:func>
+          <m:funcPr>
+            <m:ctrlPr>
+              <w:rPr>
+                <w:rFonts w:ascii="Cambria Math" w:hAnsi="Cambria Math"/>
+                <w:i/>
+              </w:rPr>
+            </m:ctrlPr>
+          </m:funcPr>
+          <m:fName>
+            <m:r>
+              <m:rPr>
+                <m:sty m:val="p"/>
+              </m:rPr>
+              <w:rPr>
+                <w:rFonts w:ascii="Cambria Math" w:hAnsi="Cambria Math"/>
+              </w:rPr>
+              <m:t>log</m:t>
+            </m:r>
+          </m:fName>
+          <m:e>
+            <m:d>
+              <m:dPr>
+                <m:ctrlPr>
+                  <w:rPr>
+                    <w:rFonts w:ascii="Cambria Math" w:hAnsi="Cambria Math"/>
+                    <w:i/>
+                  </w:rPr>
+                </m:ctrlPr>
+              </m:dPr>
+              <m:e>
+                <m:sSub>
+                  <m:sSubPr>
+                    <m:ctrlPr>
+                      <w:rPr>
+                        <w:rFonts w:ascii="Cambria Math" w:hAnsi="Cambria Math"/>
+                        <w:i/>
+                      </w:rPr>
+                    </m:ctrlPr>
+                  </m:sSubPr>
+                  <m:e>
+                    <m:r>
+                      <w:rPr>
+                        <w:rFonts w:ascii="Cambria Math" w:hAnsi="Cambria Math"/>
+                      </w:rPr>
+                      <m:t>f</m:t>
+                    </m:r>
+                  </m:e>
+                  <m:sub>
+                    <m:r>
+                      <w:rPr>
+                        <w:rFonts w:ascii="Cambria Math" w:hAnsi="Cambria Math"/>
+                      </w:rPr>
+                      <m:t>1</m:t>
+                    </m:r>
+                  </m:sub>
+                </m:sSub>
+                <m:d>
+                  <m:dPr>
+                    <m:ctrlPr>
+                      <w:rPr>
+                        <w:rFonts w:ascii="Cambria Math" w:hAnsi="Cambria Math"/>
+                        <w:i/>
+                      </w:rPr>
+                    </m:ctrlPr>
+                  </m:dPr>
+                  <m:e>
+                    <m:sSub>
+                      <m:sSubPr>
+                        <m:ctrlPr>
+                          <w:rPr>
+                            <w:rFonts w:ascii="Cambria Math" w:hAnsi="Cambria Math"/>
+                            <w:i/>
+                          </w:rPr>
+                        </m:ctrlPr>
+                      </m:sSubPr>
+                      <m:e>
+                        <m:r>
+                          <w:rPr>
+                            <w:rFonts w:ascii="Cambria Math" w:hAnsi="Cambria Math"/>
+                          </w:rPr>
+                          <m:t>Y</m:t>
+                        </m:r>
+                      </m:e>
+                      <m:sub>
+                        <m:r>
+                          <w:rPr>
+                            <w:rFonts w:ascii="Cambria Math" w:hAnsi="Cambria Math"/>
+                          </w:rPr>
+                          <m:t>i</m:t>
+                        </m:r>
+                      </m:sub>
+                    </m:sSub>
+                    <m:r>
+                      <w:rPr>
+                        <w:rFonts w:ascii="Cambria Math" w:hAnsi="Cambria Math"/>
+                      </w:rPr>
+                      <m:t>|</m:t>
+                    </m:r>
+                    <m:sSub>
+                      <m:sSubPr>
+                        <m:ctrlPr>
+                          <w:rPr>
+                            <w:rFonts w:ascii="Cambria Math" w:hAnsi="Cambria Math"/>
+                            <w:i/>
+                          </w:rPr>
+                        </m:ctrlPr>
+                      </m:sSubPr>
+                      <m:e>
+                        <m:r>
+                          <w:rPr>
+                            <w:rFonts w:ascii="Cambria Math" w:hAnsi="Cambria Math"/>
+                          </w:rPr>
+                          <m:t>Y</m:t>
+                        </m:r>
+                      </m:e>
+                      <m:sub>
+                        <m:r>
+                          <w:rPr>
+                            <w:rFonts w:ascii="Cambria Math" w:hAnsi="Cambria Math"/>
+                          </w:rPr>
+                          <m:t>-i</m:t>
+                        </m:r>
+                      </m:sub>
+                    </m:sSub>
+                    <m:r>
+                      <w:rPr>
+                        <w:rFonts w:ascii="Cambria Math" w:hAnsi="Cambria Math"/>
+                      </w:rPr>
+                      <m:t>,</m:t>
+                    </m:r>
+                    <m:sSub>
+                      <m:sSubPr>
+                        <m:ctrlPr>
+                          <w:rPr>
+                            <w:rFonts w:ascii="Cambria Math" w:hAnsi="Cambria Math"/>
+                            <w:i/>
+                          </w:rPr>
+                        </m:ctrlPr>
+                      </m:sSubPr>
+                      <m:e>
+                        <m:r>
+                          <w:rPr>
+                            <w:rFonts w:ascii="Cambria Math" w:hAnsi="Cambria Math"/>
+                          </w:rPr>
+                          <m:t>X</m:t>
+                        </m:r>
+                      </m:e>
+                      <m:sub>
+                        <m:r>
+                          <w:rPr>
+                            <w:rFonts w:ascii="Cambria Math" w:hAnsi="Cambria Math"/>
+                          </w:rPr>
+                          <m:t>i</m:t>
+                        </m:r>
+                      </m:sub>
+                    </m:sSub>
+                  </m:e>
+                </m:d>
+              </m:e>
+            </m:d>
+          </m:e>
+        </m:func>
+        <m:r>
+          <w:rPr>
+            <w:rFonts w:ascii="Cambria Math" w:hAnsi="Cambria Math"/>
+          </w:rPr>
+          <m:t>-</m:t>
+        </m:r>
+        <m:func>
+          <m:funcPr>
+            <m:ctrlPr>
+              <w:rPr>
+                <w:rFonts w:ascii="Cambria Math" w:hAnsi="Cambria Math"/>
+                <w:i/>
+              </w:rPr>
+            </m:ctrlPr>
+          </m:funcPr>
+          <m:fName>
+            <m:r>
+              <m:rPr>
+                <m:sty m:val="p"/>
+              </m:rPr>
+              <w:rPr>
+                <w:rFonts w:ascii="Cambria Math" w:hAnsi="Cambria Math"/>
+              </w:rPr>
+              <m:t>log</m:t>
+            </m:r>
+          </m:fName>
+          <m:e>
+            <m:d>
+              <m:dPr>
+                <m:ctrlPr>
+                  <w:rPr>
+                    <w:rFonts w:ascii="Cambria Math" w:hAnsi="Cambria Math"/>
+                    <w:i/>
+                  </w:rPr>
+                </m:ctrlPr>
+              </m:dPr>
+              <m:e>
+                <m:sSub>
+                  <m:sSubPr>
+                    <m:ctrlPr>
+                      <w:rPr>
+                        <w:rFonts w:ascii="Cambria Math" w:hAnsi="Cambria Math"/>
+                        <w:i/>
+                      </w:rPr>
+                    </m:ctrlPr>
+                  </m:sSubPr>
+                  <m:e>
+                    <m:r>
+                      <w:rPr>
+                        <w:rFonts w:ascii="Cambria Math" w:hAnsi="Cambria Math"/>
+                      </w:rPr>
+                      <m:t>f</m:t>
+                    </m:r>
+                  </m:e>
+                  <m:sub>
+                    <m:r>
+                      <w:rPr>
+                        <w:rFonts w:ascii="Cambria Math" w:hAnsi="Cambria Math"/>
+                      </w:rPr>
+                      <m:t>2</m:t>
+                    </m:r>
+                  </m:sub>
+                </m:sSub>
+                <m:d>
+                  <m:dPr>
+                    <m:ctrlPr>
+                      <w:rPr>
+                        <w:rFonts w:ascii="Cambria Math" w:hAnsi="Cambria Math"/>
+                        <w:i/>
+                      </w:rPr>
+                    </m:ctrlPr>
+                  </m:dPr>
+                  <m:e>
+                    <m:sSub>
+                      <m:sSubPr>
+                        <m:ctrlPr>
+                          <w:rPr>
+                            <w:rFonts w:ascii="Cambria Math" w:hAnsi="Cambria Math"/>
+                            <w:i/>
+                          </w:rPr>
+                        </m:ctrlPr>
+                      </m:sSubPr>
+                      <m:e>
+                        <m:r>
+                          <w:rPr>
+                            <w:rFonts w:ascii="Cambria Math" w:hAnsi="Cambria Math"/>
+                          </w:rPr>
+                          <m:t>Y</m:t>
+                        </m:r>
+                      </m:e>
+                      <m:sub>
+                        <m:r>
+                          <w:rPr>
+                            <w:rFonts w:ascii="Cambria Math" w:hAnsi="Cambria Math"/>
+                          </w:rPr>
+                          <m:t>i</m:t>
+                        </m:r>
+                      </m:sub>
+                    </m:sSub>
+                    <m:r>
+                      <w:rPr>
+                        <w:rFonts w:ascii="Cambria Math" w:hAnsi="Cambria Math"/>
+                      </w:rPr>
+                      <m:t>|</m:t>
+                    </m:r>
+                    <m:sSub>
+                      <m:sSubPr>
+                        <m:ctrlPr>
+                          <w:rPr>
+                            <w:rFonts w:ascii="Cambria Math" w:hAnsi="Cambria Math"/>
+                            <w:i/>
+                          </w:rPr>
+                        </m:ctrlPr>
+                      </m:sSubPr>
+                      <m:e>
+                        <m:r>
+                          <w:rPr>
+                            <w:rFonts w:ascii="Cambria Math" w:hAnsi="Cambria Math"/>
+                          </w:rPr>
+                          <m:t>Y</m:t>
+                        </m:r>
+                      </m:e>
+                      <m:sub>
+                        <m:r>
+                          <w:rPr>
+                            <w:rFonts w:ascii="Cambria Math" w:hAnsi="Cambria Math"/>
+                          </w:rPr>
+                          <m:t>-i</m:t>
+                        </m:r>
+                      </m:sub>
+                    </m:sSub>
+                    <m:r>
+                      <w:rPr>
+                        <w:rFonts w:ascii="Cambria Math" w:hAnsi="Cambria Math"/>
+                      </w:rPr>
+                      <m:t>,</m:t>
+                    </m:r>
+                    <m:sSub>
+                      <m:sSubPr>
+                        <m:ctrlPr>
+                          <w:rPr>
+                            <w:rFonts w:ascii="Cambria Math" w:hAnsi="Cambria Math"/>
+                            <w:i/>
+                          </w:rPr>
+                        </m:ctrlPr>
+                      </m:sSubPr>
+                      <m:e>
+                        <m:r>
+                          <w:rPr>
+                            <w:rFonts w:ascii="Cambria Math" w:hAnsi="Cambria Math"/>
+                          </w:rPr>
+                          <m:t>X</m:t>
+                        </m:r>
+                      </m:e>
+                      <m:sub>
+                        <m:r>
+                          <w:rPr>
+                            <w:rFonts w:ascii="Cambria Math" w:hAnsi="Cambria Math"/>
+                          </w:rPr>
+                          <m:t>i</m:t>
+                        </m:r>
+                      </m:sub>
+                    </m:sSub>
+                  </m:e>
+                </m:d>
+              </m:e>
+            </m:d>
+          </m:e>
+        </m:func>
+      </m:oMath>
+      <w:r>
+        <w:t>, and</w:t>
+      </w:r>
+      <w:r>
+        <w:t xml:space="preserve"> so positive values of </w:t>
+      </w:r>
+      <m:oMath>
+        <m:sSubSup>
+          <m:sSubSupPr>
+            <m:ctrlPr>
+              <w:rPr>
+                <w:rFonts w:ascii="Cambria Math" w:hAnsi="Cambria Math"/>
+              </w:rPr>
+            </m:ctrlPr>
+          </m:sSubSupPr>
+          <m:e>
+            <m:r>
+              <m:rPr>
+                <m:sty m:val="p"/>
+              </m:rPr>
+              <w:rPr>
+                <w:rFonts w:ascii="Cambria Math" w:hAnsi="Cambria Math"/>
+              </w:rPr>
+              <m:t>Δ</m:t>
+            </m:r>
+          </m:e>
+          <m:sub>
+            <m:r>
+              <w:rPr>
+                <w:rFonts w:ascii="Cambria Math" w:hAnsi="Cambria Math"/>
+              </w:rPr>
+              <m:t>i</m:t>
+            </m:r>
+          </m:sub>
+          <m:sup>
+            <m:r>
+              <w:rPr>
+                <w:rFonts w:ascii="Cambria Math" w:hAnsi="Cambria Math"/>
+              </w:rPr>
+              <m:t>B</m:t>
+            </m:r>
+          </m:sup>
+        </m:sSubSup>
+      </m:oMath>
+      <w:r>
+        <w:t xml:space="preserve"> indicate more support for model 1</w:t>
+      </w:r>
+      <w:r>
+        <w:t xml:space="preserve">. We analysed these </w:t>
+      </w:r>
+      <m:oMath>
+        <m:sSubSup>
+          <m:sSubSupPr>
+            <m:ctrlPr>
+              <w:rPr>
+                <w:rFonts w:ascii="Cambria Math" w:hAnsi="Cambria Math"/>
+              </w:rPr>
+            </m:ctrlPr>
+          </m:sSubSupPr>
+          <m:e>
+            <m:r>
+              <m:rPr>
+                <m:sty m:val="p"/>
+              </m:rPr>
+              <w:rPr>
+                <w:rFonts w:ascii="Cambria Math" w:hAnsi="Cambria Math"/>
+              </w:rPr>
+              <m:t>Δ</m:t>
+            </m:r>
+          </m:e>
+          <m:sub>
+            <m:r>
+              <w:rPr>
+                <w:rFonts w:ascii="Cambria Math" w:hAnsi="Cambria Math"/>
+              </w:rPr>
+              <m:t>.</m:t>
+            </m:r>
+          </m:sub>
+          <m:sup>
+            <m:r>
+              <w:rPr>
+                <w:rFonts w:ascii="Cambria Math" w:hAnsi="Cambria Math"/>
+              </w:rPr>
+              <m:t>B</m:t>
+            </m:r>
+          </m:sup>
+        </m:sSubSup>
+      </m:oMath>
+      <w:r>
+        <w:t xml:space="preserve">values using an additional hierarchical Bayesian model to account for the </w:t>
+      </w:r>
+      <w:r>
+        <w:t>imbalances in the BBS-data among years and regions</w:t>
+      </w:r>
+      <w:r>
+        <w:t xml:space="preserve">. This model treated the </w:t>
+      </w:r>
+      <m:oMath>
+        <m:sSubSup>
+          <m:sSubSupPr>
+            <m:ctrlPr>
+              <w:rPr>
+                <w:rFonts w:ascii="Cambria Math" w:hAnsi="Cambria Math"/>
+              </w:rPr>
+            </m:ctrlPr>
+          </m:sSubSupPr>
+          <m:e>
+            <m:r>
+              <m:rPr>
+                <m:sty m:val="p"/>
+              </m:rPr>
+              <w:rPr>
+                <w:rFonts w:ascii="Cambria Math" w:hAnsi="Cambria Math"/>
+              </w:rPr>
+              <m:t>Δ</m:t>
+            </m:r>
+          </m:e>
+          <m:sub>
+            <m:r>
+              <w:rPr>
+                <w:rFonts w:ascii="Cambria Math" w:hAnsi="Cambria Math"/>
+              </w:rPr>
+              <m:t>.</m:t>
+            </m:r>
+          </m:sub>
+          <m:sup>
+            <m:r>
+              <w:rPr>
+                <w:rFonts w:ascii="Cambria Math" w:hAnsi="Cambria Math"/>
+              </w:rPr>
+              <m:t>B</m:t>
+            </m:r>
+          </m:sup>
+        </m:sSubSup>
+      </m:oMath>
+      <w:r>
+        <w:rPr>
+          <w:rFonts w:eastAsiaTheme="minorEastAsia"/>
+        </w:rPr>
+        <w:t xml:space="preserve"> </w:t>
+      </w:r>
+      <w:r>
+        <w:t xml:space="preserve">values as </w:t>
+      </w:r>
+      <w:r>
+        <w:t xml:space="preserve">having a </w:t>
+      </w:r>
+      <w:r>
+        <w:t>t-</w:t>
+      </w:r>
+      <w:r>
+        <w:t>distribution</w:t>
+      </w:r>
+      <w:r>
+        <w:t xml:space="preserve"> with an estimated variance and degrees of freedom. We used </w:t>
+      </w:r>
+      <w:r>
+        <w:t>this robust estimation approach, instead of the z-score approach used by Link and Sauer (2019)</w:t>
+      </w:r>
+      <w:r>
+        <w:t xml:space="preserve"> because of </w:t>
       </w:r>
       <w:r>
         <w:t>the</w:t>
       </w:r>
       <w:r>
-        <w:t xml:space="preserve"> R-package “</w:t>
+        <w:t xml:space="preserve"> extremely heavy tails </w:t>
+      </w:r>
+      <w:r>
+        <w:t xml:space="preserve">in their distribution of the </w:t>
+      </w:r>
+      <m:oMath>
+        <m:sSubSup>
+          <m:sSubSupPr>
+            <m:ctrlPr>
+              <w:rPr>
+                <w:rFonts w:ascii="Cambria Math" w:hAnsi="Cambria Math"/>
+              </w:rPr>
+            </m:ctrlPr>
+          </m:sSubSupPr>
+          <m:e>
+            <m:r>
+              <m:rPr>
+                <m:sty m:val="p"/>
+              </m:rPr>
+              <w:rPr>
+                <w:rFonts w:ascii="Cambria Math" w:hAnsi="Cambria Math"/>
+              </w:rPr>
+              <m:t>Δ</m:t>
+            </m:r>
+          </m:e>
+          <m:sub>
+            <m:r>
+              <w:rPr>
+                <w:rFonts w:ascii="Cambria Math" w:hAnsi="Cambria Math"/>
+              </w:rPr>
+              <m:t>.</m:t>
+            </m:r>
+          </m:sub>
+          <m:sup>
+            <m:r>
+              <w:rPr>
+                <w:rFonts w:ascii="Cambria Math" w:hAnsi="Cambria Math"/>
+              </w:rPr>
+              <m:t>B</m:t>
+            </m:r>
+          </m:sup>
+        </m:sSubSup>
+      </m:oMath>
+      <w:r>
+        <w:t xml:space="preserve"> values </w:t>
+      </w:r>
+      <w:r>
+        <w:t>(Fig X)</w:t>
+      </w:r>
+      <w:r>
+        <w:t>.</w:t>
+      </w:r>
+    </w:p>
+    <w:p>
+      <w:r>
+        <w:rPr>
+          <w:highlight w:val="yellow"/>
+        </w:rPr>
+        <w:t xml:space="preserve">We </w:t>
+      </w:r>
+      <w:r>
+        <w:rPr>
+          <w:highlight w:val="yellow"/>
+        </w:rPr>
+        <w:t xml:space="preserve">also </w:t>
       </w:r>
       <w:proofErr w:type="spellStart"/>
       <w:r>
-        <w:t>bbsBayes</w:t>
+        <w:rPr>
+          <w:highlight w:val="yellow"/>
+        </w:rPr>
+        <w:t>analysed</w:t>
       </w:r>
       <w:proofErr w:type="spellEnd"/>
       <w:r>
-        <w:t xml:space="preserve">” currently available </w:t>
-      </w:r>
-      <w:r>
         <w:rPr>
           <w:highlight w:val="yellow"/>
         </w:rPr>
-        <w:t>on GitHub</w:t>
-      </w:r>
-      <w:r>
-        <w:t>.</w:t>
-      </w:r>
-    </w:p>
-    <w:p>
-      <w:r>
+        <w:t xml:space="preserve"> the count-level BPIC values using </w:t>
+      </w:r>
+      <w:r>
+        <w:rPr>
+          <w:highlight w:val="yellow"/>
+        </w:rPr>
+        <w:t xml:space="preserve">additional </w:t>
+      </w:r>
+      <w:r>
+        <w:rPr>
+          <w:highlight w:val="yellow"/>
+        </w:rPr>
+        <w:t xml:space="preserve">hierarchical Bayesian models that accounted for the posterior variance of each BPIC value to compare the predictive success among </w:t>
+      </w:r>
+      <w:r>
+        <w:rPr>
+          <w:highlight w:val="yellow"/>
+        </w:rPr>
         <w:lastRenderedPageBreak/>
-        <w:t>Cross-validation</w:t>
-      </w:r>
-    </w:p>
-    <w:p>
-      <w:r>
-        <w:t xml:space="preserve">We used a </w:t>
-      </w:r>
-      <w:r>
-        <w:t xml:space="preserve">temporally and spatially </w:t>
-      </w:r>
-      <w:r>
-        <w:t>stratified</w:t>
-      </w:r>
-      <w:r>
-        <w:t xml:space="preserve">, k-fold cross-validation with k = </w:t>
-      </w:r>
-      <w:r>
-        <w:t>15</w:t>
-      </w:r>
-      <w:r>
-        <w:t xml:space="preserve">, where we </w:t>
-      </w:r>
-      <w:r>
-        <w:t>held-out</w:t>
-      </w:r>
-      <w:r>
-        <w:t xml:space="preserve"> </w:t>
-      </w:r>
-      <w:r>
-        <w:t xml:space="preserve">random sets of counts, </w:t>
-      </w:r>
-      <w:r>
-        <w:t>stratified</w:t>
-      </w:r>
-      <w:r>
-        <w:t xml:space="preserve"> across all years</w:t>
-      </w:r>
-      <w:r>
-        <w:t xml:space="preserve"> and strata so that each of the 15-folds included some observations from every combination of strata and years</w:t>
-      </w:r>
-      <w:r>
-        <w:t>. We chose this approach</w:t>
-      </w:r>
-      <w:r>
-        <w:t xml:space="preserve"> over </w:t>
-      </w:r>
-      <w:proofErr w:type="gramStart"/>
-      <w:r>
-        <w:t>a leave-one-out approach using a random subset of counts (</w:t>
-      </w:r>
-      <w:r>
-        <w:t xml:space="preserve">e.g., </w:t>
-      </w:r>
-      <w:r>
-        <w:t xml:space="preserve">Link </w:t>
-      </w:r>
-      <w:r>
-        <w:t>et al.</w:t>
-      </w:r>
-      <w:r>
-        <w:t xml:space="preserve"> 2019), because we wanted to assess the predictive success a</w:t>
-      </w:r>
-      <w:r>
-        <w:t xml:space="preserve">cross all counts in the dataset, </w:t>
-      </w:r>
-      <w:r>
-        <w:t>and because we wanted to</w:t>
-      </w:r>
-      <w:r>
-        <w:t xml:space="preserve"> </w:t>
-      </w:r>
-      <w:r>
-        <w:t>explore the temporal and spatial patterns in predictive success</w:t>
-      </w:r>
-      <w:proofErr w:type="gramEnd"/>
-      <w:r>
-        <w:t xml:space="preserve">. </w:t>
-      </w:r>
-      <w:r>
-        <w:t xml:space="preserve">We followed the same procedure outlined in Link et al. 2017 to implement the cross-validation in a parallel computing environment, using the R-packages </w:t>
-      </w:r>
-      <w:r>
-        <w:rPr>
-          <w:highlight w:val="yellow"/>
-        </w:rPr>
-        <w:t xml:space="preserve">parallel and </w:t>
-      </w:r>
-      <w:proofErr w:type="spellStart"/>
-      <w:r>
-        <w:rPr>
-          <w:highlight w:val="yellow"/>
-        </w:rPr>
-        <w:t>foreach</w:t>
-      </w:r>
-      <w:proofErr w:type="spellEnd"/>
-      <w:r>
-        <w:rPr>
-          <w:highlight w:val="yellow"/>
-        </w:rPr>
-        <w:t>.</w:t>
-      </w:r>
-      <w:r>
-        <w:t xml:space="preserve"> </w:t>
-      </w:r>
-      <w:r>
-        <w:t>We did not calculate</w:t>
-      </w:r>
-      <w:r>
-        <w:t xml:space="preserve"> WAIC </w:t>
-      </w:r>
-      <w:r>
-        <w:t xml:space="preserve">because previous work has shown that WAIC </w:t>
-      </w:r>
-      <w:proofErr w:type="gramStart"/>
-      <w:r>
-        <w:t>does</w:t>
-      </w:r>
-      <w:proofErr w:type="gramEnd"/>
-      <w:r>
-        <w:t xml:space="preserve"> not approximate </w:t>
-      </w:r>
-      <w:proofErr w:type="spellStart"/>
-      <w:r>
-        <w:t>loocv</w:t>
-      </w:r>
-      <w:proofErr w:type="spellEnd"/>
-      <w:r>
-        <w:t xml:space="preserve"> well for the BBS data (Li</w:t>
-      </w:r>
-      <w:r>
-        <w:t>nk et al. 2017).</w:t>
-      </w:r>
-    </w:p>
-    <w:p>
-      <w:r>
-        <w:t>We used the Bayesian Predictive Information Criterion (BPIC) to compare the out-of-sample predictive error among our four models (Link et al. 201</w:t>
-      </w:r>
-      <w:r>
-        <w:t>9</w:t>
-      </w:r>
-      <w:r>
-        <w:t xml:space="preserve">). BPIC is </w:t>
-      </w:r>
-      <w:r>
-        <w:t xml:space="preserve">the </w:t>
-      </w:r>
-      <w:r>
-        <w:t xml:space="preserve">sum of the log posterior probabilities of each observation when </w:t>
-      </w:r>
-      <w:r>
-        <w:t xml:space="preserve">the observations </w:t>
-      </w:r>
-      <w:proofErr w:type="gramStart"/>
-      <w:r>
-        <w:t>are</w:t>
-      </w:r>
-      <w:r>
-        <w:t xml:space="preserve"> held-out</w:t>
-      </w:r>
-      <w:proofErr w:type="gramEnd"/>
-      <w:r>
-        <w:t xml:space="preserve"> from the data used to fit the model.</w:t>
-      </w:r>
-      <w:r>
-        <w:t xml:space="preserve"> </w:t>
-      </w:r>
-      <w:r>
-        <w:t>Following Link et al. 201</w:t>
-      </w:r>
-      <w:r>
-        <w:t>9</w:t>
-      </w:r>
-      <w:r>
-        <w:t xml:space="preserve">, we report BPIC values </w:t>
-      </w:r>
-      <w:r>
-        <w:t>directly</w:t>
-      </w:r>
-      <w:r>
-        <w:t xml:space="preserve"> (i.e., we</w:t>
-      </w:r>
-      <w:r>
-        <w:t xml:space="preserve"> have not multiplied them by -2</w:t>
-      </w:r>
-      <w:r>
-        <w:t>)</w:t>
-      </w:r>
-      <w:r>
-        <w:t xml:space="preserve">, so that larger values </w:t>
-      </w:r>
-      <w:r>
-        <w:t>indicate better predictive success</w:t>
-      </w:r>
-      <w:r>
-        <w:t>.</w:t>
-      </w:r>
-    </w:p>
-    <w:p>
-      <w:r>
-        <w:t xml:space="preserve">We </w:t>
-      </w:r>
-      <w:r>
-        <w:t>summarized the</w:t>
-      </w:r>
-      <w:r>
-        <w:t xml:space="preserve"> </w:t>
-      </w:r>
-      <w:r>
-        <w:t>count</w:t>
-      </w:r>
-      <w:r>
-        <w:t xml:space="preserve">-level BPIC values (i.e., </w:t>
-      </w:r>
-      <w:r>
-        <w:t xml:space="preserve">observation-level </w:t>
-      </w:r>
-      <w:r>
-        <w:t>prediction error estimates for every count in the data</w:t>
-      </w:r>
-      <w:r>
-        <w:t>set</w:t>
-      </w:r>
-      <w:r>
-        <w:t xml:space="preserve">), and </w:t>
-      </w:r>
-      <w:r>
-        <w:t xml:space="preserve">summarized these BPIC values in multiple ways </w:t>
-      </w:r>
-      <w:r>
-        <w:t xml:space="preserve">to explore the temporal and spatial patterns </w:t>
-      </w:r>
-      <w:r>
-        <w:t xml:space="preserve">in support </w:t>
-      </w:r>
-      <w:r>
-        <w:t>of</w:t>
-      </w:r>
-      <w:r>
-        <w:t xml:space="preserve"> different models, as well as the relative influence of different kinds of counts </w:t>
-      </w:r>
-      <w:r>
-        <w:t>(Table X).</w:t>
-      </w:r>
-      <w:r>
-        <w:t xml:space="preserve"> </w:t>
-      </w:r>
-      <w:r>
-        <w:rPr>
-          <w:highlight w:val="yellow"/>
-        </w:rPr>
-        <w:t xml:space="preserve">We </w:t>
-      </w:r>
-      <w:r>
-        <w:rPr>
-          <w:highlight w:val="yellow"/>
-        </w:rPr>
-        <w:t xml:space="preserve">also </w:t>
-      </w:r>
-      <w:proofErr w:type="spellStart"/>
-      <w:r>
-        <w:rPr>
-          <w:highlight w:val="yellow"/>
-        </w:rPr>
-        <w:t>analysed</w:t>
-      </w:r>
-      <w:proofErr w:type="spellEnd"/>
-      <w:r>
-        <w:rPr>
-          <w:highlight w:val="yellow"/>
-        </w:rPr>
-        <w:t xml:space="preserve"> the count-level BPIC values using </w:t>
-      </w:r>
-      <w:r>
-        <w:rPr>
-          <w:highlight w:val="yellow"/>
-        </w:rPr>
-        <w:t xml:space="preserve">additional </w:t>
-      </w:r>
-      <w:r>
-        <w:rPr>
-          <w:highlight w:val="yellow"/>
-        </w:rPr>
-        <w:t>hierarchical Bayesian models that accounted for the posterior variance of each BPIC value to compare the predictive success among models, years, and geographic strata.</w:t>
+        <w:t>models, years, and geographic strata.</w:t>
       </w:r>
       <w:r>
         <w:rPr>
@@ -4020,7 +5085,6 @@
           </w:p>
           <w:p>
             <w:r>
-              <w:lastRenderedPageBreak/>
               <w:t>last-five years</w:t>
             </w:r>
             <w:r>
@@ -4050,15 +5114,10 @@
           </w:tcPr>
           <w:p>
             <w:r>
-              <w:lastRenderedPageBreak/>
               <w:t>Temporal comparisons, looking for variation in predicti</w:t>
             </w:r>
             <w:r>
-              <w:t xml:space="preserve">ve error across the time-series, as well </w:t>
-            </w:r>
-            <w:r>
-              <w:lastRenderedPageBreak/>
-              <w:t xml:space="preserve">as variation </w:t>
+              <w:t xml:space="preserve">ve error across the time-series, as well as variation </w:t>
             </w:r>
             <w:r>
               <w:t xml:space="preserve">specifically </w:t>
@@ -4075,7 +5134,6 @@
     </w:tbl>
     <w:p>
       <w:r>
-        <w:lastRenderedPageBreak/>
         <w:t xml:space="preserve"> </w:t>
       </w:r>
       <w:r>
@@ -4531,7 +5589,14 @@
         <w:rPr>
           <w:rFonts w:eastAsiaTheme="minorEastAsia"/>
         </w:rPr>
-        <w:t>For the GAMYE model, we decomposed the trajectory (i.e., the series of annual indices of abundance) into long- and medium-term components represented by the GAM smooth and annual fluctuations represented by the random year-effects. This decomposition allowed us to estimate two kinds of trend estimates:</w:t>
+        <w:t xml:space="preserve">For the GAMYE model, we decomposed the trajectory (i.e., the series of annual indices of abundance) into long- and medium-term components represented by the GAM smooth and annual fluctuations represented by the random year-effects. This decomposition </w:t>
+      </w:r>
+      <w:r>
+        <w:rPr>
+          <w:rFonts w:eastAsiaTheme="minorEastAsia"/>
+        </w:rPr>
+        <w:lastRenderedPageBreak/>
+        <w:t>allowed us to estimate two kinds of trend estimates:</w:t>
       </w:r>
       <w:r>
         <w:rPr>
@@ -6014,6 +7079,7 @@
     </w:p>
     <w:p>
       <w:r>
+        <w:lastRenderedPageBreak/>
         <w:t>For the GAMYE model, we calculated two versions of the species trajectory (</w:t>
       </w:r>
       <m:oMath>
@@ -7085,8 +8151,6 @@
         </w:rPr>
         <w:t xml:space="preserve"> (i.e., removing the year-effect fluctuations)</w:t>
       </w:r>
-      <w:bookmarkStart w:id="2" w:name="_GoBack"/>
-      <w:bookmarkEnd w:id="2"/>
       <w:r>
         <w:t xml:space="preserve">. In the R-package </w:t>
       </w:r>
@@ -7099,11 +8163,7 @@
         <w:t xml:space="preserve">, </w:t>
       </w:r>
       <w:r>
-        <w:t xml:space="preserve">both </w:t>
-      </w:r>
-      <w:r>
-        <w:lastRenderedPageBreak/>
-        <w:t>versions of the population trajectories are available for the GAMYE model</w:t>
+        <w:t>both versions of the population trajectories are available for the GAMYE model</w:t>
       </w:r>
       <w:r>
         <w:t xml:space="preserve">, but the </w:t>
@@ -7164,187 +8224,195 @@
     </w:p>
     <w:p>
       <w:r>
-        <w:t>GAM trends</w:t>
-      </w:r>
-    </w:p>
-    <w:p>
-      <w:r>
-        <w:t xml:space="preserve">The GAM and GAMYE models generate trajectories that are more likely to vary in the medium- and long-term. </w:t>
-      </w:r>
-    </w:p>
-    <w:p>
-      <w:r>
-        <w:t>Trajectories vary a great deal among the strata, but are generally similar to the continental means. For data-sparse species, there is more similarity among the strata in the trajectories</w:t>
+        <w:t>Model predictions:</w:t>
+      </w:r>
+    </w:p>
+    <w:p>
+      <w:r>
+        <w:t xml:space="preserve">Population trajectories from the GAM and GAMYE are very similar. Both models suggest that BARS populations increased from the start of the survey through to approximately the early 1980s. </w:t>
+      </w:r>
+      <w:r>
+        <w:t>In contrast to the standard model predictions that show a relatively steady rate of decline</w:t>
+      </w:r>
+      <w:r>
+        <w:t xml:space="preserve"> (Figure 1)</w:t>
       </w:r>
       <w:r>
         <w:t>.</w:t>
       </w:r>
-    </w:p>
-    <w:p>
-      <w:r>
-        <w:t xml:space="preserve">The smooth trajectories are very similar between the GAM and GAMYE. </w:t>
-      </w:r>
-    </w:p>
-    <w:p>
-      <w:r>
-        <w:t xml:space="preserve">The decomposed trajectories from the GAMYE allow us to calculate trends from the smooth and plot trajectories that show the annual fluctuations. </w:t>
-      </w:r>
-    </w:p>
-    <w:p>
-      <w:r>
-        <w:t>Trends from the smooth components are generally more stable from year-year than other trends.</w:t>
+      <w:r>
+        <w:t xml:space="preserve"> </w:t>
+      </w:r>
+    </w:p>
+    <w:p>
+      <w:r>
+        <w:t>Trajectories vary a great deal among the strata, but are generally similar to the continental means. For data-sparse species, there is more similarity among the strata in the trajectories (graph with trajectories grouped by some arbitrary data-quality threshold).</w:t>
+      </w:r>
+    </w:p>
+    <w:p>
+      <w:r>
+        <w:t>The trajectories follow the pattern in observed counts reasonably well, but depart from it more in years with sparse data.</w:t>
+      </w:r>
+    </w:p>
+    <w:p>
+      <w:r>
+        <w:t xml:space="preserve">The decomposed trajectories from the GAMYE allow us to calculate trends from the smooth and plot trajectories that show the annual fluctuations. The smooth trajectories are very similar between the GAM and GAMYE. </w:t>
+      </w:r>
+    </w:p>
+    <w:p>
+      <w:r>
+        <w:t xml:space="preserve">Comparison to other models - </w:t>
+      </w:r>
+      <w:r>
+        <w:t>Cross-validation</w:t>
+      </w:r>
+    </w:p>
+    <w:p>
+      <w:r>
+        <w:t xml:space="preserve">Both GAMs clearly outperform the standard model. </w:t>
+      </w:r>
+      <w:r>
+        <w:t xml:space="preserve">Out-perform the standard model in all cases here. </w:t>
+      </w:r>
+    </w:p>
+    <w:p>
+      <w:r>
+        <w:t xml:space="preserve">Similar to the difference model. </w:t>
+      </w:r>
+      <w:r>
+        <w:t xml:space="preserve">The survey-wide population trajectories for the </w:t>
+      </w:r>
+      <w:r>
+        <w:t>GAMYE</w:t>
+      </w:r>
+      <w:r>
+        <w:t xml:space="preserve"> models are very similar to trajectories from the </w:t>
+      </w:r>
+      <w:r>
+        <w:t>DIFFERENCE</w:t>
+      </w:r>
+      <w:r>
+        <w:t xml:space="preserve"> model. Trajectories from the GAM</w:t>
+      </w:r>
+      <w:r>
+        <w:t xml:space="preserve">, </w:t>
+      </w:r>
+      <w:r>
+        <w:t xml:space="preserve">follow the overall pattern of the </w:t>
+      </w:r>
+      <w:r>
+        <w:t>GAMYE</w:t>
+      </w:r>
+      <w:r>
+        <w:t xml:space="preserve"> and</w:t>
+      </w:r>
+      <w:r>
+        <w:t xml:space="preserve"> are generally similar to</w:t>
+      </w:r>
+      <w:r>
+        <w:t xml:space="preserve"> the </w:t>
+      </w:r>
+      <w:r>
+        <w:t>DIFFERENCE</w:t>
+      </w:r>
+      <w:r>
+        <w:t xml:space="preserve"> model</w:t>
+      </w:r>
+      <w:r>
+        <w:t xml:space="preserve">, but </w:t>
+      </w:r>
+      <w:r>
+        <w:t>show effectively no</w:t>
+      </w:r>
+      <w:r>
+        <w:t xml:space="preserve"> </w:t>
+      </w:r>
+      <w:r>
+        <w:t xml:space="preserve">annual fluctuations. Trajectories from </w:t>
+      </w:r>
+      <w:r>
+        <w:t>all four models are very similar</w:t>
+      </w:r>
+      <w:r>
+        <w:t xml:space="preserve"> in the </w:t>
+      </w:r>
+      <w:r>
+        <w:t>latter</w:t>
+      </w:r>
+      <w:r>
+        <w:t xml:space="preserve"> half</w:t>
+      </w:r>
+      <w:r>
+        <w:t xml:space="preserve"> of the time-series</w:t>
+      </w:r>
+      <w:r>
+        <w:t xml:space="preserve"> when there are more data</w:t>
+      </w:r>
+      <w:r>
+        <w:t xml:space="preserve">, but less </w:t>
+      </w:r>
+      <w:r>
+        <w:t>similar</w:t>
+      </w:r>
+      <w:r>
+        <w:t xml:space="preserve"> in the earlier portion of the time-series</w:t>
+      </w:r>
+      <w:r>
+        <w:t xml:space="preserve"> when there are fewer data (Figure 1 [panel of 4 species plots with continental trajectories])</w:t>
+      </w:r>
+      <w:r>
+        <w:t>.</w:t>
+      </w:r>
+      <w:r>
+        <w:t xml:space="preserve"> The overall cross-validation results suggest that the </w:t>
+      </w:r>
+      <w:r>
+        <w:t>GAMYE</w:t>
+      </w:r>
+      <w:r>
+        <w:t xml:space="preserve"> and the </w:t>
+      </w:r>
+      <w:r>
+        <w:t>DIFFERENCE</w:t>
+      </w:r>
+      <w:r>
+        <w:t xml:space="preserve"> models are comparable in their prediction accuracy, at least for these species, and outperformed both of the other models. </w:t>
+      </w:r>
+    </w:p>
+    <w:p>
+      <w:r>
+        <w:t>Do better in years and regions with sparse data?</w:t>
+      </w:r>
+    </w:p>
+    <w:p>
+      <w:r>
+        <w:t xml:space="preserve">Best model varies by region and year. </w:t>
+      </w:r>
+    </w:p>
+    <w:p>
+      <w:r>
+        <w:t>Figures</w:t>
+      </w:r>
+    </w:p>
+    <w:p>
+      <w:r>
+        <w:t>GAM trajectories – continental index, continental mean Betas… some regional estimates, plotted against the observed mean counts and the number of counts.</w:t>
+      </w:r>
+    </w:p>
+    <w:p>
+      <w:r>
+        <w:t>Annual variation in trend estimates from the different models…</w:t>
       </w:r>
     </w:p>
     <w:p/>
     <w:p>
       <w:r>
-        <w:t>Cross-validation</w:t>
-      </w:r>
-    </w:p>
-    <w:p>
-      <w:r>
-        <w:t xml:space="preserve">Out-perform the standard model in all cases here. </w:t>
-      </w:r>
-    </w:p>
-    <w:p>
-      <w:r>
-        <w:t xml:space="preserve">Similar to the difference model. </w:t>
-      </w:r>
-      <w:r>
-        <w:t xml:space="preserve">The survey-wide population trajectories for the </w:t>
-      </w:r>
-      <w:r>
-        <w:t>GAMYE</w:t>
-      </w:r>
-      <w:r>
-        <w:t xml:space="preserve"> models are very similar to trajectories from the </w:t>
-      </w:r>
-      <w:r>
-        <w:t>DIFFERENCE</w:t>
-      </w:r>
-      <w:r>
-        <w:t xml:space="preserve"> model. Trajectories from the GAM</w:t>
-      </w:r>
-      <w:r>
-        <w:t xml:space="preserve">, </w:t>
-      </w:r>
-      <w:r>
-        <w:t xml:space="preserve">follow the overall pattern of the </w:t>
-      </w:r>
-      <w:r>
-        <w:t>GAMYE</w:t>
-      </w:r>
-      <w:r>
-        <w:t xml:space="preserve"> and</w:t>
-      </w:r>
-      <w:r>
-        <w:t xml:space="preserve"> are generally similar to</w:t>
-      </w:r>
-      <w:r>
-        <w:t xml:space="preserve"> the </w:t>
-      </w:r>
-      <w:r>
-        <w:t>DIFFERENCE</w:t>
-      </w:r>
-      <w:r>
-        <w:t xml:space="preserve"> model</w:t>
-      </w:r>
-      <w:r>
-        <w:t xml:space="preserve">, but </w:t>
-      </w:r>
-      <w:r>
-        <w:t>show effectively no</w:t>
-      </w:r>
-      <w:r>
-        <w:t xml:space="preserve"> </w:t>
-      </w:r>
-      <w:r>
-        <w:t xml:space="preserve">annual fluctuations. Trajectories from </w:t>
-      </w:r>
-      <w:r>
-        <w:t>all four models are very similar</w:t>
-      </w:r>
-      <w:r>
-        <w:t xml:space="preserve"> in the </w:t>
-      </w:r>
-      <w:r>
-        <w:t>latter</w:t>
-      </w:r>
-      <w:r>
-        <w:t xml:space="preserve"> half</w:t>
-      </w:r>
-      <w:r>
-        <w:t xml:space="preserve"> of the time-series</w:t>
-      </w:r>
-      <w:r>
-        <w:t xml:space="preserve"> when there are more data</w:t>
-      </w:r>
-      <w:r>
-        <w:t xml:space="preserve">, but less </w:t>
-      </w:r>
-      <w:r>
-        <w:t>similar</w:t>
-      </w:r>
-      <w:r>
-        <w:t xml:space="preserve"> in the earlier portion of the time-series</w:t>
-      </w:r>
-      <w:r>
-        <w:t xml:space="preserve"> when there are fewer data (Figure 1 [panel of 4 species plots with continental trajectories])</w:t>
-      </w:r>
-      <w:r>
-        <w:t>.</w:t>
-      </w:r>
-      <w:r>
-        <w:t xml:space="preserve"> The overall cross-validation results suggest that the </w:t>
-      </w:r>
-      <w:r>
-        <w:t>GAMYE</w:t>
-      </w:r>
-      <w:r>
-        <w:t xml:space="preserve"> and the </w:t>
-      </w:r>
-      <w:r>
-        <w:t>DIFFERENCE</w:t>
-      </w:r>
-      <w:r>
-        <w:t xml:space="preserve"> models are comparable in their prediction accuracy, at least for these species, and outperformed both of the other models. </w:t>
-      </w:r>
-    </w:p>
-    <w:p>
-      <w:r>
-        <w:t>Do better in years and regions with sparse data?</w:t>
-      </w:r>
-    </w:p>
-    <w:p>
-      <w:r>
-        <w:t xml:space="preserve">Best model varies by region and year. </w:t>
-      </w:r>
-    </w:p>
-    <w:p>
-      <w:r>
-        <w:t>Figures</w:t>
-      </w:r>
-    </w:p>
-    <w:p>
-      <w:r>
-        <w:t>GAM trajectories – continental index, continental mean Betas… some regional estimates, plotted against the observed mean counts and the number of counts.</w:t>
-      </w:r>
-    </w:p>
-    <w:p>
-      <w:r>
-        <w:t>Annual variation in trend estimates from the different models…</w:t>
+        <w:t>Model comparisons</w:t>
       </w:r>
     </w:p>
     <w:p/>
     <w:p>
       <w:r>
-        <w:t>Model comparisons</w:t>
-      </w:r>
-    </w:p>
-    <w:p/>
-    <w:p>
-      <w:r>
-        <w:lastRenderedPageBreak/>
         <w:t xml:space="preserve">Trajectories for all </w:t>
       </w:r>
       <w:proofErr w:type="gramStart"/>
@@ -7397,6 +8465,83 @@
     </w:p>
     <w:p>
       <w:r>
+        <w:t xml:space="preserve">The smoothed GAM components are particularly useful for many conservation-relevant uses. Intermediate trends, short-term trends that </w:t>
+      </w:r>
+      <w:proofErr w:type="gramStart"/>
+      <w:r>
+        <w:t>don’t</w:t>
+      </w:r>
+      <w:proofErr w:type="gramEnd"/>
+      <w:r>
+        <w:t xml:space="preserve"> fluctuate from year-year, short-term trends that are not influenced by the long-term trend.</w:t>
+      </w:r>
+    </w:p>
+    <w:p>
+      <w:r>
+        <w:t xml:space="preserve">We recommend the GAM-ye model for status and trend analyses, where the trend components </w:t>
+      </w:r>
+      <w:proofErr w:type="gramStart"/>
+      <w:r>
+        <w:t>are derived</w:t>
+      </w:r>
+      <w:proofErr w:type="gramEnd"/>
+      <w:r>
+        <w:t xml:space="preserve"> from the smooth and two estimates of trajectories can be used to examine the intermediate and long-term patterns, and the year-effects can be added to examine annual fluctuations.</w:t>
+      </w:r>
+    </w:p>
+    <w:p>
+      <w:r>
+        <w:rPr>
+          <w:rFonts w:eastAsiaTheme="minorEastAsia"/>
+        </w:rPr>
+        <w:t xml:space="preserve">There are alternative measures of trend that integrate information from all annual indices in a given trend period, such as the slope of a log-linear regression through the estimated annual indices (e.g., PIF trend estimates). </w:t>
+      </w:r>
+      <w:proofErr w:type="gramStart"/>
+      <w:r>
+        <w:rPr>
+          <w:rFonts w:eastAsiaTheme="minorEastAsia"/>
+        </w:rPr>
+        <w:t>However</w:t>
+      </w:r>
+      <w:proofErr w:type="gramEnd"/>
+      <w:r>
+        <w:rPr>
+          <w:rFonts w:eastAsiaTheme="minorEastAsia"/>
+        </w:rPr>
+        <w:t xml:space="preserve"> this end-point trend estimate is useful because it can be derived for any two points within the time-series and it is a derived parameter that is simple to calculate using estimates from any of the models presented here.</w:t>
+      </w:r>
+    </w:p>
+    <w:p>
+      <w:r>
+        <w:t>This decomposition serves a practical purpose in that it allows for estimates of population change and population status that exclude the annual fluctuations (</w:t>
+      </w:r>
+      <w:proofErr w:type="spellStart"/>
+      <w:r>
+        <w:t>Knape</w:t>
+      </w:r>
+      <w:proofErr w:type="spellEnd"/>
+      <w:r>
+        <w:t xml:space="preserve"> 2016). Excluding the annual fluctuations makes short- and medium-term trend estimates more stable between successive years and is therefore particularly useful for conservation status assessments such as population-trend criteria used in the IUCN </w:t>
+      </w:r>
+      <w:proofErr w:type="gramStart"/>
+      <w:r>
+        <w:t>red-listing</w:t>
+      </w:r>
+      <w:proofErr w:type="gramEnd"/>
+      <w:r>
+        <w:t xml:space="preserve"> and COSEWIC species at risk </w:t>
+      </w:r>
+      <w:proofErr w:type="spellStart"/>
+      <w:r>
+        <w:t>assesments</w:t>
+      </w:r>
+      <w:proofErr w:type="spellEnd"/>
+      <w:r>
+        <w:t xml:space="preserve">. For both of these assessments, population declines beyond a particular threshold trigger large investments of resources related to policy and conservation actions, and so if the rate of population decline is strongly dependent on the particular year in which a species is assessed there is an increased risk of inefficient investments of those resources.   </w:t>
+      </w:r>
+    </w:p>
+    <w:p>
+      <w:r>
         <w:t xml:space="preserve">Predictive accuracy varies in space and time. </w:t>
       </w:r>
     </w:p>
@@ -7411,83 +8556,6 @@
       <w:proofErr w:type="gramEnd"/>
       <w:r>
         <w:t xml:space="preserve"> estimates of trend and trajectory were different in ways with implications for conservation.</w:t>
-      </w:r>
-    </w:p>
-    <w:p>
-      <w:r>
-        <w:t xml:space="preserve">The smoothed GAM components are particularly useful for many conservation-relevant uses. Intermediate trends, short-term trends that </w:t>
-      </w:r>
-      <w:proofErr w:type="gramStart"/>
-      <w:r>
-        <w:t>don’t</w:t>
-      </w:r>
-      <w:proofErr w:type="gramEnd"/>
-      <w:r>
-        <w:t xml:space="preserve"> fluctuate from year-year, short-term trends that are not influenced by the long-term trend.</w:t>
-      </w:r>
-    </w:p>
-    <w:p>
-      <w:r>
-        <w:t xml:space="preserve">We recommend the GAM-ye model for status and trend analyses, where the trend components </w:t>
-      </w:r>
-      <w:proofErr w:type="gramStart"/>
-      <w:r>
-        <w:t>are derived</w:t>
-      </w:r>
-      <w:proofErr w:type="gramEnd"/>
-      <w:r>
-        <w:t xml:space="preserve"> from the smooth and two estimates of trajectories can be used to examine the intermediate and long-term patterns, and the year-effects can be added to examine annual fluctuations.</w:t>
-      </w:r>
-    </w:p>
-    <w:p>
-      <w:r>
-        <w:rPr>
-          <w:rFonts w:eastAsiaTheme="minorEastAsia"/>
-        </w:rPr>
-        <w:t xml:space="preserve">There are alternative measures of trend that integrate information from all annual indices in a given trend period, such as the slope of a log-linear regression through the estimated annual indices (e.g., PIF trend estimates). </w:t>
-      </w:r>
-      <w:proofErr w:type="gramStart"/>
-      <w:r>
-        <w:rPr>
-          <w:rFonts w:eastAsiaTheme="minorEastAsia"/>
-        </w:rPr>
-        <w:t>However</w:t>
-      </w:r>
-      <w:proofErr w:type="gramEnd"/>
-      <w:r>
-        <w:rPr>
-          <w:rFonts w:eastAsiaTheme="minorEastAsia"/>
-        </w:rPr>
-        <w:t xml:space="preserve"> this end-point trend estimate is useful because it can be derived for any two points within the time-series and it is a derived parameter that is simple to calculate using estimates from any of the models presented here.</w:t>
-      </w:r>
-    </w:p>
-    <w:p>
-      <w:r>
-        <w:t>This decomposition serves a practical purpose in that it allows for estimates of population change and population status that exclude the annual fluctuations (</w:t>
-      </w:r>
-      <w:proofErr w:type="spellStart"/>
-      <w:r>
-        <w:t>Knape</w:t>
-      </w:r>
-      <w:proofErr w:type="spellEnd"/>
-      <w:r>
-        <w:t xml:space="preserve"> 2016). Excluding the annual fluctuations makes short- and medium-term trend estimates more stable between successive years and is therefore particularly useful for conservation status assessments such as population-trend criteria used in the IUCN </w:t>
-      </w:r>
-      <w:proofErr w:type="gramStart"/>
-      <w:r>
-        <w:t>red-listing</w:t>
-      </w:r>
-      <w:proofErr w:type="gramEnd"/>
-      <w:r>
-        <w:t xml:space="preserve"> and COSEWIC species at risk </w:t>
-      </w:r>
-      <w:proofErr w:type="spellStart"/>
-      <w:r>
-        <w:t>assesments</w:t>
-      </w:r>
-      <w:proofErr w:type="spellEnd"/>
-      <w:r>
-        <w:t xml:space="preserve">. For both of these assessments, population declines beyond a particular threshold trigger large investments of resources related to policy and conservation actions, and so if the rate of population decline is strongly dependent on the particular year in which a species is assessed there is an increased risk of inefficient investments of those resources.   </w:t>
       </w:r>
     </w:p>
     <w:p>
@@ -7952,6 +9020,83 @@
       </w:r>
     </w:p>
     <w:p/>
+    <w:p/>
+    <w:p>
+      <w:r>
+        <w:br w:type="page"/>
+      </w:r>
+    </w:p>
+    <w:p>
+      <w:r>
+        <w:lastRenderedPageBreak/>
+        <w:t>Figures</w:t>
+      </w:r>
+    </w:p>
+    <w:p>
+      <w:bookmarkStart w:id="2" w:name="_GoBack"/>
+      <w:bookmarkEnd w:id="2"/>
+    </w:p>
+    <w:p>
+      <w:r>
+        <w:t>Figure 1. Survey-wide population trajectories for Barn Swallow (</w:t>
+      </w:r>
+      <w:proofErr w:type="spellStart"/>
+      <w:r>
+        <w:rPr>
+          <w:rStyle w:val="lrzxr"/>
+        </w:rPr>
+        <w:t>Hirundo</w:t>
+      </w:r>
+      <w:proofErr w:type="spellEnd"/>
+      <w:r>
+        <w:rPr>
+          <w:rStyle w:val="lrzxr"/>
+        </w:rPr>
+        <w:t xml:space="preserve"> </w:t>
+      </w:r>
+      <w:proofErr w:type="spellStart"/>
+      <w:r>
+        <w:rPr>
+          <w:rStyle w:val="lrzxr"/>
+        </w:rPr>
+        <w:t>rustica</w:t>
+      </w:r>
+      <w:proofErr w:type="spellEnd"/>
+      <w:r>
+        <w:rPr>
+          <w:rStyle w:val="lrzxr"/>
+        </w:rPr>
+        <w:t xml:space="preserve">) estimated from North American Breeding Bird Survey using two models described here that include a GAM smoothing function to model </w:t>
+      </w:r>
+      <w:proofErr w:type="spellStart"/>
+      <w:r>
+        <w:rPr>
+          <w:rStyle w:val="lrzxr"/>
+        </w:rPr>
+        <w:t>change over</w:t>
+      </w:r>
+      <w:proofErr w:type="spellEnd"/>
+      <w:r>
+        <w:rPr>
+          <w:rStyle w:val="lrzxr"/>
+        </w:rPr>
+        <w:t xml:space="preserve"> time (GAM and GAMYE) </w:t>
+      </w:r>
+      <w:proofErr w:type="spellStart"/>
+      <w:r>
+        <w:rPr>
+          <w:rStyle w:val="lrzxr"/>
+        </w:rPr>
+        <w:t>and</w:t>
+      </w:r>
+      <w:proofErr w:type="spellEnd"/>
+      <w:r>
+        <w:rPr>
+          <w:rStyle w:val="lrzxr"/>
+        </w:rPr>
+        <w:t xml:space="preserve"> a third trajectory estimated using the standard slope-based model used for BBS status and trend assessments since 2011 (SLOPE). </w:t>
+      </w:r>
+    </w:p>
     <w:sectPr>
       <w:pgSz w:w="12240" w:h="15840"/>
       <w:pgMar w:top="1440" w:right="1440" w:bottom="1440" w:left="1440" w:header="708" w:footer="708" w:gutter="0"/>
@@ -8785,6 +9930,11 @@
       <w:color w:val="808080"/>
     </w:rPr>
   </w:style>
+  <w:style w:type="character" w:customStyle="1" w:styleId="lrzxr">
+    <w:name w:val="lrzxr"/>
+    <w:basedOn w:val="DefaultParagraphFont"/>
+    <w:rsid w:val="00855AFF"/>
+  </w:style>
 </w:styles>
 </file>
 

</xml_diff>

<commit_message>
updating hte plots and the summary model to account for spatial units and years in a single model
</commit_message>
<xml_diff>
--- a/doc/BBS GAM draft Dec 2019.docx
+++ b/doc/BBS GAM draft Dec 2019.docx
@@ -1154,7 +1154,7 @@
           <v:shape id="_x0000_i1025" type="#_x0000_t75" style="width:23.45pt;height:18.4pt" o:ole="">
             <v:imagedata r:id="rId6" o:title=""/>
           </v:shape>
-          <o:OLEObject Type="Embed" ProgID="Equation.DSMT4" ShapeID="_x0000_i1025" DrawAspect="Content" ObjectID="_1641837987" r:id="rId7"/>
+          <o:OLEObject Type="Embed" ProgID="Equation.DSMT4" ShapeID="_x0000_i1025" DrawAspect="Content" ObjectID="_1641930467" r:id="rId7"/>
         </w:object>
       </w:r>
       <w:r>
@@ -1230,7 +1230,7 @@
           <v:shape id="_x0000_i1026" type="#_x0000_t75" style="width:15.05pt;height:18.4pt" o:ole="">
             <v:imagedata r:id="rId8" o:title=""/>
           </v:shape>
-          <o:OLEObject Type="Embed" ProgID="Equation.DSMT4" ShapeID="_x0000_i1026" DrawAspect="Content" ObjectID="_1641837988" r:id="rId9"/>
+          <o:OLEObject Type="Embed" ProgID="Equation.DSMT4" ShapeID="_x0000_i1026" DrawAspect="Content" ObjectID="_1641930468" r:id="rId9"/>
         </w:object>
       </w:r>
       <w:r>
@@ -1250,7 +1250,7 @@
           <v:shape id="_x0000_i1027" type="#_x0000_t75" style="width:36.85pt;height:19.25pt" o:ole="">
             <v:imagedata r:id="rId10" o:title=""/>
           </v:shape>
-          <o:OLEObject Type="Embed" ProgID="Equation.DSMT4" ShapeID="_x0000_i1027" DrawAspect="Content" ObjectID="_1641837989" r:id="rId11"/>
+          <o:OLEObject Type="Embed" ProgID="Equation.DSMT4" ShapeID="_x0000_i1027" DrawAspect="Content" ObjectID="_1641930469" r:id="rId11"/>
         </w:object>
       </w:r>
       <w:r>
@@ -1278,7 +1278,7 @@
           <v:shape id="_x0000_i1028" type="#_x0000_t75" style="width:21.75pt;height:18.4pt" o:ole="">
             <v:imagedata r:id="rId12" o:title=""/>
           </v:shape>
-          <o:OLEObject Type="Embed" ProgID="Equation.DSMT4" ShapeID="_x0000_i1028" DrawAspect="Content" ObjectID="_1641837990" r:id="rId13"/>
+          <o:OLEObject Type="Embed" ProgID="Equation.DSMT4" ShapeID="_x0000_i1028" DrawAspect="Content" ObjectID="_1641930470" r:id="rId13"/>
         </w:object>
       </w:r>
       <w:r>
@@ -1559,7 +1559,7 @@
           <v:shape id="_x0000_i1029" type="#_x0000_t75" style="width:19.25pt;height:18.4pt" o:ole="">
             <v:imagedata r:id="rId14" o:title=""/>
           </v:shape>
-          <o:OLEObject Type="Embed" ProgID="Equation.DSMT4" ShapeID="_x0000_i1029" DrawAspect="Content" ObjectID="_1641837991" r:id="rId15"/>
+          <o:OLEObject Type="Embed" ProgID="Equation.DSMT4" ShapeID="_x0000_i1029" DrawAspect="Content" ObjectID="_1641930471" r:id="rId15"/>
         </w:object>
       </w:r>
       <w:r>
@@ -1581,7 +1581,7 @@
           <v:shape id="_x0000_i1030" type="#_x0000_t75" style="width:12.55pt;height:11.7pt" o:ole="">
             <v:imagedata r:id="rId16" o:title=""/>
           </v:shape>
-          <o:OLEObject Type="Embed" ProgID="Equation.DSMT4" ShapeID="_x0000_i1030" DrawAspect="Content" ObjectID="_1641837992" r:id="rId17"/>
+          <o:OLEObject Type="Embed" ProgID="Equation.DSMT4" ShapeID="_x0000_i1030" DrawAspect="Content" ObjectID="_1641930472" r:id="rId17"/>
         </w:object>
       </w:r>
       <w:r>
@@ -1714,7 +1714,7 @@
           <v:shape id="_x0000_i1031" type="#_x0000_t75" style="width:15.05pt;height:18.4pt" o:ole="">
             <v:imagedata r:id="rId18" o:title=""/>
           </v:shape>
-          <o:OLEObject Type="Embed" ProgID="Equation.DSMT4" ShapeID="_x0000_i1031" DrawAspect="Content" ObjectID="_1641837993" r:id="rId19"/>
+          <o:OLEObject Type="Embed" ProgID="Equation.DSMT4" ShapeID="_x0000_i1031" DrawAspect="Content" ObjectID="_1641930473" r:id="rId19"/>
         </w:object>
       </w:r>
       <w:r>
@@ -2039,7 +2039,7 @@
           <v:shape id="_x0000_i1032" type="#_x0000_t75" style="width:12.55pt;height:11.7pt" o:ole="">
             <v:imagedata r:id="rId20" o:title=""/>
           </v:shape>
-          <o:OLEObject Type="Embed" ProgID="Equation.DSMT4" ShapeID="_x0000_i1032" DrawAspect="Content" ObjectID="_1641837994" r:id="rId21"/>
+          <o:OLEObject Type="Embed" ProgID="Equation.DSMT4" ShapeID="_x0000_i1032" DrawAspect="Content" ObjectID="_1641930474" r:id="rId21"/>
         </w:object>
       </w:r>
       <w:r>
@@ -2053,7 +2053,7 @@
           <v:shape id="_x0000_i1033" type="#_x0000_t75" style="width:12.55pt;height:11.7pt" o:ole="">
             <v:imagedata r:id="rId22" o:title=""/>
           </v:shape>
-          <o:OLEObject Type="Embed" ProgID="Equation.DSMT4" ShapeID="_x0000_i1033" DrawAspect="Content" ObjectID="_1641837995" r:id="rId23"/>
+          <o:OLEObject Type="Embed" ProgID="Equation.DSMT4" ShapeID="_x0000_i1033" DrawAspect="Content" ObjectID="_1641930475" r:id="rId23"/>
         </w:object>
       </w:r>
       <w:r>
@@ -2084,7 +2084,7 @@
           <v:shape id="_x0000_i1034" type="#_x0000_t75" style="width:67.8pt;height:19.25pt" o:ole="">
             <v:imagedata r:id="rId24" o:title=""/>
           </v:shape>
-          <o:OLEObject Type="Embed" ProgID="Equation.DSMT4" ShapeID="_x0000_i1034" DrawAspect="Content" ObjectID="_1641837996" r:id="rId25"/>
+          <o:OLEObject Type="Embed" ProgID="Equation.DSMT4" ShapeID="_x0000_i1034" DrawAspect="Content" ObjectID="_1641930476" r:id="rId25"/>
         </w:object>
       </w:r>
       <w:r>
@@ -2758,7 +2758,7 @@
           <v:shape id="_x0000_i1035" type="#_x0000_t75" style="width:19.25pt;height:19.25pt" o:ole="">
             <v:imagedata r:id="rId26" o:title=""/>
           </v:shape>
-          <o:OLEObject Type="Embed" ProgID="Equation.DSMT4" ShapeID="_x0000_i1035" DrawAspect="Content" ObjectID="_1641837997" r:id="rId27"/>
+          <o:OLEObject Type="Embed" ProgID="Equation.DSMT4" ShapeID="_x0000_i1035" DrawAspect="Content" ObjectID="_1641930477" r:id="rId27"/>
         </w:object>
       </w:r>
       <w:r>
@@ -8246,18 +8246,42 @@
     </w:p>
     <w:p>
       <w:r>
-        <w:t>Trajectories vary a great deal among the strata, but are generally similar to the continental means. For data-sparse species, there is more similarity among the strata in the trajectories (graph with trajectories grouped by some arbitrary data-quality threshold).</w:t>
+        <w:t xml:space="preserve">Trajectories vary a great deal among the strata, but are generally similar to the continental means. </w:t>
+      </w:r>
+      <w:r>
+        <w:t>(Figure 2)</w:t>
       </w:r>
     </w:p>
     <w:p>
       <w:r>
         <w:t>The trajectories follow the pattern in observed counts reasonably well, but depart from it more in years with sparse data.</w:t>
       </w:r>
+      <w:r>
+        <w:t xml:space="preserve"> Figure 3</w:t>
+      </w:r>
     </w:p>
     <w:p>
       <w:r>
         <w:t xml:space="preserve">The decomposed trajectories from the GAMYE allow us to calculate trends from the smooth and plot trajectories that show the annual fluctuations. The smooth trajectories are very similar between the GAM and GAMYE. </w:t>
       </w:r>
+      <w:r>
+        <w:t xml:space="preserve"> Figure 4. Calculating trends from the smooth component generates short-term estimates that vary less from year to year. For example, Figure 5 shows the series of short-term (10-year) trend estimates for Wood Thrush in Canada, from the GAMYE including the year-effects, the GAMYE from just the smooth component, and the SLOPE model used since 2011. In this particular example, the 10-year trend estimate from the GAMYE with the year-effects and the SLOPE model both cross the IUCN trend threshold criterion for Threatened in 1-5 of the last 12 years</w:t>
+      </w:r>
+      <w:r>
+        <w:t>. The SLOPE model estimates flip between years 6 times</w:t>
+      </w:r>
+      <w:r>
+        <w:t>. By contrast, a trend calculated from the decomposed GAMYE model using only the smooth component</w:t>
+      </w:r>
+      <w:r>
+        <w:t xml:space="preserve"> suggests that the species is decreasing relatively steadily, but gives a consistent signal about the rate of decline in comparison to the IUC</w:t>
+      </w:r>
+      <w:r>
+        <w:t>N</w:t>
+      </w:r>
+      <w:r>
+        <w:t xml:space="preserve"> criterion.</w:t>
+      </w:r>
     </w:p>
     <w:p>
       <w:r>
@@ -8269,6 +8293,75 @@
     </w:p>
     <w:p>
       <w:r>
+        <w:t xml:space="preserve">For the Barn Swallow, </w:t>
+      </w:r>
+      <w:r>
+        <w:t>the SLOPE model trajectories are noticeably different from the other three models (Figure 6). The predictive fit comparisons suggest that the estimates from the three models that show an initial increase in Barn Swallow populations up to about the early 1980s are preferable to the SLOPE predictions showing a more constant rate of decline (Figure 7). In contrast, the GAMYE and the DIFFERENCE model</w:t>
+      </w:r>
+      <w:r>
+        <w:t xml:space="preserve"> had very similar</w:t>
+      </w:r>
+      <w:r>
+        <w:t xml:space="preserve"> estimates (Figure 6) and very similar</w:t>
+      </w:r>
+      <w:r>
+        <w:t xml:space="preserve"> predictive fit values. </w:t>
+      </w:r>
+      <w:r>
+        <w:t>Depending on the year or the region of the continent, one or the other was generally the preferred model, but overall, and in almost all regions and years, the 95% CI of the mean difference in fit between GAMYE and DIFFERENCE overlapped 0</w:t>
+      </w:r>
+      <w:r>
+        <w:t xml:space="preserve"> (Figure 7)</w:t>
+      </w:r>
+      <w:r>
+        <w:t>. The GAMYE model does seem to have higher predictive fit during the first 5 years of the time-series, but t</w:t>
+      </w:r>
+      <w:r>
+        <w:t>hen the DIFFERENCE model is preferred between approximately 1975 and 1983</w:t>
+      </w:r>
+      <w:r>
+        <w:t>.</w:t>
+      </w:r>
+      <w:r>
+        <w:t xml:space="preserve"> </w:t>
+      </w:r>
+      <w:r>
+        <w:t xml:space="preserve">Similarly, </w:t>
+      </w:r>
+      <w:r>
+        <w:t>i</w:t>
+      </w:r>
+      <w:r>
+        <w:t xml:space="preserve">n the northeastern and southeastern parts of the Barn Swallow’s range, the GAMYE model generally outperforms the DIFFERENCE model, whereas in the remainder of the species’ range the DIFFERENCE </w:t>
+      </w:r>
+      <w:r>
+        <w:t>model his higher predictive fit (Figure 6). This suggests</w:t>
+      </w:r>
+      <w:r>
+        <w:t xml:space="preserve"> an interesting spatial pattern in the </w:t>
+      </w:r>
+      <w:r>
+        <w:t xml:space="preserve">preference for these two </w:t>
+      </w:r>
+      <w:proofErr w:type="gramStart"/>
+      <w:r>
+        <w:t>models,</w:t>
+      </w:r>
+      <w:proofErr w:type="gramEnd"/>
+      <w:r>
+        <w:t xml:space="preserve"> however the mapped </w:t>
+      </w:r>
+      <w:proofErr w:type="spellStart"/>
+      <w:r>
+        <w:t>colours</w:t>
+      </w:r>
+      <w:proofErr w:type="spellEnd"/>
+      <w:r>
+        <w:t xml:space="preserve"> only represent the point-estimate of the mean difference in predictive fit between GAMYE and DIFFERENCE. </w:t>
+      </w:r>
+    </w:p>
+    <w:p>
+      <w:r>
         <w:t xml:space="preserve">Both GAMs clearly outperform the standard model. </w:t>
       </w:r>
       <w:r>
@@ -8277,6 +8370,7 @@
     </w:p>
     <w:p>
       <w:r>
+        <w:lastRenderedPageBreak/>
         <w:t xml:space="preserve">Similar to the difference model. </w:t>
       </w:r>
       <w:r>
@@ -8545,6 +8639,22 @@
         <w:t xml:space="preserve">Predictive accuracy varies in space and time. </w:t>
       </w:r>
     </w:p>
+    <w:p/>
+    <w:p>
+      <w:r>
+        <w:t>Overall, the BPIC comparisons clearly support the GAMYE, GAM, or DIFFERENCE model over the SLOPE model for Barn Swallow. This stron</w:t>
+      </w:r>
+      <w:r>
+        <w:t xml:space="preserve">gly suggests that this species has been in relatively steep decline since the early 1980s, but that in the period of time between the start of the BBS (1966) and approximately 1983 (Smith et al. 2015), Barn Swallow continental populations increased. </w:t>
+      </w:r>
+      <w:bookmarkStart w:id="2" w:name="_GoBack"/>
+      <w:bookmarkEnd w:id="2"/>
+    </w:p>
+    <w:p>
+      <w:r>
+        <w:t>These temporal patterns in predictive fit complicate the selection of the better of these two models based on BPIC, particularly if one were, hypothetically, attempting to choose a model to estimate a trend from 1966 to 1980, given that one model is preferred at the start of the trend and another is preferred at the end.</w:t>
+      </w:r>
+    </w:p>
     <w:p>
       <w:r>
         <w:t xml:space="preserve">Predictive accuracy is not the only consideration, given that even among models with comparable </w:t>
@@ -8560,6 +8670,7 @@
     </w:p>
     <w:p>
       <w:r>
+        <w:lastRenderedPageBreak/>
         <w:t xml:space="preserve">The model </w:t>
       </w:r>
       <w:proofErr w:type="gramStart"/>
@@ -8893,14 +9004,27 @@
         <w:t xml:space="preserve">URL  </w:t>
       </w:r>
       <w:proofErr w:type="gramEnd"/>
-      <w:hyperlink r:id="rId30" w:history="1">
-        <w:r>
-          <w:rPr>
-            <w:rStyle w:val="Hyperlink"/>
-          </w:rPr>
-          <w:t>https://www.R-project.org/</w:t>
-        </w:r>
-      </w:hyperlink>
+      <w:r>
+        <w:fldChar w:fldCharType="begin"/>
+      </w:r>
+      <w:r>
+        <w:instrText xml:space="preserve"> HYPERLINK "https://www.R-project.org/" </w:instrText>
+      </w:r>
+      <w:r>
+        <w:fldChar w:fldCharType="separate"/>
+      </w:r>
+      <w:r>
+        <w:rPr>
+          <w:rStyle w:val="Hyperlink"/>
+        </w:rPr>
+        <w:t>https://www.R-project.org/</w:t>
+      </w:r>
+      <w:r>
+        <w:rPr>
+          <w:rStyle w:val="Hyperlink"/>
+        </w:rPr>
+        <w:fldChar w:fldCharType="end"/>
+      </w:r>
       <w:r>
         <w:t>.</w:t>
       </w:r>
@@ -9032,11 +9156,13 @@
         <w:t>Figures</w:t>
       </w:r>
     </w:p>
-    <w:p>
-      <w:bookmarkStart w:id="2" w:name="_GoBack"/>
-      <w:bookmarkEnd w:id="2"/>
-    </w:p>
-    <w:p>
+    <w:p/>
+    <w:p>
+      <w:pPr>
+        <w:rPr>
+          <w:rStyle w:val="lrzxr"/>
+        </w:rPr>
+      </w:pPr>
       <w:r>
         <w:t>Figure 1. Survey-wide population trajectories for Barn Swallow (</w:t>
       </w:r>
@@ -9066,7 +9192,13 @@
         <w:rPr>
           <w:rStyle w:val="lrzxr"/>
         </w:rPr>
-        <w:t xml:space="preserve">) estimated from North American Breeding Bird Survey using two models described here that include a GAM smoothing function to model </w:t>
+        <w:t>) estimated from the BBS</w:t>
+      </w:r>
+      <w:r>
+        <w:rPr>
+          <w:rStyle w:val="lrzxr"/>
+        </w:rPr>
+        <w:t xml:space="preserve"> using two models described here that include a GAM smoothing function to model </w:t>
       </w:r>
       <w:proofErr w:type="spellStart"/>
       <w:r>
@@ -9095,6 +9227,322 @@
           <w:rStyle w:val="lrzxr"/>
         </w:rPr>
         <w:t xml:space="preserve"> a third trajectory estimated using the standard slope-based model used for BBS status and trend assessments since 2011 (SLOPE). </w:t>
+      </w:r>
+      <w:r>
+        <w:rPr>
+          <w:rStyle w:val="lrzxr"/>
+        </w:rPr>
+        <w:t>The stacked dots along the x-axis indicate the approximate number of BBS counts used in the model; each dot represents 50 counts.</w:t>
+      </w:r>
+    </w:p>
+    <w:p>
+      <w:pPr>
+        <w:rPr>
+          <w:rStyle w:val="lrzxr"/>
+        </w:rPr>
+      </w:pPr>
+    </w:p>
+    <w:p>
+      <w:pPr>
+        <w:rPr>
+          <w:rStyle w:val="lrzxr"/>
+        </w:rPr>
+      </w:pPr>
+      <w:r>
+        <w:rPr>
+          <w:rStyle w:val="lrzxr"/>
+        </w:rPr>
+        <w:t xml:space="preserve">Figure 2. </w:t>
+      </w:r>
+      <w:r>
+        <w:rPr>
+          <w:rStyle w:val="lrzxr"/>
+        </w:rPr>
+        <w:t>Variation among the spatial strata in the random-effect smooth components of the GAMYE model applied to Barn Swallow data from the BBS</w:t>
+      </w:r>
+      <w:r>
+        <w:rPr>
+          <w:rStyle w:val="lrzxr"/>
+        </w:rPr>
+        <w:t>. Grey lines show the strata-level random-effect smooths, and the black lines shows the survey-wide mean trajectory</w:t>
+      </w:r>
+      <w:r>
+        <w:rPr>
+          <w:rStyle w:val="lrzxr"/>
+        </w:rPr>
+        <w:t xml:space="preserve">. </w:t>
+      </w:r>
+    </w:p>
+    <w:p>
+      <w:pPr>
+        <w:rPr>
+          <w:rStyle w:val="lrzxr"/>
+        </w:rPr>
+      </w:pPr>
+    </w:p>
+    <w:p>
+      <w:pPr>
+        <w:rPr>
+          <w:rStyle w:val="lrzxr"/>
+        </w:rPr>
+      </w:pPr>
+      <w:r>
+        <w:rPr>
+          <w:rStyle w:val="lrzxr"/>
+        </w:rPr>
+        <w:t xml:space="preserve">Figure 3. Stratum-level predictions for Barn Swallow population trajectories from GAM and </w:t>
+      </w:r>
+      <w:proofErr w:type="gramStart"/>
+      <w:r>
+        <w:rPr>
+          <w:rStyle w:val="lrzxr"/>
+        </w:rPr>
+        <w:t>GAMYE</w:t>
+      </w:r>
+      <w:r>
+        <w:rPr>
+          <w:rStyle w:val="lrzxr"/>
+        </w:rPr>
+        <w:t>,</w:t>
+      </w:r>
+      <w:proofErr w:type="gramEnd"/>
+      <w:r>
+        <w:rPr>
+          <w:rStyle w:val="lrzxr"/>
+        </w:rPr>
+        <w:t xml:space="preserve"> tend to follow the observed mean counts reasonably well, but less so in the early years when there were fewer routes each year. (</w:t>
+      </w:r>
+      <w:proofErr w:type="gramStart"/>
+      <w:r>
+        <w:rPr>
+          <w:rStyle w:val="lrzxr"/>
+        </w:rPr>
+        <w:t>selection</w:t>
+      </w:r>
+      <w:proofErr w:type="gramEnd"/>
+      <w:r>
+        <w:rPr>
+          <w:rStyle w:val="lrzxr"/>
+        </w:rPr>
+        <w:t xml:space="preserve"> of stratum-level plots with GAM and GAMYE predictions, with the slope model in the background, and the stacked dots along the x-axis indicating the number of routes)</w:t>
+      </w:r>
+    </w:p>
+    <w:p>
+      <w:pPr>
+        <w:rPr>
+          <w:rStyle w:val="lrzxr"/>
+        </w:rPr>
+      </w:pPr>
+    </w:p>
+    <w:p>
+      <w:pPr>
+        <w:rPr>
+          <w:rStyle w:val="lrzxr"/>
+        </w:rPr>
+      </w:pPr>
+      <w:r>
+        <w:rPr>
+          <w:rStyle w:val="lrzxr"/>
+        </w:rPr>
+        <w:t xml:space="preserve">Figure 4. </w:t>
+      </w:r>
+      <w:r>
+        <w:rPr>
+          <w:rStyle w:val="lrzxr"/>
+        </w:rPr>
+        <w:t>Decomposition of the s</w:t>
+      </w:r>
+      <w:r>
+        <w:rPr>
+          <w:rStyle w:val="lrzxr"/>
+        </w:rPr>
+        <w:t xml:space="preserve">urvey-wide population trajectory for Barn Swallow from the GAMYE, showing the full trajectory and the </w:t>
+      </w:r>
+      <w:r>
+        <w:rPr>
+          <w:rStyle w:val="lrzxr"/>
+        </w:rPr>
+        <w:t xml:space="preserve">isolated </w:t>
+      </w:r>
+      <w:r>
+        <w:rPr>
+          <w:rStyle w:val="lrzxr"/>
+        </w:rPr>
+        <w:t xml:space="preserve">smooth component that </w:t>
+      </w:r>
+      <w:proofErr w:type="gramStart"/>
+      <w:r>
+        <w:rPr>
+          <w:rStyle w:val="lrzxr"/>
+        </w:rPr>
+        <w:t>can be used</w:t>
+      </w:r>
+      <w:proofErr w:type="gramEnd"/>
+      <w:r>
+        <w:rPr>
+          <w:rStyle w:val="lrzxr"/>
+        </w:rPr>
+        <w:t xml:space="preserve"> to estimate population trends that are less sensitive to the particular year in which they are estimated.</w:t>
+      </w:r>
+    </w:p>
+    <w:p>
+      <w:pPr>
+        <w:rPr>
+          <w:rStyle w:val="lrzxr"/>
+        </w:rPr>
+      </w:pPr>
+      <w:r>
+        <w:rPr>
+          <w:rStyle w:val="lrzxr"/>
+        </w:rPr>
+        <w:t>Figure 5. Sequential, short-term trend estimates for Wood Thrush in Canada from three alternative modeling approaches, and their comparison to the IUCN trend criteria for “Threatened” (in orange) and “Endangered” (in Red). Trends estimated from the decomposed trajectory of the GAMYE that include only the smooth component (in blue) are more stable between sequential yearly estimates than trends from either the GAMYE that include the year-effects or the SLOPE model that has been used to estimate BBS trends since 2011.</w:t>
+      </w:r>
+    </w:p>
+    <w:p>
+      <w:pPr>
+        <w:rPr>
+          <w:rStyle w:val="lrzxr"/>
+        </w:rPr>
+      </w:pPr>
+      <w:r>
+        <w:rPr>
+          <w:rStyle w:val="lrzxr"/>
+        </w:rPr>
+        <w:t xml:space="preserve">Figure 6. Predicted population trajectories from four models applied to the Barn Swallow data from the BBS. </w:t>
+      </w:r>
+    </w:p>
+    <w:p>
+      <w:pPr>
+        <w:rPr>
+          <w:rStyle w:val="lrzxr"/>
+        </w:rPr>
+      </w:pPr>
+    </w:p>
+    <w:p>
+      <w:pPr>
+        <w:rPr>
+          <w:rStyle w:val="lrzxr"/>
+        </w:rPr>
+      </w:pPr>
+      <w:r>
+        <w:rPr>
+          <w:rStyle w:val="lrzxr"/>
+        </w:rPr>
+        <w:t xml:space="preserve">Figure 7. </w:t>
+      </w:r>
+      <w:r>
+        <w:rPr>
+          <w:rStyle w:val="lrzxr"/>
+        </w:rPr>
+        <w:t xml:space="preserve">Annual differences in predictive fit between the GAMYE and </w:t>
+      </w:r>
+      <w:r>
+        <w:rPr>
+          <w:rStyle w:val="lrzxr"/>
+        </w:rPr>
+        <w:t>SLOPE</w:t>
+      </w:r>
+      <w:r>
+        <w:rPr>
+          <w:rStyle w:val="lrzxr"/>
+        </w:rPr>
+        <w:t xml:space="preserve"> (</w:t>
+      </w:r>
+      <w:r>
+        <w:rPr>
+          <w:rStyle w:val="lrzxr"/>
+        </w:rPr>
+        <w:t>blue</w:t>
+      </w:r>
+      <w:r>
+        <w:rPr>
+          <w:rStyle w:val="lrzxr"/>
+        </w:rPr>
+        <w:t xml:space="preserve">) and the GAMYE and </w:t>
+      </w:r>
+      <w:r>
+        <w:rPr>
+          <w:rStyle w:val="lrzxr"/>
+        </w:rPr>
+        <w:t>DIFFERENCE</w:t>
+      </w:r>
+      <w:r>
+        <w:rPr>
+          <w:rStyle w:val="lrzxr"/>
+        </w:rPr>
+        <w:t>E model</w:t>
+      </w:r>
+      <w:r>
+        <w:rPr>
+          <w:rStyle w:val="lrzxr"/>
+        </w:rPr>
+        <w:t xml:space="preserve"> (red)</w:t>
+      </w:r>
+      <w:r>
+        <w:rPr>
+          <w:rStyle w:val="lrzxr"/>
+        </w:rPr>
+        <w:t xml:space="preserve">. </w:t>
+      </w:r>
+    </w:p>
+    <w:p>
+      <w:pPr>
+        <w:rPr>
+          <w:rStyle w:val="lrzxr"/>
+        </w:rPr>
+      </w:pPr>
+      <w:r>
+        <w:rPr>
+          <w:rStyle w:val="lrzxr"/>
+        </w:rPr>
+        <w:lastRenderedPageBreak/>
+        <w:t xml:space="preserve">Figure 8. Geographic distribution of the best model according to the point-estimate of the mean difference in predictive </w:t>
+      </w:r>
+      <w:r>
+        <w:rPr>
+          <w:rStyle w:val="lrzxr"/>
+        </w:rPr>
+        <w:t>between GAMYE and SLOPE (A) and GAMYE and DIFFERENCE (B)</w:t>
+      </w:r>
+      <w:r>
+        <w:rPr>
+          <w:rStyle w:val="lrzxr"/>
+        </w:rPr>
+        <w:t xml:space="preserve">. </w:t>
+      </w:r>
+      <w:r>
+        <w:rPr>
+          <w:rStyle w:val="lrzxr"/>
+        </w:rPr>
+        <w:t xml:space="preserve">In blue </w:t>
+      </w:r>
+      <w:proofErr w:type="gramStart"/>
+      <w:r>
+        <w:rPr>
+          <w:rStyle w:val="lrzxr"/>
+        </w:rPr>
+        <w:t>regions</w:t>
+      </w:r>
+      <w:proofErr w:type="gramEnd"/>
+      <w:r>
+        <w:rPr>
+          <w:rStyle w:val="lrzxr"/>
+        </w:rPr>
+        <w:t xml:space="preserve"> the GAMYE has higher predictive fit, in the orange regions the alternative model has higher fit.</w:t>
+      </w:r>
+    </w:p>
+    <w:p>
+      <w:r>
+        <w:rPr>
+          <w:rStyle w:val="lrzxr"/>
+        </w:rPr>
+        <w:t xml:space="preserve"> </w:t>
+      </w:r>
+      <w:r>
+        <w:rPr>
+          <w:rStyle w:val="lrzxr"/>
+        </w:rPr>
+        <w:t xml:space="preserve">  </w:t>
       </w:r>
     </w:p>
     <w:sectPr>

</xml_diff>

<commit_message>
modifications to graphs and the manuscript
</commit_message>
<xml_diff>
--- a/doc/BBS GAM draft Dec 2019.docx
+++ b/doc/BBS GAM draft Dec 2019.docx
@@ -1152,9 +1152,9 @@
             <o:lock v:ext="edit" aspectratio="t"/>
           </v:shapetype>
           <v:shape id="_x0000_i1025" type="#_x0000_t75" style="width:23.45pt;height:18.4pt" o:ole="">
-            <v:imagedata r:id="rId6" o:title=""/>
+            <v:imagedata r:id="rId7" o:title=""/>
           </v:shape>
-          <o:OLEObject Type="Embed" ProgID="Equation.DSMT4" ShapeID="_x0000_i1025" DrawAspect="Content" ObjectID="_1641930467" r:id="rId7"/>
+          <o:OLEObject Type="Embed" ProgID="Equation.DSMT4" ShapeID="_x0000_i1025" DrawAspect="Content" ObjectID="_1642534099" r:id="rId8"/>
         </w:object>
       </w:r>
       <w:r>
@@ -1228,9 +1228,9 @@
         </w:rPr>
         <w:object w:dxaOrig="300" w:dyaOrig="380" w14:anchorId="22C91B31">
           <v:shape id="_x0000_i1026" type="#_x0000_t75" style="width:15.05pt;height:18.4pt" o:ole="">
-            <v:imagedata r:id="rId8" o:title=""/>
+            <v:imagedata r:id="rId9" o:title=""/>
           </v:shape>
-          <o:OLEObject Type="Embed" ProgID="Equation.DSMT4" ShapeID="_x0000_i1026" DrawAspect="Content" ObjectID="_1641930468" r:id="rId9"/>
+          <o:OLEObject Type="Embed" ProgID="Equation.DSMT4" ShapeID="_x0000_i1026" DrawAspect="Content" ObjectID="_1642534100" r:id="rId10"/>
         </w:object>
       </w:r>
       <w:r>
@@ -1248,9 +1248,9 @@
         </w:rPr>
         <w:object w:dxaOrig="740" w:dyaOrig="400" w14:anchorId="1824F10F">
           <v:shape id="_x0000_i1027" type="#_x0000_t75" style="width:36.85pt;height:19.25pt" o:ole="">
-            <v:imagedata r:id="rId10" o:title=""/>
+            <v:imagedata r:id="rId11" o:title=""/>
           </v:shape>
-          <o:OLEObject Type="Embed" ProgID="Equation.DSMT4" ShapeID="_x0000_i1027" DrawAspect="Content" ObjectID="_1641930469" r:id="rId11"/>
+          <o:OLEObject Type="Embed" ProgID="Equation.DSMT4" ShapeID="_x0000_i1027" DrawAspect="Content" ObjectID="_1642534101" r:id="rId12"/>
         </w:object>
       </w:r>
       <w:r>
@@ -1276,9 +1276,9 @@
         </w:rPr>
         <w:object w:dxaOrig="440" w:dyaOrig="380" w14:anchorId="5C408026">
           <v:shape id="_x0000_i1028" type="#_x0000_t75" style="width:21.75pt;height:18.4pt" o:ole="">
-            <v:imagedata r:id="rId12" o:title=""/>
+            <v:imagedata r:id="rId13" o:title=""/>
           </v:shape>
-          <o:OLEObject Type="Embed" ProgID="Equation.DSMT4" ShapeID="_x0000_i1028" DrawAspect="Content" ObjectID="_1641930470" r:id="rId13"/>
+          <o:OLEObject Type="Embed" ProgID="Equation.DSMT4" ShapeID="_x0000_i1028" DrawAspect="Content" ObjectID="_1642534102" r:id="rId14"/>
         </w:object>
       </w:r>
       <w:r>
@@ -1557,9 +1557,9 @@
         </w:rPr>
         <w:object w:dxaOrig="400" w:dyaOrig="380" w14:anchorId="1C4D3823">
           <v:shape id="_x0000_i1029" type="#_x0000_t75" style="width:19.25pt;height:18.4pt" o:ole="">
-            <v:imagedata r:id="rId14" o:title=""/>
+            <v:imagedata r:id="rId15" o:title=""/>
           </v:shape>
-          <o:OLEObject Type="Embed" ProgID="Equation.DSMT4" ShapeID="_x0000_i1029" DrawAspect="Content" ObjectID="_1641930471" r:id="rId15"/>
+          <o:OLEObject Type="Embed" ProgID="Equation.DSMT4" ShapeID="_x0000_i1029" DrawAspect="Content" ObjectID="_1642534103" r:id="rId16"/>
         </w:object>
       </w:r>
       <w:r>
@@ -1579,9 +1579,9 @@
         </w:rPr>
         <w:object w:dxaOrig="260" w:dyaOrig="240" w14:anchorId="596F56DA">
           <v:shape id="_x0000_i1030" type="#_x0000_t75" style="width:12.55pt;height:11.7pt" o:ole="">
-            <v:imagedata r:id="rId16" o:title=""/>
+            <v:imagedata r:id="rId17" o:title=""/>
           </v:shape>
-          <o:OLEObject Type="Embed" ProgID="Equation.DSMT4" ShapeID="_x0000_i1030" DrawAspect="Content" ObjectID="_1641930472" r:id="rId17"/>
+          <o:OLEObject Type="Embed" ProgID="Equation.DSMT4" ShapeID="_x0000_i1030" DrawAspect="Content" ObjectID="_1642534104" r:id="rId18"/>
         </w:object>
       </w:r>
       <w:r>
@@ -1712,9 +1712,9 @@
         </w:rPr>
         <w:object w:dxaOrig="300" w:dyaOrig="360" w14:anchorId="41D7C510">
           <v:shape id="_x0000_i1031" type="#_x0000_t75" style="width:15.05pt;height:18.4pt" o:ole="">
-            <v:imagedata r:id="rId18" o:title=""/>
+            <v:imagedata r:id="rId19" o:title=""/>
           </v:shape>
-          <o:OLEObject Type="Embed" ProgID="Equation.DSMT4" ShapeID="_x0000_i1031" DrawAspect="Content" ObjectID="_1641930473" r:id="rId19"/>
+          <o:OLEObject Type="Embed" ProgID="Equation.DSMT4" ShapeID="_x0000_i1031" DrawAspect="Content" ObjectID="_1642534105" r:id="rId20"/>
         </w:object>
       </w:r>
       <w:r>
@@ -2037,9 +2037,9 @@
         </w:rPr>
         <w:object w:dxaOrig="260" w:dyaOrig="240" w14:anchorId="62FE7912">
           <v:shape id="_x0000_i1032" type="#_x0000_t75" style="width:12.55pt;height:11.7pt" o:ole="">
-            <v:imagedata r:id="rId20" o:title=""/>
+            <v:imagedata r:id="rId21" o:title=""/>
           </v:shape>
-          <o:OLEObject Type="Embed" ProgID="Equation.DSMT4" ShapeID="_x0000_i1032" DrawAspect="Content" ObjectID="_1641930474" r:id="rId21"/>
+          <o:OLEObject Type="Embed" ProgID="Equation.DSMT4" ShapeID="_x0000_i1032" DrawAspect="Content" ObjectID="_1642534106" r:id="rId22"/>
         </w:object>
       </w:r>
       <w:r>
@@ -2051,9 +2051,9 @@
         </w:rPr>
         <w:object w:dxaOrig="260" w:dyaOrig="240" w14:anchorId="5777A2F2">
           <v:shape id="_x0000_i1033" type="#_x0000_t75" style="width:12.55pt;height:11.7pt" o:ole="">
-            <v:imagedata r:id="rId22" o:title=""/>
+            <v:imagedata r:id="rId23" o:title=""/>
           </v:shape>
-          <o:OLEObject Type="Embed" ProgID="Equation.DSMT4" ShapeID="_x0000_i1033" DrawAspect="Content" ObjectID="_1641930475" r:id="rId23"/>
+          <o:OLEObject Type="Embed" ProgID="Equation.DSMT4" ShapeID="_x0000_i1033" DrawAspect="Content" ObjectID="_1642534107" r:id="rId24"/>
         </w:object>
       </w:r>
       <w:r>
@@ -2082,9 +2082,9 @@
         </w:rPr>
         <w:object w:dxaOrig="1340" w:dyaOrig="400" w14:anchorId="34EACB81">
           <v:shape id="_x0000_i1034" type="#_x0000_t75" style="width:67.8pt;height:19.25pt" o:ole="">
-            <v:imagedata r:id="rId24" o:title=""/>
+            <v:imagedata r:id="rId25" o:title=""/>
           </v:shape>
-          <o:OLEObject Type="Embed" ProgID="Equation.DSMT4" ShapeID="_x0000_i1034" DrawAspect="Content" ObjectID="_1641930476" r:id="rId25"/>
+          <o:OLEObject Type="Embed" ProgID="Equation.DSMT4" ShapeID="_x0000_i1034" DrawAspect="Content" ObjectID="_1642534108" r:id="rId26"/>
         </w:object>
       </w:r>
       <w:r>
@@ -2756,9 +2756,9 @@
         </w:rPr>
         <w:object w:dxaOrig="400" w:dyaOrig="400" w14:anchorId="5DE50DE4">
           <v:shape id="_x0000_i1035" type="#_x0000_t75" style="width:19.25pt;height:19.25pt" o:ole="">
-            <v:imagedata r:id="rId26" o:title=""/>
+            <v:imagedata r:id="rId27" o:title=""/>
           </v:shape>
-          <o:OLEObject Type="Embed" ProgID="Equation.DSMT4" ShapeID="_x0000_i1035" DrawAspect="Content" ObjectID="_1641930477" r:id="rId27"/>
+          <o:OLEObject Type="Embed" ProgID="Equation.DSMT4" ShapeID="_x0000_i1035" DrawAspect="Content" ObjectID="_1642534109" r:id="rId28"/>
         </w:object>
       </w:r>
       <w:r>
@@ -4851,91 +4851,6 @@
         <w:t>.</w:t>
       </w:r>
     </w:p>
-    <w:p>
-      <w:r>
-        <w:rPr>
-          <w:highlight w:val="yellow"/>
-        </w:rPr>
-        <w:t xml:space="preserve">We </w:t>
-      </w:r>
-      <w:r>
-        <w:rPr>
-          <w:highlight w:val="yellow"/>
-        </w:rPr>
-        <w:t xml:space="preserve">also </w:t>
-      </w:r>
-      <w:proofErr w:type="spellStart"/>
-      <w:r>
-        <w:rPr>
-          <w:highlight w:val="yellow"/>
-        </w:rPr>
-        <w:t>analysed</w:t>
-      </w:r>
-      <w:proofErr w:type="spellEnd"/>
-      <w:r>
-        <w:rPr>
-          <w:highlight w:val="yellow"/>
-        </w:rPr>
-        <w:t xml:space="preserve"> the count-level BPIC values using </w:t>
-      </w:r>
-      <w:r>
-        <w:rPr>
-          <w:highlight w:val="yellow"/>
-        </w:rPr>
-        <w:t xml:space="preserve">additional </w:t>
-      </w:r>
-      <w:r>
-        <w:rPr>
-          <w:highlight w:val="yellow"/>
-        </w:rPr>
-        <w:t xml:space="preserve">hierarchical Bayesian models that accounted for the posterior variance of each BPIC value to compare the predictive success among </w:t>
-      </w:r>
-      <w:r>
-        <w:rPr>
-          <w:highlight w:val="yellow"/>
-        </w:rPr>
-        <w:lastRenderedPageBreak/>
-        <w:t>models, years, and geographic strata.</w:t>
-      </w:r>
-      <w:r>
-        <w:rPr>
-          <w:highlight w:val="yellow"/>
-        </w:rPr>
-        <w:t xml:space="preserve"> </w:t>
-      </w:r>
-      <w:r>
-        <w:rPr>
-          <w:highlight w:val="yellow"/>
-        </w:rPr>
-        <w:t>These models treated the posterior median BPIC for each count as random variates drawn from a normal distribution with a mean and a precision given by the inverse of the posterior variance of the BPIC values. This model therefore accounted for the precision of the BPIC calculation for each count in the dataset, which we suggest is an improvement over the Z-score, paired t-test approach of Link and Sauer 2019, because it</w:t>
-      </w:r>
-      <w:r>
-        <w:rPr>
-          <w:highlight w:val="yellow"/>
-        </w:rPr>
-        <w:t xml:space="preserve"> will </w:t>
-      </w:r>
-      <w:proofErr w:type="spellStart"/>
-      <w:r>
-        <w:rPr>
-          <w:highlight w:val="yellow"/>
-        </w:rPr>
-        <w:t>downweight</w:t>
-      </w:r>
-      <w:proofErr w:type="spellEnd"/>
-      <w:r>
-        <w:rPr>
-          <w:highlight w:val="yellow"/>
-        </w:rPr>
-        <w:t xml:space="preserve"> the influence of a handful of extremely poorly predicted counts.</w:t>
-      </w:r>
-      <w:r>
-        <w:t xml:space="preserve"> For example, Figure X shows the extremely non-normal distribution of the BPIC scores for Barn Swallow. </w:t>
-      </w:r>
-      <w:r>
-        <w:t xml:space="preserve"> </w:t>
-      </w:r>
-    </w:p>
     <w:p/>
     <w:tbl>
       <w:tblPr>
@@ -4955,6 +4870,7 @@
           </w:tcPr>
           <w:p>
             <w:r>
+              <w:lastRenderedPageBreak/>
               <w:t>Summary level</w:t>
             </w:r>
           </w:p>
@@ -5589,14 +5505,7 @@
         <w:rPr>
           <w:rFonts w:eastAsiaTheme="minorEastAsia"/>
         </w:rPr>
-        <w:t xml:space="preserve">For the GAMYE model, we decomposed the trajectory (i.e., the series of annual indices of abundance) into long- and medium-term components represented by the GAM smooth and annual fluctuations represented by the random year-effects. This decomposition </w:t>
-      </w:r>
-      <w:r>
-        <w:rPr>
-          <w:rFonts w:eastAsiaTheme="minorEastAsia"/>
-        </w:rPr>
-        <w:lastRenderedPageBreak/>
-        <w:t>allowed us to estimate two kinds of trend estimates:</w:t>
+        <w:t>For the GAMYE model, we decomposed the trajectory (i.e., the series of annual indices of abundance) into long- and medium-term components represented by the GAM smooth and annual fluctuations represented by the random year-effects. This decomposition allowed us to estimate two kinds of trend estimates:</w:t>
       </w:r>
       <w:r>
         <w:rPr>
@@ -5774,6 +5683,7 @@
       </w:r>
       <w:proofErr w:type="spellStart"/>
       <w:r>
+        <w:lastRenderedPageBreak/>
         <w:t>exponentiated</w:t>
       </w:r>
       <w:proofErr w:type="spellEnd"/>
@@ -7079,7 +6989,6 @@
     </w:p>
     <w:p>
       <w:r>
-        <w:lastRenderedPageBreak/>
         <w:t>For the GAMYE model, we calculated two versions of the species trajectory (</w:t>
       </w:r>
       <m:oMath>
@@ -7110,13 +7019,11 @@
         </m:sSub>
       </m:oMath>
       <w:r>
-        <w:t xml:space="preserve">): </w:t>
-      </w:r>
-      <w:proofErr w:type="gramStart"/>
-      <w:r>
-        <w:t>one which</w:t>
-      </w:r>
-      <w:proofErr w:type="gramEnd"/>
+        <w:t xml:space="preserve">): one </w:t>
+      </w:r>
+      <w:r>
+        <w:t>that</w:t>
+      </w:r>
       <w:r>
         <w:t xml:space="preserve"> </w:t>
       </w:r>
@@ -7556,6 +7463,7 @@
     <w:p>
       <w:proofErr w:type="gramStart"/>
       <w:r>
+        <w:lastRenderedPageBreak/>
         <w:t>a</w:t>
       </w:r>
       <w:r>
@@ -7563,7 +7471,13 @@
       </w:r>
       <w:proofErr w:type="gramEnd"/>
       <w:r>
-        <w:t xml:space="preserve"> a second which </w:t>
+        <w:t xml:space="preserve"> a second </w:t>
+      </w:r>
+      <w:r>
+        <w:t>that</w:t>
+      </w:r>
+      <w:r>
+        <w:t xml:space="preserve"> </w:t>
       </w:r>
       <w:r>
         <w:t>excluded</w:t>
@@ -7572,7 +7486,10 @@
         <w:t xml:space="preserve"> the annual variations</w:t>
       </w:r>
       <w:r>
-        <w:t xml:space="preserve"> and only included the smoothing components of the GAM to estimate the time-series</w:t>
+        <w:t xml:space="preserve">, including only </w:t>
+      </w:r>
+      <w:r>
+        <w:t>the smoothing components of the GAM to estimate the time-series</w:t>
       </w:r>
       <w:r>
         <w:t>.</w:t>
@@ -8259,16 +8176,37 @@
       <w:r>
         <w:t xml:space="preserve"> Figure 3</w:t>
       </w:r>
+      <w:r>
+        <w:t>. The cross-validation results suggest that the GAMYE is generally preferable to the GAM (Figure 4)</w:t>
+      </w:r>
     </w:p>
     <w:p>
       <w:r>
         <w:t xml:space="preserve">The decomposed trajectories from the GAMYE allow us to calculate trends from the smooth and plot trajectories that show the annual fluctuations. The smooth trajectories are very similar between the GAM and GAMYE. </w:t>
       </w:r>
       <w:r>
-        <w:t xml:space="preserve"> Figure 4. Calculating trends from the smooth component generates short-term estimates that vary less from year to year. For example, Figure 5 shows the series of short-term (10-year) trend estimates for Wood Thrush in Canada, from the GAMYE including the year-effects, the GAMYE from just the smooth component, and the SLOPE model used since 2011. In this particular example, the 10-year trend estimate from the GAMYE with the year-effects and the SLOPE model both cross the IUCN trend threshold criterion for Threatened in 1-5 of the last 12 years</w:t>
-      </w:r>
-      <w:r>
-        <w:t>. The SLOPE model estimates flip between years 6 times</w:t>
+        <w:t xml:space="preserve"> Figure </w:t>
+      </w:r>
+      <w:r>
+        <w:t>5</w:t>
+      </w:r>
+      <w:r>
+        <w:t>. Calculating trends from the smooth component generates short-term estimates that vary less from yea</w:t>
+      </w:r>
+      <w:r>
+        <w:t>r to year. For example, Figure 6</w:t>
+      </w:r>
+      <w:r>
+        <w:t xml:space="preserve"> shows the series of short-term (10-year) trend estimates for Wood Thrush in Canada, from the GAMYE including the year-effects, the GAMYE from just the smooth component, and the SLOPE model used since 2011. In this particular example, the 10-year trend estimate from the GAMYE with the year-effects and the SLOPE model both cross the IUCN trend threshold criterion for Threatened in 1-5 of the last 12 years</w:t>
+      </w:r>
+      <w:r>
+        <w:t xml:space="preserve">. The SLOPE model estimates flip </w:t>
+      </w:r>
+      <w:r>
+        <w:t xml:space="preserve">from one side of the threshold to the other </w:t>
+      </w:r>
+      <w:r>
+        <w:t>6 times</w:t>
       </w:r>
       <w:r>
         <w:t>. By contrast, a trend calculated from the decomposed GAMYE model using only the smooth component</w:t>
@@ -8296,13 +8234,31 @@
         <w:t xml:space="preserve">For the Barn Swallow, </w:t>
       </w:r>
       <w:r>
-        <w:t>the SLOPE model trajectories are noticeably different from the other three models (Figure 6). The predictive fit comparisons suggest that the estimates from the three models that show an initial increase in Barn Swallow populations up to about the early 1980s are preferable to the SLOPE predictions showing a more constant rate of decline (Figure 7). In contrast, the GAMYE and the DIFFERENCE model</w:t>
+        <w:t xml:space="preserve">the SLOPE model trajectories are noticeably different from the other three models (Figure </w:t>
+      </w:r>
+      <w:r>
+        <w:t>7</w:t>
+      </w:r>
+      <w:r>
+        <w:t xml:space="preserve">). The predictive fit comparisons suggest that the estimates from the three models that show an initial increase in Barn Swallow populations up to about the early 1980s are preferable to the SLOPE predictions showing a more constant rate of decline (Figure </w:t>
+      </w:r>
+      <w:r>
+        <w:t>8</w:t>
+      </w:r>
+      <w:r>
+        <w:t>). In contrast, the GAMYE and the DIFFERENCE model</w:t>
       </w:r>
       <w:r>
         <w:t xml:space="preserve"> had very similar</w:t>
       </w:r>
       <w:r>
-        <w:t xml:space="preserve"> estimates (Figure 6) and very similar</w:t>
+        <w:t xml:space="preserve"> estimates (Figure </w:t>
+      </w:r>
+      <w:r>
+        <w:t>7</w:t>
+      </w:r>
+      <w:r>
+        <w:t>) and very similar</w:t>
       </w:r>
       <w:r>
         <w:t xml:space="preserve"> predictive fit values. </w:t>
@@ -8311,7 +8267,13 @@
         <w:t>Depending on the year or the region of the continent, one or the other was generally the preferred model, but overall, and in almost all regions and years, the 95% CI of the mean difference in fit between GAMYE and DIFFERENCE overlapped 0</w:t>
       </w:r>
       <w:r>
-        <w:t xml:space="preserve"> (Figure 7)</w:t>
+        <w:t xml:space="preserve"> (Figure </w:t>
+      </w:r>
+      <w:r>
+        <w:t>8 and 9</w:t>
+      </w:r>
+      <w:r>
+        <w:t>)</w:t>
       </w:r>
       <w:r>
         <w:t>. The GAMYE model does seem to have higher predictive fit during the first 5 years of the time-series, but t</w:t>
@@ -8326,562 +8288,1186 @@
         <w:t xml:space="preserve"> </w:t>
       </w:r>
       <w:r>
-        <w:t xml:space="preserve">Similarly, </w:t>
-      </w:r>
-      <w:r>
-        <w:t>i</w:t>
-      </w:r>
-      <w:r>
-        <w:t xml:space="preserve">n the northeastern and southeastern parts of the Barn Swallow’s range, the GAMYE model generally outperforms the DIFFERENCE model, whereas in the remainder of the species’ range the DIFFERENCE </w:t>
-      </w:r>
-      <w:r>
-        <w:t>model his higher predictive fit (Figure 6). This suggests</w:t>
+        <w:t>The geographic variation in predictive fit is similarly complex. I</w:t>
+      </w:r>
+      <w:r>
+        <w:t xml:space="preserve">n the northeastern and southeastern parts of the Barn Swallow’s range, the GAMYE model generally outperforms the DIFFERENCE model, whereas in the remainder of the species’ range the DIFFERENCE model </w:t>
+      </w:r>
+      <w:r>
+        <w:t>has</w:t>
+      </w:r>
+      <w:r>
+        <w:t xml:space="preserve"> higher predictive fit (Figure </w:t>
+      </w:r>
+      <w:r>
+        <w:t>9</w:t>
+      </w:r>
+      <w:r>
+        <w:t>). A</w:t>
+      </w:r>
+      <w:r>
+        <w:t xml:space="preserve">lthough the mapped </w:t>
+      </w:r>
+      <w:proofErr w:type="spellStart"/>
+      <w:r>
+        <w:t>colours</w:t>
+      </w:r>
+      <w:proofErr w:type="spellEnd"/>
+      <w:r>
+        <w:t xml:space="preserve"> only represent </w:t>
+      </w:r>
+      <w:r>
+        <w:t>the point-</w:t>
+      </w:r>
+      <w:r>
+        <w:lastRenderedPageBreak/>
+        <w:t>estimates, they</w:t>
+      </w:r>
+      <w:r>
+        <w:t xml:space="preserve"> suggest</w:t>
       </w:r>
       <w:r>
         <w:t xml:space="preserve"> an interesting spatial pattern in the </w:t>
       </w:r>
       <w:r>
-        <w:t xml:space="preserve">preference for these two </w:t>
+        <w:t>predictive fit of</w:t>
+      </w:r>
+      <w:r>
+        <w:t xml:space="preserve"> these two models</w:t>
+      </w:r>
+      <w:r>
+        <w:t xml:space="preserve"> for this species</w:t>
+      </w:r>
+      <w:r>
+        <w:t>.</w:t>
+      </w:r>
+    </w:p>
+    <w:p>
+      <w:pPr>
+        <w:rPr>
+          <w:highlight w:val="yellow"/>
+        </w:rPr>
+      </w:pPr>
+      <w:r>
+        <w:rPr>
+          <w:highlight w:val="yellow"/>
+        </w:rPr>
+        <w:t>Practical considerations:</w:t>
+      </w:r>
+    </w:p>
+    <w:p>
+      <w:pPr>
+        <w:rPr>
+          <w:highlight w:val="yellow"/>
+        </w:rPr>
+      </w:pPr>
+      <w:r>
+        <w:rPr>
+          <w:highlight w:val="yellow"/>
+        </w:rPr>
+        <w:t>Computational time.</w:t>
+      </w:r>
+    </w:p>
+    <w:p>
+      <w:pPr>
+        <w:rPr>
+          <w:highlight w:val="yellow"/>
+        </w:rPr>
+      </w:pPr>
+    </w:p>
+    <w:p>
+      <w:pPr>
+        <w:rPr>
+          <w:highlight w:val="yellow"/>
+        </w:rPr>
+      </w:pPr>
+      <w:r>
+        <w:rPr>
+          <w:highlight w:val="yellow"/>
+        </w:rPr>
+        <w:t xml:space="preserve">Both GAMs clearly outperform the standard model. </w:t>
+      </w:r>
+      <w:r>
+        <w:rPr>
+          <w:highlight w:val="yellow"/>
+        </w:rPr>
+        <w:t xml:space="preserve">Out-perform the standard model in all cases here. </w:t>
+      </w:r>
+    </w:p>
+    <w:p>
+      <w:r>
+        <w:rPr>
+          <w:highlight w:val="yellow"/>
+        </w:rPr>
+        <w:t xml:space="preserve">Similar to the difference model. </w:t>
+      </w:r>
+      <w:r>
+        <w:rPr>
+          <w:highlight w:val="yellow"/>
+        </w:rPr>
+        <w:t xml:space="preserve">The survey-wide population trajectories for the </w:t>
+      </w:r>
+      <w:r>
+        <w:rPr>
+          <w:highlight w:val="yellow"/>
+        </w:rPr>
+        <w:t>GAMYE</w:t>
+      </w:r>
+      <w:r>
+        <w:rPr>
+          <w:highlight w:val="yellow"/>
+        </w:rPr>
+        <w:t xml:space="preserve"> models are very similar to trajectories from the </w:t>
+      </w:r>
+      <w:r>
+        <w:rPr>
+          <w:highlight w:val="yellow"/>
+        </w:rPr>
+        <w:t>DIFFERENCE</w:t>
+      </w:r>
+      <w:r>
+        <w:rPr>
+          <w:highlight w:val="yellow"/>
+        </w:rPr>
+        <w:t xml:space="preserve"> model. Trajectories from the GAM</w:t>
+      </w:r>
+      <w:r>
+        <w:rPr>
+          <w:highlight w:val="yellow"/>
+        </w:rPr>
+        <w:t xml:space="preserve">, </w:t>
+      </w:r>
+      <w:r>
+        <w:rPr>
+          <w:highlight w:val="yellow"/>
+        </w:rPr>
+        <w:t xml:space="preserve">follow the overall pattern of the </w:t>
+      </w:r>
+      <w:r>
+        <w:rPr>
+          <w:highlight w:val="yellow"/>
+        </w:rPr>
+        <w:t>GAMYE</w:t>
+      </w:r>
+      <w:r>
+        <w:rPr>
+          <w:highlight w:val="yellow"/>
+        </w:rPr>
+        <w:t xml:space="preserve"> and</w:t>
+      </w:r>
+      <w:r>
+        <w:rPr>
+          <w:highlight w:val="yellow"/>
+        </w:rPr>
+        <w:t xml:space="preserve"> are generally similar to</w:t>
+      </w:r>
+      <w:r>
+        <w:rPr>
+          <w:highlight w:val="yellow"/>
+        </w:rPr>
+        <w:t xml:space="preserve"> the </w:t>
+      </w:r>
+      <w:r>
+        <w:rPr>
+          <w:highlight w:val="yellow"/>
+        </w:rPr>
+        <w:t>DIFFERENCE</w:t>
+      </w:r>
+      <w:r>
+        <w:rPr>
+          <w:highlight w:val="yellow"/>
+        </w:rPr>
+        <w:t xml:space="preserve"> model</w:t>
+      </w:r>
+      <w:r>
+        <w:rPr>
+          <w:highlight w:val="yellow"/>
+        </w:rPr>
+        <w:t xml:space="preserve">, but </w:t>
+      </w:r>
+      <w:r>
+        <w:rPr>
+          <w:highlight w:val="yellow"/>
+        </w:rPr>
+        <w:t>show effectively no</w:t>
+      </w:r>
+      <w:r>
+        <w:rPr>
+          <w:highlight w:val="yellow"/>
+        </w:rPr>
+        <w:t xml:space="preserve"> </w:t>
+      </w:r>
+      <w:r>
+        <w:rPr>
+          <w:highlight w:val="yellow"/>
+        </w:rPr>
+        <w:t xml:space="preserve">annual fluctuations. Trajectories from </w:t>
+      </w:r>
+      <w:r>
+        <w:rPr>
+          <w:highlight w:val="yellow"/>
+        </w:rPr>
+        <w:t>all four models are very similar</w:t>
+      </w:r>
+      <w:r>
+        <w:rPr>
+          <w:highlight w:val="yellow"/>
+        </w:rPr>
+        <w:t xml:space="preserve"> in the </w:t>
+      </w:r>
+      <w:r>
+        <w:rPr>
+          <w:highlight w:val="yellow"/>
+        </w:rPr>
+        <w:t>latter</w:t>
+      </w:r>
+      <w:r>
+        <w:rPr>
+          <w:highlight w:val="yellow"/>
+        </w:rPr>
+        <w:t xml:space="preserve"> half</w:t>
+      </w:r>
+      <w:r>
+        <w:rPr>
+          <w:highlight w:val="yellow"/>
+        </w:rPr>
+        <w:t xml:space="preserve"> of the time-series</w:t>
+      </w:r>
+      <w:r>
+        <w:rPr>
+          <w:highlight w:val="yellow"/>
+        </w:rPr>
+        <w:t xml:space="preserve"> when there are more data</w:t>
+      </w:r>
+      <w:r>
+        <w:rPr>
+          <w:highlight w:val="yellow"/>
+        </w:rPr>
+        <w:t xml:space="preserve">, but less </w:t>
+      </w:r>
+      <w:r>
+        <w:rPr>
+          <w:highlight w:val="yellow"/>
+        </w:rPr>
+        <w:t>similar</w:t>
+      </w:r>
+      <w:r>
+        <w:rPr>
+          <w:highlight w:val="yellow"/>
+        </w:rPr>
+        <w:t xml:space="preserve"> in the earlier portion of the time-series</w:t>
+      </w:r>
+      <w:r>
+        <w:rPr>
+          <w:highlight w:val="yellow"/>
+        </w:rPr>
+        <w:t xml:space="preserve"> when there are fewer data (Figure 1 [panel of 4 species plots with continental trajectories])</w:t>
+      </w:r>
+      <w:r>
+        <w:rPr>
+          <w:highlight w:val="yellow"/>
+        </w:rPr>
+        <w:t>.</w:t>
+      </w:r>
+      <w:r>
+        <w:rPr>
+          <w:highlight w:val="yellow"/>
+        </w:rPr>
+        <w:t xml:space="preserve"> The overall cross-validation results suggest that the </w:t>
+      </w:r>
+      <w:r>
+        <w:rPr>
+          <w:highlight w:val="yellow"/>
+        </w:rPr>
+        <w:t>GAMYE</w:t>
+      </w:r>
+      <w:r>
+        <w:rPr>
+          <w:highlight w:val="yellow"/>
+        </w:rPr>
+        <w:t xml:space="preserve"> and the </w:t>
+      </w:r>
+      <w:r>
+        <w:rPr>
+          <w:highlight w:val="yellow"/>
+        </w:rPr>
+        <w:t>DIFFERENCE</w:t>
+      </w:r>
+      <w:r>
+        <w:rPr>
+          <w:highlight w:val="yellow"/>
+        </w:rPr>
+        <w:t xml:space="preserve"> models are comparable in their prediction accuracy, at least for these species, and outperformed both of the other models.</w:t>
+      </w:r>
+      <w:r>
+        <w:t xml:space="preserve"> </w:t>
+      </w:r>
+    </w:p>
+    <w:p/>
+    <w:p>
+      <w:r>
+        <w:br w:type="page"/>
+      </w:r>
+    </w:p>
+    <w:p>
+      <w:r>
+        <w:lastRenderedPageBreak/>
+        <w:t>Discussion</w:t>
+      </w:r>
+    </w:p>
+    <w:p>
+      <w:pPr>
+        <w:pStyle w:val="ListParagraph"/>
+        <w:numPr>
+          <w:ilvl w:val="0"/>
+          <w:numId w:val="1"/>
+        </w:numPr>
+      </w:pPr>
+      <w:r>
+        <w:t>GAMYE provides all the benefits of the GAM</w:t>
+      </w:r>
+      <w:r>
+        <w:t>,</w:t>
+      </w:r>
+      <w:r>
+        <w:t xml:space="preserve"> </w:t>
+      </w:r>
+      <w:r>
+        <w:t>and</w:t>
+      </w:r>
+      <w:r>
+        <w:t xml:space="preserve"> it can provide traject</w:t>
+      </w:r>
+      <w:r>
+        <w:t xml:space="preserve">ories that show all aspects of </w:t>
+      </w:r>
+      <w:r>
+        <w:t>population change, and trend estimates that are more stable between subsequent years.</w:t>
+      </w:r>
+    </w:p>
+    <w:p>
+      <w:pPr>
+        <w:pStyle w:val="ListParagraph"/>
+        <w:numPr>
+          <w:ilvl w:val="0"/>
+          <w:numId w:val="1"/>
+        </w:numPr>
+      </w:pPr>
+      <w:r>
+        <w:t xml:space="preserve">The decomposition of the time-series is very useful, </w:t>
+      </w:r>
+    </w:p>
+    <w:p>
+      <w:pPr>
+        <w:pStyle w:val="ListParagraph"/>
+        <w:numPr>
+          <w:ilvl w:val="1"/>
+          <w:numId w:val="1"/>
+        </w:numPr>
+      </w:pPr>
+      <w:r>
+        <w:t>Visualize different aspects of the trajectory</w:t>
+      </w:r>
+    </w:p>
+    <w:p>
+      <w:pPr>
+        <w:pStyle w:val="ListParagraph"/>
+        <w:numPr>
+          <w:ilvl w:val="1"/>
+          <w:numId w:val="1"/>
+        </w:numPr>
+      </w:pPr>
+      <w:r>
+        <w:t>Smoothed trends</w:t>
+      </w:r>
+    </w:p>
+    <w:p>
+      <w:pPr>
+        <w:pStyle w:val="ListParagraph"/>
+        <w:numPr>
+          <w:ilvl w:val="1"/>
+          <w:numId w:val="1"/>
+        </w:numPr>
+      </w:pPr>
+      <w:r>
+        <w:t>add covariates on different aspects of the trajectory (broad-scale climate cycles on the gam and annual cone irruptions on the year-effects)</w:t>
+      </w:r>
+    </w:p>
+    <w:p>
+      <w:pPr>
+        <w:pStyle w:val="ListParagraph"/>
+        <w:numPr>
+          <w:ilvl w:val="0"/>
+          <w:numId w:val="1"/>
+        </w:numPr>
+      </w:pPr>
+      <w:r>
+        <w:t xml:space="preserve">Using predictive fit to choose a best model is complicated. Variations in fit through time and space suggest that in many cases, predictive fit is an insufficient criterion to choose a model. </w:t>
+      </w:r>
+    </w:p>
+    <w:p>
+      <w:pPr>
+        <w:pStyle w:val="ListParagraph"/>
+        <w:numPr>
+          <w:ilvl w:val="0"/>
+          <w:numId w:val="1"/>
+        </w:numPr>
+      </w:pPr>
+      <w:r>
+        <w:t>GAMYE is a profoundly useful model. No model is perfect for all questions</w:t>
+      </w:r>
+      <w:r>
+        <w:t xml:space="preserve"> and all parameters, but the GAMYE comes close.</w:t>
+      </w:r>
+    </w:p>
+    <w:p>
+      <w:pPr>
+        <w:pStyle w:val="ListParagraph"/>
+        <w:numPr>
+          <w:ilvl w:val="0"/>
+          <w:numId w:val="1"/>
+        </w:numPr>
+      </w:pPr>
+      <w:r>
+        <w:t xml:space="preserve">All of the code, data, and models are available on GitHub and through the R-package </w:t>
+      </w:r>
+      <w:proofErr w:type="spellStart"/>
+      <w:r>
+        <w:t>bbsBayes</w:t>
+      </w:r>
+      <w:proofErr w:type="spellEnd"/>
+      <w:r>
+        <w:t xml:space="preserve">. </w:t>
+      </w:r>
+    </w:p>
+    <w:p/>
+    <w:p>
+      <w:commentRangeStart w:id="2"/>
+      <w:r>
+        <w:t xml:space="preserve">Using </w:t>
+      </w:r>
+      <w:commentRangeEnd w:id="2"/>
+      <w:r>
+        <w:rPr>
+          <w:rStyle w:val="CommentReference"/>
+        </w:rPr>
+        <w:commentReference w:id="2"/>
+      </w:r>
+      <w:r>
+        <w:t>semi-parametric GAM smooths</w:t>
+      </w:r>
+      <w:r>
+        <w:t xml:space="preserve"> in a hierarchical Bayesian framework,</w:t>
+      </w:r>
+      <w:r>
+        <w:t xml:space="preserve"> to model time series of population abundance with the North American Breeding Bird Survey </w:t>
+      </w:r>
+      <w:r>
+        <w:t>generates</w:t>
+      </w:r>
+      <w:r>
+        <w:t xml:space="preserve"> useful estimates of population trajectories and trends with comparable</w:t>
+      </w:r>
+      <w:r>
+        <w:t xml:space="preserve"> or better</w:t>
+      </w:r>
+      <w:r>
+        <w:t xml:space="preserve"> out of sample predictive accuracy as other models. </w:t>
+      </w:r>
+      <w:r>
+        <w:t xml:space="preserve">The flexibility of the GAM smoothing structure to model long- and medium-term temporal patterns, and the optional addition of random year-effects to model annual fluctuations, </w:t>
+      </w:r>
+      <w:r>
+        <w:t>allow it</w:t>
+      </w:r>
+      <w:r>
+        <w:t xml:space="preserve"> to model a wide range of temporal patterns within a single base-model</w:t>
+      </w:r>
+      <w:r>
+        <w:t xml:space="preserve"> (</w:t>
+      </w:r>
+      <w:proofErr w:type="spellStart"/>
+      <w:r>
+        <w:t>Fewster</w:t>
+      </w:r>
+      <w:proofErr w:type="spellEnd"/>
+      <w:r>
+        <w:t xml:space="preserve"> et al. 2000, </w:t>
+      </w:r>
+      <w:r>
+        <w:t>Wood 2017</w:t>
+      </w:r>
+      <w:r>
+        <w:t>)</w:t>
+      </w:r>
+      <w:r>
+        <w:t>.</w:t>
+      </w:r>
+      <w:r>
+        <w:t xml:space="preserve"> </w:t>
+      </w:r>
+      <w:r>
+        <w:t>We fit the smooth components as random effects, to share</w:t>
+      </w:r>
+      <w:r>
+        <w:t xml:space="preserve"> information across geographic strata within a species’ range, </w:t>
+      </w:r>
+      <w:r>
+        <w:t>and</w:t>
+      </w:r>
+      <w:r>
+        <w:t xml:space="preserve"> </w:t>
+      </w:r>
+      <w:r>
+        <w:t>improve</w:t>
+      </w:r>
+      <w:r>
+        <w:t xml:space="preserve"> the estimates of population trajectories for data-sparse regions</w:t>
+      </w:r>
+      <w:r>
+        <w:t xml:space="preserve"> (</w:t>
+      </w:r>
+      <w:r>
+        <w:rPr>
+          <w:rStyle w:val="self-citation-authors"/>
+        </w:rPr>
+        <w:t>Pedersen et al. 2018</w:t>
+      </w:r>
+      <w:r>
+        <w:t>)</w:t>
+      </w:r>
+      <w:r>
+        <w:t>. For all species included here, the two GAM-based models clearly out-performed the standard model used for the CWS and USGS analyses since 2011</w:t>
+      </w:r>
+      <w:r>
+        <w:t xml:space="preserve"> (Sauer and Link 2011, Smith et al. 2014)</w:t>
+      </w:r>
+      <w:r>
+        <w:t xml:space="preserve">, and showed </w:t>
+      </w:r>
+      <w:r>
+        <w:t>similar</w:t>
+      </w:r>
+      <w:r>
+        <w:t xml:space="preserve"> out of sample predictive accuracy as a first-difference, random-walk trajectory model (Sauer and Link 2019). </w:t>
+      </w:r>
+    </w:p>
+    <w:p>
+      <w:r>
+        <w:t xml:space="preserve">The decomposition of the </w:t>
+      </w:r>
+      <w:r>
+        <w:t>estimated population trajectory into</w:t>
+      </w:r>
+      <w:r>
+        <w:t xml:space="preserve"> the smooth and year-effect components is a unique feature </w:t>
+      </w:r>
+      <w:r>
+        <w:t xml:space="preserve">of </w:t>
+      </w:r>
+      <w:r>
+        <w:t>the GAMYE. It allows the user to estimate and visualize separate trends and trajectories that include or exclude the annual fluctuations</w:t>
+      </w:r>
+      <w:r>
+        <w:t xml:space="preserve"> (</w:t>
+      </w:r>
+      <w:proofErr w:type="spellStart"/>
+      <w:r>
+        <w:t>Knape</w:t>
+      </w:r>
+      <w:proofErr w:type="spellEnd"/>
+      <w:r>
+        <w:t xml:space="preserve"> 2016</w:t>
+      </w:r>
+      <w:r>
+        <w:t>)</w:t>
+      </w:r>
+      <w:r>
+        <w:t>. This is</w:t>
+      </w:r>
+      <w:r>
+        <w:t xml:space="preserve"> </w:t>
+      </w:r>
+      <w:r>
+        <w:t xml:space="preserve">allows the estimates to suit a range of </w:t>
+      </w:r>
+      <w:r>
+        <w:t xml:space="preserve">conservation and management applications that rely </w:t>
+      </w:r>
+      <w:r>
+        <w:t>on</w:t>
+      </w:r>
+      <w:r>
+        <w:t xml:space="preserve"> visualizing and estimating </w:t>
+      </w:r>
+      <w:r>
+        <w:t>multiple</w:t>
+      </w:r>
+      <w:r>
+        <w:t xml:space="preserve"> aspects of population change</w:t>
+      </w:r>
+      <w:r>
+        <w:t>. For example, t</w:t>
+      </w:r>
+      <w:r>
+        <w:t xml:space="preserve">he smoothed population trajectories capture the medium- long-term changes in populations that are most </w:t>
+      </w:r>
+      <w:r>
+        <w:t>relevant to</w:t>
+      </w:r>
+      <w:r>
+        <w:t xml:space="preserve"> broad-scale, mult</w:t>
+      </w:r>
+      <w:r>
+        <w:t xml:space="preserve">i-species assessments like the “State of the Birds” reports (NABCI-Canada 2019) where the annual fluctuations </w:t>
+      </w:r>
+      <w:r>
+        <w:t xml:space="preserve">of a given species </w:t>
+      </w:r>
+      <w:r>
+        <w:t>are effectively noise</w:t>
+      </w:r>
+      <w:r>
+        <w:t xml:space="preserve"> against the signal of community level change over the past 50 years</w:t>
+      </w:r>
+      <w:r>
+        <w:t xml:space="preserve"> (e.g., Rosenberg et al. 2019). Similarly, e</w:t>
+      </w:r>
+      <w:r>
+        <w:t>stimates of population t</w:t>
+      </w:r>
+      <w:r>
+        <w:t>rend</w:t>
+      </w:r>
+      <w:r>
+        <w:t>s (interval-specific, rates of annual change)</w:t>
+      </w:r>
+      <w:r>
+        <w:t xml:space="preserve"> derived from the smooth</w:t>
+      </w:r>
+      <w:r>
+        <w:t xml:space="preserve"> component are responsive to medium-term changes and so can be used to ide</w:t>
+      </w:r>
+      <w:r>
+        <w:t xml:space="preserve">ntify change points in trends such as </w:t>
+      </w:r>
+      <w:r>
+        <w:t>the recovery of</w:t>
+      </w:r>
+      <w:r>
+        <w:t xml:space="preserve"> Species at Risk (). </w:t>
+      </w:r>
+      <w:r>
+        <w:t xml:space="preserve">However, trend estimates derived this way are also </w:t>
+      </w:r>
+      <w:r>
+        <w:t>much l</w:t>
+      </w:r>
+      <w:r>
+        <w:t xml:space="preserve">ess likely to fluctuate up and down from year to year. </w:t>
+      </w:r>
+      <w:r>
+        <w:lastRenderedPageBreak/>
+        <w:t>P</w:t>
+      </w:r>
+      <w:r>
+        <w:t>opulation declines beyond a particular threshold</w:t>
+      </w:r>
+      <w:r>
+        <w:t xml:space="preserve"> rate (e.g., &gt; 30% decline over three generations) can</w:t>
+      </w:r>
+      <w:r>
+        <w:t xml:space="preserve"> trigger large investments of resources related to policy and conservation actions</w:t>
+      </w:r>
+      <w:r>
+        <w:t xml:space="preserve"> in</w:t>
+      </w:r>
+      <w:r>
+        <w:t xml:space="preserve"> both the IUCN red-listing and COSEWIC species at risk </w:t>
+      </w:r>
+      <w:proofErr w:type="spellStart"/>
+      <w:r>
+        <w:t>assesments</w:t>
+      </w:r>
+      <w:proofErr w:type="spellEnd"/>
+      <w:r>
+        <w:t xml:space="preserve"> (). I</w:t>
+      </w:r>
+      <w:r>
+        <w:t>f the</w:t>
+      </w:r>
+      <w:r>
+        <w:t xml:space="preserve"> estimated</w:t>
+      </w:r>
+      <w:r>
+        <w:t xml:space="preserve"> rate of population decline is strongly dependent on the particular year in which a species </w:t>
       </w:r>
       <w:proofErr w:type="gramStart"/>
       <w:r>
-        <w:t>models,</w:t>
+        <w:t>is assessed</w:t>
       </w:r>
       <w:proofErr w:type="gramEnd"/>
       <w:r>
-        <w:t xml:space="preserve"> however the mapped </w:t>
+        <w:t>,</w:t>
+      </w:r>
+      <w:r>
+        <w:t xml:space="preserve"> there is an increased risk of </w:t>
+      </w:r>
+      <w:r>
+        <w:t xml:space="preserve">inaccurate assessments leading to failures to protect species or </w:t>
+      </w:r>
+      <w:r>
+        <w:t xml:space="preserve">inefficient investments of </w:t>
+      </w:r>
+      <w:r>
+        <w:t>conservation</w:t>
+      </w:r>
+      <w:r>
+        <w:t xml:space="preserve"> resources.   </w:t>
+      </w:r>
+      <w:r>
+        <w:t xml:space="preserve">Of course, the </w:t>
+      </w:r>
+      <w:r>
+        <w:t>full</w:t>
+      </w:r>
+      <w:r>
+        <w:t xml:space="preserve"> assessment</w:t>
+      </w:r>
+      <w:r>
+        <w:t>s of species’ status are</w:t>
+      </w:r>
+      <w:r>
+        <w:t xml:space="preserve"> complex and sophisticated process</w:t>
+      </w:r>
+      <w:r>
+        <w:t>es</w:t>
+      </w:r>
+      <w:r>
+        <w:t xml:space="preserve"> that consider far more than just a single trend estimate</w:t>
+      </w:r>
+      <w:r>
+        <w:t xml:space="preserve"> (). However, t</w:t>
+      </w:r>
+      <w:r>
+        <w:t xml:space="preserve">he example in Figure X, raises the question of whether Wood Thrush would have </w:t>
+      </w:r>
+      <w:bookmarkStart w:id="3" w:name="_GoBack"/>
+      <w:bookmarkEnd w:id="3"/>
+      <w:r>
+        <w:t xml:space="preserve">been assessed as “Threatened” in Canada if </w:t>
+      </w:r>
+      <w:r>
+        <w:t>the relevant trend had been estimated in 2010 or 2012, instead of 2011 (WOTH assessment)</w:t>
+      </w:r>
+      <w:r>
+        <w:t>.</w:t>
+      </w:r>
+    </w:p>
+    <w:p>
+      <w:r>
+        <w:t>In some situations, the annual fluctuations are a vital component of a conservation or ecological use of the BBS estimates</w:t>
+      </w:r>
+      <w:r>
+        <w:t xml:space="preserve">, and in those situations the trajectory that includes both components from the GAMYE is likely most useful. Including both components provides the most comprehensive estimate of a species’ population trajectory. At a glance, managers, conservation professionals, and researchers can glean information about fluctuations that might relate to annual covariates such as precipitation, wintering ground conditions, or cone-crop cycles. Similarly, the ability for a user to gain an initial separation of the yearly fluctuations from the underlying </w:t>
+      </w:r>
+      <w:proofErr w:type="gramStart"/>
+      <w:r>
+        <w:t>smooth,</w:t>
+      </w:r>
+      <w:proofErr w:type="gramEnd"/>
+      <w:r>
+        <w:t xml:space="preserve"> could be helpful in the initial expl</w:t>
+      </w:r>
+      <w:r>
+        <w:t xml:space="preserve">oration of correlations with relevant covariates. The GAMYE structure allows an agency like the CWS to provide estimates in multiple versions, but drawn from a coherent model, to suit a wide range of conservation applications, and to produce them in an efficient way. </w:t>
+      </w:r>
+      <w:proofErr w:type="gramStart"/>
+      <w:r>
+        <w:t xml:space="preserve">In addition, the GAMYE structure and the accessible nature of the models in the </w:t>
       </w:r>
       <w:proofErr w:type="spellStart"/>
       <w:r>
-        <w:t>colours</w:t>
+        <w:t>bbsBayes</w:t>
       </w:r>
       <w:proofErr w:type="spellEnd"/>
       <w:r>
-        <w:t xml:space="preserve"> only represent the point-estimate of the mean difference in predictive fit between GAMYE and DIFFERENCE. </w:t>
-      </w:r>
-    </w:p>
-    <w:p>
-      <w:r>
-        <w:t xml:space="preserve">Both GAMs clearly outperform the standard model. </w:t>
-      </w:r>
-      <w:r>
-        <w:t xml:space="preserve">Out-perform the standard model in all cases here. </w:t>
-      </w:r>
-    </w:p>
-    <w:p>
-      <w:r>
+        <w:t xml:space="preserve"> R-package, make it relatively easy for a researcher </w:t>
+      </w:r>
+      <w:r>
+        <w:t xml:space="preserve">familiar with Bayesian analysis, </w:t>
+      </w:r>
+      <w:r>
+        <w:t>to conduct a custom analysis of the BBS data</w:t>
+      </w:r>
+      <w:r>
+        <w:t>,</w:t>
+      </w:r>
+      <w:r>
+        <w:t xml:space="preserve"> simultaneously model</w:t>
+      </w:r>
+      <w:r>
+        <w:t>ing</w:t>
+      </w:r>
+      <w:r>
+        <w:t xml:space="preserve"> the effect of annual covariates</w:t>
+      </w:r>
+      <w:r>
+        <w:t xml:space="preserve"> (e.g., spruce cone </w:t>
+      </w:r>
+      <w:proofErr w:type="spellStart"/>
+      <w:r>
+        <w:t>cycels</w:t>
+      </w:r>
+      <w:proofErr w:type="spellEnd"/>
+      <w:r>
+        <w:t>)</w:t>
+      </w:r>
+      <w:r>
+        <w:t xml:space="preserve"> on the yearly fluctuations and other covariates (e.g., climate cycles) on the smooth component.</w:t>
+      </w:r>
+      <w:proofErr w:type="gramEnd"/>
+      <w:r>
+        <w:t xml:space="preserve"> </w:t>
+      </w:r>
+      <w:r>
+        <w:t xml:space="preserve"> </w:t>
+      </w:r>
+    </w:p>
+    <w:p>
+      <w:r>
+        <w:t xml:space="preserve">Predictive accuracy varies in space and time. </w:t>
+      </w:r>
+    </w:p>
+    <w:p/>
+    <w:p>
+      <w:r>
+        <w:t>Overall, the BPIC comparisons clearly support the GAMYE, GAM, or DIFFERENCE model over the SLOPE model for Barn Swallow. This stron</w:t>
+      </w:r>
+      <w:r>
+        <w:t xml:space="preserve">gly suggests that this species has been in relatively steep decline since the early 1980s, but that in the period of time between the start of the BBS (1966) and approximately 1983 (Smith et al. 2015), Barn Swallow continental populations increased. </w:t>
+      </w:r>
+    </w:p>
+    <w:p>
+      <w:r>
+        <w:t>These temporal patterns in predictive fit complicate the selection of the better of these two models based on BPIC, particularly if one were, hypothetically, attempting to choose a model to estimate a trend from 1966 to 1980, given that one model is preferred at the start of the trend and another is preferred at the end.</w:t>
+      </w:r>
+    </w:p>
+    <w:p>
+      <w:r>
+        <w:t xml:space="preserve">Predictive accuracy is not the only consideration, given that even among models with comparable </w:t>
+      </w:r>
+      <w:proofErr w:type="gramStart"/>
+      <w:r>
+        <w:t>BPIC,</w:t>
+      </w:r>
+      <w:proofErr w:type="gramEnd"/>
+      <w:r>
+        <w:t xml:space="preserve"> estimates of trend and trajectory were different in ways with implications for conservation.</w:t>
+      </w:r>
+    </w:p>
+    <w:p>
+      <w:r>
+        <w:t xml:space="preserve">The model </w:t>
+      </w:r>
+      <w:proofErr w:type="gramStart"/>
+      <w:r>
+        <w:t>can be accessed</w:t>
+      </w:r>
+      <w:proofErr w:type="gramEnd"/>
+    </w:p>
+    <w:p>
+      <w:pPr>
+        <w:rPr>
+          <w:color w:val="000000"/>
+        </w:rPr>
+      </w:pPr>
+      <w:r>
+        <w:rPr>
+          <w:color w:val="000000"/>
+        </w:rPr>
         <w:lastRenderedPageBreak/>
-        <w:t xml:space="preserve">Similar to the difference model. </w:t>
-      </w:r>
-      <w:r>
-        <w:t xml:space="preserve">The survey-wide population trajectories for the </w:t>
-      </w:r>
-      <w:r>
-        <w:t>GAMYE</w:t>
-      </w:r>
-      <w:r>
-        <w:t xml:space="preserve"> models are very similar to trajectories from the </w:t>
-      </w:r>
-      <w:r>
-        <w:t>DIFFERENCE</w:t>
-      </w:r>
-      <w:r>
-        <w:t xml:space="preserve"> model. Trajectories from the GAM</w:t>
-      </w:r>
-      <w:r>
-        <w:t xml:space="preserve">, </w:t>
-      </w:r>
-      <w:r>
-        <w:t xml:space="preserve">follow the overall pattern of the </w:t>
-      </w:r>
-      <w:r>
-        <w:t>GAMYE</w:t>
-      </w:r>
-      <w:r>
-        <w:t xml:space="preserve"> and</w:t>
-      </w:r>
-      <w:r>
-        <w:t xml:space="preserve"> are generally similar to</w:t>
-      </w:r>
-      <w:r>
-        <w:t xml:space="preserve"> the </w:t>
-      </w:r>
-      <w:r>
-        <w:t>DIFFERENCE</w:t>
-      </w:r>
-      <w:r>
-        <w:t xml:space="preserve"> model</w:t>
-      </w:r>
-      <w:r>
-        <w:t xml:space="preserve">, but </w:t>
-      </w:r>
-      <w:r>
-        <w:t>show effectively no</w:t>
-      </w:r>
-      <w:r>
+        <w:br w:type="page"/>
+      </w:r>
+    </w:p>
+    <w:p>
+      <w:r>
+        <w:lastRenderedPageBreak/>
+        <w:t>References cited:</w:t>
+      </w:r>
+    </w:p>
+    <w:p>
+      <w:pPr>
+        <w:rPr>
+          <w:rStyle w:val="self-citation-authors"/>
+        </w:rPr>
+      </w:pPr>
+      <w:proofErr w:type="spellStart"/>
+      <w:r>
+        <w:rPr>
+          <w:rStyle w:val="self-citation-authors"/>
+        </w:rPr>
+        <w:t>Crainiceanu</w:t>
+      </w:r>
+      <w:proofErr w:type="spellEnd"/>
+      <w:r>
+        <w:rPr>
+          <w:rStyle w:val="self-citation-authors"/>
+        </w:rPr>
+        <w:t xml:space="preserve"> CM, </w:t>
+      </w:r>
+      <w:proofErr w:type="spellStart"/>
+      <w:r>
+        <w:rPr>
+          <w:rStyle w:val="self-citation-authors"/>
+        </w:rPr>
+        <w:t>Ruppert</w:t>
+      </w:r>
+      <w:proofErr w:type="spellEnd"/>
+      <w:r>
+        <w:rPr>
+          <w:rStyle w:val="self-citation-authors"/>
+        </w:rPr>
+        <w:t xml:space="preserve"> D, Wand MP (2005).  “Bayesian Analysis for Penalized Spline Re-</w:t>
+      </w:r>
+      <w:proofErr w:type="spellStart"/>
+      <w:r>
+        <w:rPr>
+          <w:rStyle w:val="self-citation-authors"/>
+        </w:rPr>
+        <w:t>gression</w:t>
+      </w:r>
+      <w:proofErr w:type="spellEnd"/>
+      <w:r>
+        <w:rPr>
+          <w:rStyle w:val="self-citation-authors"/>
+        </w:rPr>
+        <w:t xml:space="preserve"> Using </w:t>
+      </w:r>
+      <w:proofErr w:type="spellStart"/>
+      <w:r>
+        <w:rPr>
+          <w:rStyle w:val="self-citation-authors"/>
+        </w:rPr>
+        <w:t>WinBUGS</w:t>
+      </w:r>
+      <w:proofErr w:type="spellEnd"/>
+      <w:r>
+        <w:rPr>
+          <w:rStyle w:val="self-citation-authors"/>
+        </w:rPr>
+        <w:t>.”</w:t>
+      </w:r>
+      <w:r>
+        <w:rPr>
+          <w:rStyle w:val="self-citation-authors"/>
+        </w:rPr>
         <w:t xml:space="preserve"> </w:t>
       </w:r>
       <w:r>
-        <w:t xml:space="preserve">annual fluctuations. Trajectories from </w:t>
-      </w:r>
-      <w:r>
-        <w:t>all four models are very similar</w:t>
-      </w:r>
-      <w:r>
-        <w:t xml:space="preserve"> in the </w:t>
-      </w:r>
-      <w:r>
-        <w:t>latter</w:t>
-      </w:r>
-      <w:r>
-        <w:t xml:space="preserve"> half</w:t>
-      </w:r>
-      <w:r>
-        <w:t xml:space="preserve"> of the time-series</w:t>
-      </w:r>
-      <w:r>
-        <w:t xml:space="preserve"> when there are more data</w:t>
-      </w:r>
-      <w:r>
-        <w:t xml:space="preserve">, but less </w:t>
-      </w:r>
-      <w:r>
-        <w:t>similar</w:t>
-      </w:r>
-      <w:r>
-        <w:t xml:space="preserve"> in the earlier portion of the time-series</w:t>
-      </w:r>
-      <w:r>
-        <w:t xml:space="preserve"> when there are fewer data (Figure 1 [panel of 4 species plots with continental trajectories])</w:t>
-      </w:r>
-      <w:r>
-        <w:t>.</w:t>
-      </w:r>
-      <w:r>
-        <w:t xml:space="preserve"> The overall cross-validation results suggest that the </w:t>
-      </w:r>
-      <w:r>
-        <w:t>GAMYE</w:t>
-      </w:r>
-      <w:r>
-        <w:t xml:space="preserve"> and the </w:t>
-      </w:r>
-      <w:r>
-        <w:t>DIFFERENCE</w:t>
-      </w:r>
-      <w:r>
-        <w:t xml:space="preserve"> models are comparable in their prediction accuracy, at least for these species, and outperformed both of the other models. </w:t>
-      </w:r>
-    </w:p>
-    <w:p>
-      <w:r>
-        <w:t>Do better in years and regions with sparse data?</w:t>
-      </w:r>
-    </w:p>
-    <w:p>
-      <w:r>
-        <w:t xml:space="preserve">Best model varies by region and year. </w:t>
-      </w:r>
-    </w:p>
-    <w:p>
-      <w:r>
-        <w:t>Figures</w:t>
-      </w:r>
-    </w:p>
-    <w:p>
-      <w:r>
-        <w:t>GAM trajectories – continental index, continental mean Betas… some regional estimates, plotted against the observed mean counts and the number of counts.</w:t>
-      </w:r>
-    </w:p>
-    <w:p>
-      <w:r>
-        <w:t>Annual variation in trend estimates from the different models…</w:t>
-      </w:r>
-    </w:p>
-    <w:p/>
-    <w:p>
-      <w:r>
-        <w:t>Model comparisons</w:t>
-      </w:r>
-    </w:p>
-    <w:p/>
-    <w:p>
-      <w:r>
-        <w:t xml:space="preserve">Trajectories for all </w:t>
+        <w:rPr>
+          <w:rStyle w:val="self-citation-authors"/>
+        </w:rPr>
+        <w:t>Journal of Statistical Software,</w:t>
+      </w:r>
+      <w:r>
+        <w:rPr>
+          <w:rStyle w:val="self-citation-authors"/>
+        </w:rPr>
+        <w:t xml:space="preserve"> </w:t>
+      </w:r>
+      <w:r>
+        <w:rPr>
+          <w:rStyle w:val="self-citation-authors"/>
+        </w:rPr>
+        <w:t>14</w:t>
+      </w:r>
+      <w:r>
+        <w:rPr>
+          <w:rStyle w:val="self-citation-authors"/>
+        </w:rPr>
+        <w:t xml:space="preserve"> </w:t>
+      </w:r>
+      <w:r>
+        <w:rPr>
+          <w:rStyle w:val="self-citation-authors"/>
+        </w:rPr>
+        <w:t>(14)</w:t>
+      </w:r>
+    </w:p>
+    <w:p>
+      <w:pPr>
+        <w:rPr>
+          <w:rStyle w:val="self-citation-authors"/>
+        </w:rPr>
+      </w:pPr>
+      <w:proofErr w:type="spellStart"/>
+      <w:r>
+        <w:rPr>
+          <w:rStyle w:val="self-citation-authors"/>
+        </w:rPr>
+        <w:t>Fewster</w:t>
+      </w:r>
+      <w:proofErr w:type="spellEnd"/>
+      <w:r>
+        <w:rPr>
+          <w:rStyle w:val="self-citation-authors"/>
+        </w:rPr>
+        <w:t xml:space="preserve">, R. M., S. </w:t>
+      </w:r>
+      <w:proofErr w:type="spellStart"/>
+      <w:r>
+        <w:rPr>
+          <w:rStyle w:val="self-citation-authors"/>
+        </w:rPr>
+        <w:t>T.Buckland</w:t>
+      </w:r>
+      <w:proofErr w:type="spellEnd"/>
+      <w:r>
+        <w:rPr>
+          <w:rStyle w:val="self-citation-authors"/>
+        </w:rPr>
+        <w:t xml:space="preserve">, G. </w:t>
+      </w:r>
+      <w:proofErr w:type="spellStart"/>
+      <w:r>
+        <w:rPr>
+          <w:rStyle w:val="self-citation-authors"/>
+        </w:rPr>
+        <w:t>M.Siriwardena</w:t>
+      </w:r>
+      <w:proofErr w:type="spellEnd"/>
+      <w:r>
+        <w:rPr>
+          <w:rStyle w:val="self-citation-authors"/>
+        </w:rPr>
+        <w:t xml:space="preserve">, S. </w:t>
+      </w:r>
+      <w:proofErr w:type="spellStart"/>
+      <w:r>
+        <w:rPr>
+          <w:rStyle w:val="self-citation-authors"/>
+        </w:rPr>
+        <w:t>R.Baillie</w:t>
+      </w:r>
+      <w:proofErr w:type="spellEnd"/>
+      <w:r>
+        <w:rPr>
+          <w:rStyle w:val="self-citation-authors"/>
+        </w:rPr>
+        <w:t xml:space="preserve">, and J. </w:t>
+      </w:r>
+      <w:proofErr w:type="spellStart"/>
+      <w:r>
+        <w:rPr>
+          <w:rStyle w:val="self-citation-authors"/>
+        </w:rPr>
+        <w:t>D.Wilson</w:t>
+      </w:r>
+      <w:proofErr w:type="spellEnd"/>
+      <w:r>
+        <w:rPr>
+          <w:rStyle w:val="self-citation-authors"/>
+        </w:rPr>
+        <w:t xml:space="preserve"> </w:t>
+      </w:r>
+      <w:r>
+        <w:rPr>
+          <w:rStyle w:val="self-citation-authors"/>
+        </w:rPr>
+        <w:t>(2000). Analysis of population trends for farmland birds using generalized additive models. Ecology</w:t>
+      </w:r>
+      <w:r>
+        <w:rPr>
+          <w:rStyle w:val="self-citation-authors"/>
+        </w:rPr>
+        <w:t xml:space="preserve"> </w:t>
+      </w:r>
+      <w:r>
+        <w:rPr>
+          <w:rStyle w:val="self-citation-authors"/>
+        </w:rPr>
+        <w:t>81:1970–1984.</w:t>
+      </w:r>
+    </w:p>
+    <w:p>
+      <w:pPr>
+        <w:rPr>
+          <w:rStyle w:val="self-citation-authors"/>
+        </w:rPr>
+      </w:pPr>
+      <w:proofErr w:type="spellStart"/>
+      <w:r>
+        <w:rPr>
+          <w:rStyle w:val="self-citation-authors"/>
+        </w:rPr>
+        <w:t>Gelman</w:t>
+      </w:r>
+      <w:proofErr w:type="spellEnd"/>
+      <w:r>
+        <w:rPr>
+          <w:rStyle w:val="self-citation-authors"/>
+        </w:rPr>
+        <w:t xml:space="preserve">, A. 2006. Prior distributions for variance parameters in hierarchical models. Bayesian Analysis. </w:t>
       </w:r>
       <w:proofErr w:type="gramStart"/>
       <w:r>
-        <w:t>4</w:t>
+        <w:rPr>
+          <w:rStyle w:val="self-citation-authors"/>
+        </w:rPr>
+        <w:t>1:</w:t>
       </w:r>
       <w:proofErr w:type="gramEnd"/>
       <w:r>
-        <w:t xml:space="preserve"> models</w:t>
-      </w:r>
-    </w:p>
-    <w:p>
-      <w:r>
-        <w:t xml:space="preserve">Trajectories of BPIC or </w:t>
+        <w:rPr>
+          <w:rStyle w:val="self-citation-authors"/>
+        </w:rPr>
+        <w:t>515-533.</w:t>
+      </w:r>
+    </w:p>
+    <w:p>
+      <w:pPr>
+        <w:rPr>
+          <w:rStyle w:val="self-citation-authors"/>
+        </w:rPr>
+      </w:pPr>
+      <w:r>
+        <w:rPr>
+          <w:rStyle w:val="self-citation-authors"/>
+        </w:rPr>
+        <w:t xml:space="preserve">Microsoft and Steve Weston (2019). </w:t>
       </w:r>
       <w:proofErr w:type="spellStart"/>
       <w:proofErr w:type="gramStart"/>
       <w:r>
-        <w:t>Vj</w:t>
+        <w:rPr>
+          <w:rStyle w:val="self-citation-authors"/>
+        </w:rPr>
+        <w:t>foreach</w:t>
       </w:r>
       <w:proofErr w:type="spellEnd"/>
       <w:proofErr w:type="gramEnd"/>
-    </w:p>
-    <w:p>
-      <w:r>
-        <w:t>Maps of best model</w:t>
-      </w:r>
-    </w:p>
-    <w:p>
-      <w:r>
-        <w:t>Plots of BPIC vs count-value</w:t>
-      </w:r>
-    </w:p>
-    <w:p/>
-    <w:p>
-      <w:r>
-        <w:br w:type="page"/>
-      </w:r>
-    </w:p>
-    <w:p>
-      <w:r>
-        <w:lastRenderedPageBreak/>
-        <w:t>Discussion</w:t>
-      </w:r>
-    </w:p>
-    <w:p>
-      <w:r>
-        <w:t xml:space="preserve">This model provides useful estimates of population trajectories and trends with comparable out of sample predictive accuracy as other models. </w:t>
-      </w:r>
-    </w:p>
-    <w:p>
-      <w:r>
-        <w:t xml:space="preserve">The smoothed GAM components are particularly useful for many conservation-relevant uses. Intermediate trends, short-term trends that </w:t>
-      </w:r>
-      <w:proofErr w:type="gramStart"/>
-      <w:r>
-        <w:t>don’t</w:t>
-      </w:r>
-      <w:proofErr w:type="gramEnd"/>
-      <w:r>
-        <w:t xml:space="preserve"> fluctuate from year-year, short-term trends that are not influenced by the long-term trend.</w:t>
-      </w:r>
-    </w:p>
-    <w:p>
-      <w:r>
-        <w:t xml:space="preserve">We recommend the GAM-ye model for status and trend analyses, where the trend components </w:t>
-      </w:r>
-      <w:proofErr w:type="gramStart"/>
-      <w:r>
-        <w:t>are derived</w:t>
-      </w:r>
-      <w:proofErr w:type="gramEnd"/>
-      <w:r>
-        <w:t xml:space="preserve"> from the smooth and two estimates of trajectories can be used to examine the intermediate and long-term patterns, and the year-effects can be added to examine annual fluctuations.</w:t>
-      </w:r>
-    </w:p>
-    <w:p>
-      <w:r>
-        <w:rPr>
-          <w:rFonts w:eastAsiaTheme="minorEastAsia"/>
-        </w:rPr>
-        <w:t xml:space="preserve">There are alternative measures of trend that integrate information from all annual indices in a given trend period, such as the slope of a log-linear regression through the estimated annual indices (e.g., PIF trend estimates). </w:t>
-      </w:r>
-      <w:proofErr w:type="gramStart"/>
-      <w:r>
-        <w:rPr>
-          <w:rFonts w:eastAsiaTheme="minorEastAsia"/>
-        </w:rPr>
-        <w:t>However</w:t>
-      </w:r>
-      <w:proofErr w:type="gramEnd"/>
-      <w:r>
-        <w:rPr>
-          <w:rFonts w:eastAsiaTheme="minorEastAsia"/>
-        </w:rPr>
-        <w:t xml:space="preserve"> this end-point trend estimate is useful because it can be derived for any two points within the time-series and it is a derived parameter that is simple to calculate using estimates from any of the models presented here.</w:t>
-      </w:r>
-    </w:p>
-    <w:p>
-      <w:r>
-        <w:t>This decomposition serves a practical purpose in that it allows for estimates of population change and population status that exclude the annual fluctuations (</w:t>
+      <w:r>
+        <w:rPr>
+          <w:rStyle w:val="self-citation-authors"/>
+        </w:rPr>
+        <w:t xml:space="preserve">: Provides </w:t>
       </w:r>
       <w:proofErr w:type="spellStart"/>
       <w:r>
-        <w:t>Knape</w:t>
+        <w:rPr>
+          <w:rStyle w:val="self-citation-authors"/>
+        </w:rPr>
+        <w:t>Foreach</w:t>
       </w:r>
       <w:proofErr w:type="spellEnd"/>
       <w:r>
-        <w:t xml:space="preserve"> 2016). Excluding the annual fluctuations makes short- and medium-term trend estimates more stable between successive years and is therefore particularly useful for conservation status assessments such as population-trend criteria used in the IUCN </w:t>
-      </w:r>
-      <w:proofErr w:type="gramStart"/>
-      <w:r>
-        <w:t>red-listing</w:t>
-      </w:r>
-      <w:proofErr w:type="gramEnd"/>
-      <w:r>
-        <w:t xml:space="preserve"> and COSEWIC species at risk </w:t>
-      </w:r>
-      <w:proofErr w:type="spellStart"/>
-      <w:r>
-        <w:t>assesments</w:t>
-      </w:r>
-      <w:proofErr w:type="spellEnd"/>
-      <w:r>
-        <w:t xml:space="preserve">. For both of these assessments, population declines beyond a particular threshold trigger large investments of resources related to policy and conservation actions, and so if the rate of population decline is strongly dependent on the particular year in which a species is assessed there is an increased risk of inefficient investments of those resources.   </w:t>
-      </w:r>
-    </w:p>
-    <w:p>
-      <w:r>
-        <w:t xml:space="preserve">Predictive accuracy varies in space and time. </w:t>
-      </w:r>
-    </w:p>
-    <w:p/>
-    <w:p>
-      <w:r>
-        <w:t>Overall, the BPIC comparisons clearly support the GAMYE, GAM, or DIFFERENCE model over the SLOPE model for Barn Swallow. This stron</w:t>
-      </w:r>
-      <w:r>
-        <w:t xml:space="preserve">gly suggests that this species has been in relatively steep decline since the early 1980s, but that in the period of time between the start of the BBS (1966) and approximately 1983 (Smith et al. 2015), Barn Swallow continental populations increased. </w:t>
-      </w:r>
-      <w:bookmarkStart w:id="2" w:name="_GoBack"/>
-      <w:bookmarkEnd w:id="2"/>
-    </w:p>
-    <w:p>
-      <w:r>
-        <w:t>These temporal patterns in predictive fit complicate the selection of the better of these two models based on BPIC, particularly if one were, hypothetically, attempting to choose a model to estimate a trend from 1966 to 1980, given that one model is preferred at the start of the trend and another is preferred at the end.</w:t>
-      </w:r>
-    </w:p>
-    <w:p>
-      <w:r>
-        <w:t xml:space="preserve">Predictive accuracy is not the only consideration, given that even among models with comparable </w:t>
-      </w:r>
-      <w:proofErr w:type="gramStart"/>
-      <w:r>
-        <w:t>BPIC,</w:t>
-      </w:r>
-      <w:proofErr w:type="gramEnd"/>
-      <w:r>
-        <w:t xml:space="preserve"> estimates of trend and trajectory were different in ways with implications for conservation.</w:t>
-      </w:r>
-    </w:p>
-    <w:p>
-      <w:r>
-        <w:lastRenderedPageBreak/>
-        <w:t xml:space="preserve">The model </w:t>
-      </w:r>
-      <w:proofErr w:type="gramStart"/>
-      <w:r>
-        <w:t>can be accessed</w:t>
-      </w:r>
-      <w:proofErr w:type="gramEnd"/>
-    </w:p>
-    <w:p>
-      <w:pPr>
-        <w:rPr>
-          <w:color w:val="000000"/>
-        </w:rPr>
-      </w:pPr>
-      <w:r>
-        <w:rPr>
-          <w:color w:val="000000"/>
-        </w:rPr>
-        <w:br w:type="page"/>
-      </w:r>
-    </w:p>
-    <w:p>
-      <w:r>
-        <w:lastRenderedPageBreak/>
-        <w:t>References cited:</w:t>
-      </w:r>
-    </w:p>
-    <w:p>
-      <w:pPr>
         <w:rPr>
           <w:rStyle w:val="self-citation-authors"/>
         </w:rPr>
-      </w:pPr>
-      <w:proofErr w:type="spellStart"/>
-      <w:r>
-        <w:rPr>
-          <w:rStyle w:val="self-citation-authors"/>
-        </w:rPr>
-        <w:t>Crainiceanu</w:t>
-      </w:r>
-      <w:proofErr w:type="spellEnd"/>
-      <w:r>
-        <w:rPr>
-          <w:rStyle w:val="self-citation-authors"/>
-        </w:rPr>
-        <w:t xml:space="preserve"> CM, </w:t>
-      </w:r>
-      <w:proofErr w:type="spellStart"/>
-      <w:r>
-        <w:rPr>
-          <w:rStyle w:val="self-citation-authors"/>
-        </w:rPr>
-        <w:t>Ruppert</w:t>
-      </w:r>
-      <w:proofErr w:type="spellEnd"/>
-      <w:r>
-        <w:rPr>
-          <w:rStyle w:val="self-citation-authors"/>
-        </w:rPr>
-        <w:t xml:space="preserve"> D, Wand MP (2005).  “Bayesian Analysis for Penalized Spline Re-</w:t>
-      </w:r>
-      <w:proofErr w:type="spellStart"/>
-      <w:r>
-        <w:rPr>
-          <w:rStyle w:val="self-citation-authors"/>
-        </w:rPr>
-        <w:t>gression</w:t>
-      </w:r>
-      <w:proofErr w:type="spellEnd"/>
-      <w:r>
-        <w:rPr>
-          <w:rStyle w:val="self-citation-authors"/>
-        </w:rPr>
-        <w:t xml:space="preserve"> Using </w:t>
-      </w:r>
-      <w:proofErr w:type="spellStart"/>
-      <w:r>
-        <w:rPr>
-          <w:rStyle w:val="self-citation-authors"/>
-        </w:rPr>
-        <w:t>WinBUGS</w:t>
-      </w:r>
-      <w:proofErr w:type="spellEnd"/>
-      <w:r>
-        <w:rPr>
-          <w:rStyle w:val="self-citation-authors"/>
-        </w:rPr>
-        <w:t>.”</w:t>
-      </w:r>
-      <w:r>
-        <w:rPr>
-          <w:rStyle w:val="self-citation-authors"/>
-        </w:rPr>
-        <w:t xml:space="preserve"> </w:t>
-      </w:r>
-      <w:r>
-        <w:rPr>
-          <w:rStyle w:val="self-citation-authors"/>
-        </w:rPr>
-        <w:t>Journal of Statistical Software,</w:t>
-      </w:r>
-      <w:r>
-        <w:rPr>
-          <w:rStyle w:val="self-citation-authors"/>
-        </w:rPr>
-        <w:t xml:space="preserve"> </w:t>
-      </w:r>
-      <w:r>
-        <w:rPr>
-          <w:rStyle w:val="self-citation-authors"/>
-        </w:rPr>
-        <w:t>14</w:t>
-      </w:r>
-      <w:r>
-        <w:rPr>
-          <w:rStyle w:val="self-citation-authors"/>
-        </w:rPr>
-        <w:t xml:space="preserve"> </w:t>
-      </w:r>
-      <w:r>
-        <w:rPr>
-          <w:rStyle w:val="self-citation-authors"/>
-        </w:rPr>
-        <w:t>(14)</w:t>
-      </w:r>
-    </w:p>
-    <w:p>
-      <w:pPr>
-        <w:rPr>
-          <w:rStyle w:val="self-citation-authors"/>
-        </w:rPr>
-      </w:pPr>
-    </w:p>
-    <w:p>
-      <w:pPr>
-        <w:rPr>
-          <w:rStyle w:val="self-citation-authors"/>
-        </w:rPr>
-      </w:pPr>
-      <w:proofErr w:type="spellStart"/>
-      <w:r>
-        <w:rPr>
-          <w:rStyle w:val="self-citation-authors"/>
-        </w:rPr>
-        <w:t>Gelman</w:t>
-      </w:r>
-      <w:proofErr w:type="spellEnd"/>
-      <w:r>
-        <w:rPr>
-          <w:rStyle w:val="self-citation-authors"/>
-        </w:rPr>
-        <w:t xml:space="preserve">, A. 2006. Prior distributions for variance parameters in hierarchical models. Bayesian Analysis. </w:t>
-      </w:r>
-      <w:proofErr w:type="gramStart"/>
-      <w:r>
-        <w:rPr>
-          <w:rStyle w:val="self-citation-authors"/>
-        </w:rPr>
-        <w:t>1:</w:t>
-      </w:r>
-      <w:proofErr w:type="gramEnd"/>
-      <w:r>
-        <w:rPr>
-          <w:rStyle w:val="self-citation-authors"/>
-        </w:rPr>
-        <w:t>515-533.</w:t>
-      </w:r>
-    </w:p>
-    <w:p>
-      <w:pPr>
-        <w:rPr>
-          <w:rStyle w:val="self-citation-authors"/>
-        </w:rPr>
-      </w:pPr>
-      <w:r>
-        <w:rPr>
-          <w:rStyle w:val="self-citation-authors"/>
-        </w:rPr>
-        <w:t xml:space="preserve">Microsoft and Steve Weston (2019). </w:t>
-      </w:r>
-      <w:proofErr w:type="spellStart"/>
-      <w:proofErr w:type="gramStart"/>
-      <w:r>
-        <w:rPr>
-          <w:rStyle w:val="self-citation-authors"/>
-        </w:rPr>
-        <w:t>foreach</w:t>
-      </w:r>
-      <w:proofErr w:type="spellEnd"/>
-      <w:proofErr w:type="gramEnd"/>
-      <w:r>
-        <w:rPr>
-          <w:rStyle w:val="self-citation-authors"/>
-        </w:rPr>
-        <w:t xml:space="preserve">: Provides </w:t>
-      </w:r>
-      <w:proofErr w:type="spellStart"/>
-      <w:r>
-        <w:rPr>
-          <w:rStyle w:val="self-citation-authors"/>
-        </w:rPr>
-        <w:t>Foreach</w:t>
-      </w:r>
-      <w:proofErr w:type="spellEnd"/>
-      <w:r>
-        <w:rPr>
-          <w:rStyle w:val="self-citation-authors"/>
-        </w:rPr>
         <w:t xml:space="preserve"> Looping Construct. R package version 1.4.7. </w:t>
       </w:r>
-      <w:hyperlink r:id="rId28" w:history="1">
+      <w:hyperlink r:id="rId29" w:history="1">
         <w:r>
           <w:rPr>
             <w:rStyle w:val="Hyperlink"/>
@@ -8986,7 +9572,7 @@
       <w:r>
         <w:t xml:space="preserve"> </w:t>
       </w:r>
-      <w:hyperlink r:id="rId29" w:history="1">
+      <w:hyperlink r:id="rId30" w:history="1">
         <w:r>
           <w:rPr>
             <w:rStyle w:val="Hyperlink"/>
@@ -9143,6 +9729,25 @@
         <w:t xml:space="preserve"> New York, 2016.</w:t>
       </w:r>
     </w:p>
+    <w:p>
+      <w:r>
+        <w:t xml:space="preserve">Wood, S. N. Generalized additive models: an introduction with R; </w:t>
+      </w:r>
+      <w:proofErr w:type="gramStart"/>
+      <w:r>
+        <w:t>2</w:t>
+      </w:r>
+      <w:r>
+        <w:rPr>
+          <w:vertAlign w:val="superscript"/>
+        </w:rPr>
+        <w:t>nd</w:t>
+      </w:r>
+      <w:proofErr w:type="gramEnd"/>
+      <w:r>
+        <w:t xml:space="preserve"> ed. CRC Press. Portland, OR, 2017</w:t>
+      </w:r>
+    </w:p>
     <w:p/>
     <w:p/>
     <w:p>
@@ -9212,27 +9817,51 @@
         <w:rPr>
           <w:rStyle w:val="lrzxr"/>
         </w:rPr>
-        <w:t xml:space="preserve"> time (GAM and GAMYE) </w:t>
-      </w:r>
-      <w:proofErr w:type="spellStart"/>
+        <w:t xml:space="preserve"> time (GAM and GAMYE) and a third trajectory estimated using the standard slope-based model used for BBS status and trend assessments since 2011 (SLOPE). </w:t>
+      </w:r>
       <w:r>
         <w:rPr>
           <w:rStyle w:val="lrzxr"/>
         </w:rPr>
-        <w:t>and</w:t>
-      </w:r>
-      <w:proofErr w:type="spellEnd"/>
-      <w:r>
+        <w:t>The stacked dots along the x-axis indicate the approximate number of BBS counts used in the model; each dot represents 50 counts.</w:t>
+      </w:r>
+    </w:p>
+    <w:p>
+      <w:pPr>
         <w:rPr>
           <w:rStyle w:val="lrzxr"/>
         </w:rPr>
-        <w:t xml:space="preserve"> a third trajectory estimated using the standard slope-based model used for BBS status and trend assessments since 2011 (SLOPE). </w:t>
-      </w:r>
-      <w:r>
+      </w:pPr>
+    </w:p>
+    <w:p>
+      <w:pPr>
         <w:rPr>
           <w:rStyle w:val="lrzxr"/>
         </w:rPr>
-        <w:t>The stacked dots along the x-axis indicate the approximate number of BBS counts used in the model; each dot represents 50 counts.</w:t>
+      </w:pPr>
+      <w:r>
+        <w:rPr>
+          <w:rStyle w:val="lrzxr"/>
+        </w:rPr>
+        <w:t xml:space="preserve">Figure 2. </w:t>
+      </w:r>
+      <w:r>
+        <w:rPr>
+          <w:rStyle w:val="lrzxr"/>
+        </w:rPr>
+        <w:t>Variation among the spatial strata in the random-effect smooth components of the GAMYE model applied to Barn Swallow data from the BBS</w:t>
+      </w:r>
+      <w:r>
+        <w:rPr>
+          <w:rStyle w:val="lrzxr"/>
+        </w:rPr>
+        <w:t>. Grey lines show the strata-level random-effect smooths, and the black lines shows the survey-wide mean trajectory</w:t>
+      </w:r>
+      <w:r>
+        <w:rPr>
+          <w:rStyle w:val="lrzxr"/>
+        </w:rPr>
+        <w:t xml:space="preserve">. </w:t>
       </w:r>
     </w:p>
     <w:p>
@@ -9252,26 +9881,206 @@
         <w:rPr>
           <w:rStyle w:val="lrzxr"/>
         </w:rPr>
-        <w:t xml:space="preserve">Figure 2. </w:t>
-      </w:r>
+        <w:t xml:space="preserve">Figure 3. Stratum-level predictions for Barn Swallow population trajectories from GAM and </w:t>
+      </w:r>
+      <w:proofErr w:type="gramStart"/>
       <w:r>
         <w:rPr>
           <w:rStyle w:val="lrzxr"/>
         </w:rPr>
-        <w:t>Variation among the spatial strata in the random-effect smooth components of the GAMYE model applied to Barn Swallow data from the BBS</w:t>
+        <w:t>GAMYE</w:t>
       </w:r>
       <w:r>
         <w:rPr>
           <w:rStyle w:val="lrzxr"/>
         </w:rPr>
-        <w:t>. Grey lines show the strata-level random-effect smooths, and the black lines shows the survey-wide mean trajectory</w:t>
-      </w:r>
+        <w:t>,</w:t>
+      </w:r>
+      <w:proofErr w:type="gramEnd"/>
       <w:r>
         <w:rPr>
           <w:rStyle w:val="lrzxr"/>
         </w:rPr>
+        <w:t xml:space="preserve"> tend to follow the observed mean counts reasonably well, but less so in the early years when there were fewer routes each year. (</w:t>
+      </w:r>
+      <w:proofErr w:type="gramStart"/>
+      <w:r>
+        <w:rPr>
+          <w:rStyle w:val="lrzxr"/>
+        </w:rPr>
+        <w:t>selection</w:t>
+      </w:r>
+      <w:proofErr w:type="gramEnd"/>
+      <w:r>
+        <w:rPr>
+          <w:rStyle w:val="lrzxr"/>
+        </w:rPr>
+        <w:t xml:space="preserve"> of stratum-level plots with GAM and GAMYE predictions, with the slope model in the background, and the stacked dots along the x-axis indicating the number of routes)</w:t>
+      </w:r>
+    </w:p>
+    <w:p>
+      <w:pPr>
+        <w:rPr>
+          <w:rStyle w:val="lrzxr"/>
+        </w:rPr>
+      </w:pPr>
+      <w:r>
+        <w:rPr>
+          <w:rStyle w:val="lrzxr"/>
+        </w:rPr>
+        <w:t>Figure 4. Overall differences in</w:t>
+      </w:r>
+      <w:r>
+        <w:rPr>
+          <w:rStyle w:val="lrzxr"/>
+        </w:rPr>
+        <w:t xml:space="preserve"> </w:t>
+      </w:r>
+      <w:r>
+        <w:rPr>
+          <w:rStyle w:val="lrzxr"/>
+        </w:rPr>
+        <w:t xml:space="preserve">predictive fit between the GAMYE and GAM for Barn Swallow and XXX other arbitrarily selected species.  </w:t>
+      </w:r>
+    </w:p>
+    <w:p>
+      <w:pPr>
+        <w:rPr>
+          <w:rStyle w:val="lrzxr"/>
+        </w:rPr>
+      </w:pPr>
+      <w:r>
+        <w:rPr>
+          <w:rStyle w:val="lrzxr"/>
+        </w:rPr>
+        <w:t xml:space="preserve">Figure </w:t>
+      </w:r>
+      <w:r>
+        <w:rPr>
+          <w:rStyle w:val="lrzxr"/>
+        </w:rPr>
+        <w:t>5</w:t>
+      </w:r>
+      <w:r>
+        <w:rPr>
+          <w:rStyle w:val="lrzxr"/>
+        </w:rPr>
         <w:t xml:space="preserve">. </w:t>
       </w:r>
+      <w:r>
+        <w:rPr>
+          <w:rStyle w:val="lrzxr"/>
+        </w:rPr>
+        <w:t>Decomposition of the s</w:t>
+      </w:r>
+      <w:r>
+        <w:rPr>
+          <w:rStyle w:val="lrzxr"/>
+        </w:rPr>
+        <w:t>urvey-wide population trajectory for Barn Swallow from the GAMYE, showing the full trajectory</w:t>
+      </w:r>
+      <w:r>
+        <w:rPr>
+          <w:rStyle w:val="lrzxr"/>
+        </w:rPr>
+        <w:t xml:space="preserve"> (</w:t>
+      </w:r>
+      <m:oMath>
+        <m:sSub>
+          <m:sSubPr>
+            <m:ctrlPr>
+              <w:rPr>
+                <w:rFonts w:ascii="Cambria Math" w:hAnsi="Cambria Math"/>
+              </w:rPr>
+            </m:ctrlPr>
+          </m:sSubPr>
+          <m:e>
+            <m:r>
+              <w:rPr>
+                <w:rFonts w:ascii="Cambria Math" w:hAnsi="Cambria Math"/>
+              </w:rPr>
+              <m:t>N</m:t>
+            </m:r>
+          </m:e>
+          <m:sub>
+            <m:r>
+              <w:rPr>
+                <w:rFonts w:ascii="Cambria Math" w:hAnsi="Cambria Math"/>
+              </w:rPr>
+              <m:t>i,t</m:t>
+            </m:r>
+          </m:sub>
+        </m:sSub>
+      </m:oMath>
+      <w:r>
+        <w:rPr>
+          <w:rStyle w:val="lrzxr"/>
+        </w:rPr>
+        <w:t>)</w:t>
+      </w:r>
+      <w:r>
+        <w:rPr>
+          <w:rStyle w:val="lrzxr"/>
+        </w:rPr>
+        <w:t xml:space="preserve"> and the </w:t>
+      </w:r>
+      <w:r>
+        <w:rPr>
+          <w:rStyle w:val="lrzxr"/>
+        </w:rPr>
+        <w:t xml:space="preserve">isolated </w:t>
+      </w:r>
+      <w:r>
+        <w:rPr>
+          <w:rStyle w:val="lrzxr"/>
+        </w:rPr>
+        <w:t xml:space="preserve">smooth </w:t>
+      </w:r>
+      <w:r>
+        <w:rPr>
+          <w:rStyle w:val="lrzxr"/>
+        </w:rPr>
+        <w:t>component (</w:t>
+      </w:r>
+      <m:oMath>
+        <m:sSub>
+          <m:sSubPr>
+            <m:ctrlPr>
+              <w:rPr>
+                <w:rFonts w:ascii="Cambria Math" w:hAnsi="Cambria Math"/>
+              </w:rPr>
+            </m:ctrlPr>
+          </m:sSubPr>
+          <m:e>
+            <m:r>
+              <w:rPr>
+                <w:rFonts w:ascii="Cambria Math" w:hAnsi="Cambria Math"/>
+              </w:rPr>
+              <m:t>Ns</m:t>
+            </m:r>
+          </m:e>
+          <m:sub>
+            <m:r>
+              <w:rPr>
+                <w:rFonts w:ascii="Cambria Math" w:hAnsi="Cambria Math"/>
+              </w:rPr>
+              <m:t>i,t</m:t>
+            </m:r>
+          </m:sub>
+        </m:sSub>
+      </m:oMath>
+      <w:r>
+        <w:rPr>
+          <w:rStyle w:val="lrzxr"/>
+        </w:rPr>
+        <w:t>)</w:t>
+      </w:r>
+      <w:r>
+        <w:rPr>
+          <w:rStyle w:val="lrzxr"/>
+        </w:rPr>
+        <w:t xml:space="preserve"> that can be used to estimate population trends that are less sensitive to the particular year in which they are estimated.</w:t>
+      </w:r>
     </w:p>
     <w:p>
       <w:pPr>
@@ -9279,6 +10088,24 @@
           <w:rStyle w:val="lrzxr"/>
         </w:rPr>
       </w:pPr>
+      <w:r>
+        <w:rPr>
+          <w:rStyle w:val="lrzxr"/>
+        </w:rPr>
+        <w:t xml:space="preserve">Figure </w:t>
+      </w:r>
+      <w:r>
+        <w:rPr>
+          <w:rStyle w:val="lrzxr"/>
+        </w:rPr>
+        <w:t>6</w:t>
+      </w:r>
+      <w:r>
+        <w:rPr>
+          <w:rStyle w:val="lrzxr"/>
+        </w:rPr>
+        <w:t>. Sequential, short-term trend estimates for Wood Thrush in Canada from three alternative modeling approaches, and their comparison to the IUCN trend criteria for “Threatened” (in orange) and “Endangered” (in Red). Trends estimated from the decomposed trajectory of the GAMYE that include only the smooth component (in blue) are more stable between sequential yearly estimates than trends from either the GAMYE that include the year-effects or the SLOPE model that has been used to estimate BBS trends since 2011.</w:t>
+      </w:r>
     </w:p>
     <w:p>
       <w:pPr>
@@ -9290,41 +10117,105 @@
         <w:rPr>
           <w:rStyle w:val="lrzxr"/>
         </w:rPr>
-        <w:t xml:space="preserve">Figure 3. Stratum-level predictions for Barn Swallow population trajectories from GAM and </w:t>
-      </w:r>
-      <w:proofErr w:type="gramStart"/>
+        <w:t xml:space="preserve">Figure </w:t>
+      </w:r>
       <w:r>
         <w:rPr>
           <w:rStyle w:val="lrzxr"/>
         </w:rPr>
-        <w:t>GAMYE</w:t>
+        <w:t>7</w:t>
       </w:r>
       <w:r>
         <w:rPr>
           <w:rStyle w:val="lrzxr"/>
         </w:rPr>
-        <w:t>,</w:t>
-      </w:r>
-      <w:proofErr w:type="gramEnd"/>
-      <w:r>
+        <w:t xml:space="preserve">. Predicted population trajectories from four models applied to the Barn Swallow data from the BBS. </w:t>
+      </w:r>
+    </w:p>
+    <w:p>
+      <w:pPr>
         <w:rPr>
           <w:rStyle w:val="lrzxr"/>
         </w:rPr>
-        <w:t xml:space="preserve"> tend to follow the observed mean counts reasonably well, but less so in the early years when there were fewer routes each year. (</w:t>
-      </w:r>
-      <w:proofErr w:type="gramStart"/>
-      <w:r>
+      </w:pPr>
+    </w:p>
+    <w:p>
+      <w:pPr>
         <w:rPr>
           <w:rStyle w:val="lrzxr"/>
         </w:rPr>
-        <w:t>selection</w:t>
-      </w:r>
-      <w:proofErr w:type="gramEnd"/>
+      </w:pPr>
       <w:r>
         <w:rPr>
           <w:rStyle w:val="lrzxr"/>
         </w:rPr>
-        <w:t xml:space="preserve"> of stratum-level plots with GAM and GAMYE predictions, with the slope model in the background, and the stacked dots along the x-axis indicating the number of routes)</w:t>
+        <w:t xml:space="preserve">Figure </w:t>
+      </w:r>
+      <w:r>
+        <w:rPr>
+          <w:rStyle w:val="lrzxr"/>
+        </w:rPr>
+        <w:t>8</w:t>
+      </w:r>
+      <w:r>
+        <w:rPr>
+          <w:rStyle w:val="lrzxr"/>
+        </w:rPr>
+        <w:t xml:space="preserve">. </w:t>
+      </w:r>
+      <w:r>
+        <w:rPr>
+          <w:rStyle w:val="lrzxr"/>
+        </w:rPr>
+        <w:t xml:space="preserve">Annual differences in predictive fit between the GAMYE and </w:t>
+      </w:r>
+      <w:r>
+        <w:rPr>
+          <w:rStyle w:val="lrzxr"/>
+        </w:rPr>
+        <w:t>SLOPE</w:t>
+      </w:r>
+      <w:r>
+        <w:rPr>
+          <w:rStyle w:val="lrzxr"/>
+        </w:rPr>
+        <w:t xml:space="preserve"> (</w:t>
+      </w:r>
+      <w:r>
+        <w:rPr>
+          <w:rStyle w:val="lrzxr"/>
+        </w:rPr>
+        <w:t>blue</w:t>
+      </w:r>
+      <w:r>
+        <w:rPr>
+          <w:rStyle w:val="lrzxr"/>
+        </w:rPr>
+        <w:t xml:space="preserve">) and the GAMYE and </w:t>
+      </w:r>
+      <w:r>
+        <w:rPr>
+          <w:rStyle w:val="lrzxr"/>
+        </w:rPr>
+        <w:t>DIFFERENCE</w:t>
+      </w:r>
+      <w:r>
+        <w:rPr>
+          <w:rStyle w:val="lrzxr"/>
+        </w:rPr>
+        <w:t>E model</w:t>
+      </w:r>
+      <w:r>
+        <w:rPr>
+          <w:rStyle w:val="lrzxr"/>
+        </w:rPr>
+        <w:t xml:space="preserve"> (red)</w:t>
+      </w:r>
+      <w:r>
+        <w:rPr>
+          <w:rStyle w:val="lrzxr"/>
+        </w:rPr>
+        <w:t xml:space="preserve">. </w:t>
       </w:r>
     </w:p>
     <w:p>
@@ -9333,6 +10224,25 @@
           <w:rStyle w:val="lrzxr"/>
         </w:rPr>
       </w:pPr>
+      <w:r>
+        <w:rPr>
+          <w:rStyle w:val="lrzxr"/>
+        </w:rPr>
+        <w:lastRenderedPageBreak/>
+        <w:t>Figure 8. Overall differences in</w:t>
+      </w:r>
+      <w:r>
+        <w:rPr>
+          <w:rStyle w:val="lrzxr"/>
+        </w:rPr>
+        <w:t xml:space="preserve"> </w:t>
+      </w:r>
+      <w:r>
+        <w:rPr>
+          <w:rStyle w:val="lrzxr"/>
+        </w:rPr>
+        <w:t xml:space="preserve">predictive fit between the GAMYE and SLOPE (blue) and the GAMYE and DIFFERENCEE model (red).  </w:t>
+      </w:r>
     </w:p>
     <w:p>
       <w:pPr>
@@ -9344,158 +10254,6 @@
         <w:rPr>
           <w:rStyle w:val="lrzxr"/>
         </w:rPr>
-        <w:t xml:space="preserve">Figure 4. </w:t>
-      </w:r>
-      <w:r>
-        <w:rPr>
-          <w:rStyle w:val="lrzxr"/>
-        </w:rPr>
-        <w:t>Decomposition of the s</w:t>
-      </w:r>
-      <w:r>
-        <w:rPr>
-          <w:rStyle w:val="lrzxr"/>
-        </w:rPr>
-        <w:t xml:space="preserve">urvey-wide population trajectory for Barn Swallow from the GAMYE, showing the full trajectory and the </w:t>
-      </w:r>
-      <w:r>
-        <w:rPr>
-          <w:rStyle w:val="lrzxr"/>
-        </w:rPr>
-        <w:t xml:space="preserve">isolated </w:t>
-      </w:r>
-      <w:r>
-        <w:rPr>
-          <w:rStyle w:val="lrzxr"/>
-        </w:rPr>
-        <w:t xml:space="preserve">smooth component that </w:t>
-      </w:r>
-      <w:proofErr w:type="gramStart"/>
-      <w:r>
-        <w:rPr>
-          <w:rStyle w:val="lrzxr"/>
-        </w:rPr>
-        <w:t>can be used</w:t>
-      </w:r>
-      <w:proofErr w:type="gramEnd"/>
-      <w:r>
-        <w:rPr>
-          <w:rStyle w:val="lrzxr"/>
-        </w:rPr>
-        <w:t xml:space="preserve"> to estimate population trends that are less sensitive to the particular year in which they are estimated.</w:t>
-      </w:r>
-    </w:p>
-    <w:p>
-      <w:pPr>
-        <w:rPr>
-          <w:rStyle w:val="lrzxr"/>
-        </w:rPr>
-      </w:pPr>
-      <w:r>
-        <w:rPr>
-          <w:rStyle w:val="lrzxr"/>
-        </w:rPr>
-        <w:t>Figure 5. Sequential, short-term trend estimates for Wood Thrush in Canada from three alternative modeling approaches, and their comparison to the IUCN trend criteria for “Threatened” (in orange) and “Endangered” (in Red). Trends estimated from the decomposed trajectory of the GAMYE that include only the smooth component (in blue) are more stable between sequential yearly estimates than trends from either the GAMYE that include the year-effects or the SLOPE model that has been used to estimate BBS trends since 2011.</w:t>
-      </w:r>
-    </w:p>
-    <w:p>
-      <w:pPr>
-        <w:rPr>
-          <w:rStyle w:val="lrzxr"/>
-        </w:rPr>
-      </w:pPr>
-      <w:r>
-        <w:rPr>
-          <w:rStyle w:val="lrzxr"/>
-        </w:rPr>
-        <w:t xml:space="preserve">Figure 6. Predicted population trajectories from four models applied to the Barn Swallow data from the BBS. </w:t>
-      </w:r>
-    </w:p>
-    <w:p>
-      <w:pPr>
-        <w:rPr>
-          <w:rStyle w:val="lrzxr"/>
-        </w:rPr>
-      </w:pPr>
-    </w:p>
-    <w:p>
-      <w:pPr>
-        <w:rPr>
-          <w:rStyle w:val="lrzxr"/>
-        </w:rPr>
-      </w:pPr>
-      <w:r>
-        <w:rPr>
-          <w:rStyle w:val="lrzxr"/>
-        </w:rPr>
-        <w:t xml:space="preserve">Figure 7. </w:t>
-      </w:r>
-      <w:r>
-        <w:rPr>
-          <w:rStyle w:val="lrzxr"/>
-        </w:rPr>
-        <w:t xml:space="preserve">Annual differences in predictive fit between the GAMYE and </w:t>
-      </w:r>
-      <w:r>
-        <w:rPr>
-          <w:rStyle w:val="lrzxr"/>
-        </w:rPr>
-        <w:t>SLOPE</w:t>
-      </w:r>
-      <w:r>
-        <w:rPr>
-          <w:rStyle w:val="lrzxr"/>
-        </w:rPr>
-        <w:t xml:space="preserve"> (</w:t>
-      </w:r>
-      <w:r>
-        <w:rPr>
-          <w:rStyle w:val="lrzxr"/>
-        </w:rPr>
-        <w:t>blue</w:t>
-      </w:r>
-      <w:r>
-        <w:rPr>
-          <w:rStyle w:val="lrzxr"/>
-        </w:rPr>
-        <w:t xml:space="preserve">) and the GAMYE and </w:t>
-      </w:r>
-      <w:r>
-        <w:rPr>
-          <w:rStyle w:val="lrzxr"/>
-        </w:rPr>
-        <w:t>DIFFERENCE</w:t>
-      </w:r>
-      <w:r>
-        <w:rPr>
-          <w:rStyle w:val="lrzxr"/>
-        </w:rPr>
-        <w:t>E model</w:t>
-      </w:r>
-      <w:r>
-        <w:rPr>
-          <w:rStyle w:val="lrzxr"/>
-        </w:rPr>
-        <w:t xml:space="preserve"> (red)</w:t>
-      </w:r>
-      <w:r>
-        <w:rPr>
-          <w:rStyle w:val="lrzxr"/>
-        </w:rPr>
-        <w:t xml:space="preserve">. </w:t>
-      </w:r>
-    </w:p>
-    <w:p>
-      <w:pPr>
-        <w:rPr>
-          <w:rStyle w:val="lrzxr"/>
-        </w:rPr>
-      </w:pPr>
-      <w:r>
-        <w:rPr>
-          <w:rStyle w:val="lrzxr"/>
-        </w:rPr>
-        <w:lastRenderedPageBreak/>
         <w:t xml:space="preserve">Figure 8. Geographic distribution of the best model according to the point-estimate of the mean difference in predictive </w:t>
       </w:r>
       <w:r>
@@ -9735,6 +10493,22 @@
       </w:r>
     </w:p>
   </w:comment>
+  <w:comment w:id="2" w:author="Smith,Adam C. [NCR]" w:date="2020-02-06T19:57:00Z" w:initials="SC[">
+    <w:p>
+      <w:pPr>
+        <w:pStyle w:val="CommentText"/>
+      </w:pPr>
+      <w:r>
+        <w:rPr>
+          <w:rStyle w:val="CommentReference"/>
+        </w:rPr>
+        <w:annotationRef/>
+      </w:r>
+      <w:r>
+        <w:t>Summary of key benefits</w:t>
+      </w:r>
+    </w:p>
+  </w:comment>
 </w:comments>
 </file>
 
@@ -9742,7 +10516,129 @@
 <w15:commentsEx xmlns:wpc="http://schemas.microsoft.com/office/word/2010/wordprocessingCanvas" xmlns:cx="http://schemas.microsoft.com/office/drawing/2014/chartex" xmlns:cx1="http://schemas.microsoft.com/office/drawing/2015/9/8/chartex" xmlns:mc="http://schemas.openxmlformats.org/markup-compatibility/2006" xmlns:o="urn:schemas-microsoft-com:office:office" xmlns:r="http://schemas.openxmlformats.org/officeDocument/2006/relationships" xmlns:m="http://schemas.openxmlformats.org/officeDocument/2006/math" xmlns:v="urn:schemas-microsoft-com:vml" xmlns:wp14="http://schemas.microsoft.com/office/word/2010/wordprocessingDrawing" xmlns:wp="http://schemas.openxmlformats.org/drawingml/2006/wordprocessingDrawing" xmlns:w10="urn:schemas-microsoft-com:office:word" xmlns:w="http://schemas.openxmlformats.org/wordprocessingml/2006/main" xmlns:w14="http://schemas.microsoft.com/office/word/2010/wordml" xmlns:w15="http://schemas.microsoft.com/office/word/2012/wordml" xmlns:w16se="http://schemas.microsoft.com/office/word/2015/wordml/symex" xmlns:wpg="http://schemas.microsoft.com/office/word/2010/wordprocessingGroup" xmlns:wpi="http://schemas.microsoft.com/office/word/2010/wordprocessingInk" xmlns:wne="http://schemas.microsoft.com/office/word/2006/wordml" xmlns:wps="http://schemas.microsoft.com/office/word/2010/wordprocessingShape" mc:Ignorable="w14 w15 w16se wp14">
   <w15:commentEx w15:paraId="12CB07DD" w15:done="0"/>
   <w15:commentEx w15:paraId="5431D281" w15:done="0"/>
+  <w15:commentEx w15:paraId="5F95C32A" w15:done="0"/>
 </w15:commentsEx>
+</file>
+
+<file path=word/numbering.xml><?xml version="1.0" encoding="utf-8"?>
+<w:numbering xmlns:wpc="http://schemas.microsoft.com/office/word/2010/wordprocessingCanvas" xmlns:cx="http://schemas.microsoft.com/office/drawing/2014/chartex" xmlns:cx1="http://schemas.microsoft.com/office/drawing/2015/9/8/chartex" xmlns:mc="http://schemas.openxmlformats.org/markup-compatibility/2006" xmlns:o="urn:schemas-microsoft-com:office:office" xmlns:r="http://schemas.openxmlformats.org/officeDocument/2006/relationships" xmlns:m="http://schemas.openxmlformats.org/officeDocument/2006/math" xmlns:v="urn:schemas-microsoft-com:vml" xmlns:wp14="http://schemas.microsoft.com/office/word/2010/wordprocessingDrawing" xmlns:wp="http://schemas.openxmlformats.org/drawingml/2006/wordprocessingDrawing" xmlns:w10="urn:schemas-microsoft-com:office:word" xmlns:w="http://schemas.openxmlformats.org/wordprocessingml/2006/main" xmlns:w14="http://schemas.microsoft.com/office/word/2010/wordml" xmlns:w15="http://schemas.microsoft.com/office/word/2012/wordml" xmlns:w16se="http://schemas.microsoft.com/office/word/2015/wordml/symex" xmlns:wpg="http://schemas.microsoft.com/office/word/2010/wordprocessingGroup" xmlns:wpi="http://schemas.microsoft.com/office/word/2010/wordprocessingInk" xmlns:wne="http://schemas.microsoft.com/office/word/2006/wordml" xmlns:wps="http://schemas.microsoft.com/office/word/2010/wordprocessingShape" mc:Ignorable="w14 w15 w16se wp14">
+  <w:abstractNum w:abstractNumId="0" w15:restartNumberingAfterBreak="0">
+    <w:nsid w:val="09BD56EA"/>
+    <w:multiLevelType w:val="hybridMultilevel"/>
+    <w:tmpl w:val="4F420240"/>
+    <w:lvl w:ilvl="0" w:tplc="10090001">
+      <w:start w:val="1"/>
+      <w:numFmt w:val="bullet"/>
+      <w:lvlText w:val=""/>
+      <w:lvlJc w:val="left"/>
+      <w:pPr>
+        <w:ind w:left="720" w:hanging="360"/>
+      </w:pPr>
+      <w:rPr>
+        <w:rFonts w:ascii="Symbol" w:hAnsi="Symbol" w:hint="default"/>
+      </w:rPr>
+    </w:lvl>
+    <w:lvl w:ilvl="1" w:tplc="10090003">
+      <w:start w:val="1"/>
+      <w:numFmt w:val="bullet"/>
+      <w:lvlText w:val="o"/>
+      <w:lvlJc w:val="left"/>
+      <w:pPr>
+        <w:ind w:left="1440" w:hanging="360"/>
+      </w:pPr>
+      <w:rPr>
+        <w:rFonts w:ascii="Courier New" w:hAnsi="Courier New" w:cs="Courier New" w:hint="default"/>
+      </w:rPr>
+    </w:lvl>
+    <w:lvl w:ilvl="2" w:tplc="10090005" w:tentative="1">
+      <w:start w:val="1"/>
+      <w:numFmt w:val="bullet"/>
+      <w:lvlText w:val=""/>
+      <w:lvlJc w:val="left"/>
+      <w:pPr>
+        <w:ind w:left="2160" w:hanging="360"/>
+      </w:pPr>
+      <w:rPr>
+        <w:rFonts w:ascii="Wingdings" w:hAnsi="Wingdings" w:hint="default"/>
+      </w:rPr>
+    </w:lvl>
+    <w:lvl w:ilvl="3" w:tplc="10090001" w:tentative="1">
+      <w:start w:val="1"/>
+      <w:numFmt w:val="bullet"/>
+      <w:lvlText w:val=""/>
+      <w:lvlJc w:val="left"/>
+      <w:pPr>
+        <w:ind w:left="2880" w:hanging="360"/>
+      </w:pPr>
+      <w:rPr>
+        <w:rFonts w:ascii="Symbol" w:hAnsi="Symbol" w:hint="default"/>
+      </w:rPr>
+    </w:lvl>
+    <w:lvl w:ilvl="4" w:tplc="10090003" w:tentative="1">
+      <w:start w:val="1"/>
+      <w:numFmt w:val="bullet"/>
+      <w:lvlText w:val="o"/>
+      <w:lvlJc w:val="left"/>
+      <w:pPr>
+        <w:ind w:left="3600" w:hanging="360"/>
+      </w:pPr>
+      <w:rPr>
+        <w:rFonts w:ascii="Courier New" w:hAnsi="Courier New" w:cs="Courier New" w:hint="default"/>
+      </w:rPr>
+    </w:lvl>
+    <w:lvl w:ilvl="5" w:tplc="10090005" w:tentative="1">
+      <w:start w:val="1"/>
+      <w:numFmt w:val="bullet"/>
+      <w:lvlText w:val=""/>
+      <w:lvlJc w:val="left"/>
+      <w:pPr>
+        <w:ind w:left="4320" w:hanging="360"/>
+      </w:pPr>
+      <w:rPr>
+        <w:rFonts w:ascii="Wingdings" w:hAnsi="Wingdings" w:hint="default"/>
+      </w:rPr>
+    </w:lvl>
+    <w:lvl w:ilvl="6" w:tplc="10090001" w:tentative="1">
+      <w:start w:val="1"/>
+      <w:numFmt w:val="bullet"/>
+      <w:lvlText w:val=""/>
+      <w:lvlJc w:val="left"/>
+      <w:pPr>
+        <w:ind w:left="5040" w:hanging="360"/>
+      </w:pPr>
+      <w:rPr>
+        <w:rFonts w:ascii="Symbol" w:hAnsi="Symbol" w:hint="default"/>
+      </w:rPr>
+    </w:lvl>
+    <w:lvl w:ilvl="7" w:tplc="10090003" w:tentative="1">
+      <w:start w:val="1"/>
+      <w:numFmt w:val="bullet"/>
+      <w:lvlText w:val="o"/>
+      <w:lvlJc w:val="left"/>
+      <w:pPr>
+        <w:ind w:left="5760" w:hanging="360"/>
+      </w:pPr>
+      <w:rPr>
+        <w:rFonts w:ascii="Courier New" w:hAnsi="Courier New" w:cs="Courier New" w:hint="default"/>
+      </w:rPr>
+    </w:lvl>
+    <w:lvl w:ilvl="8" w:tplc="10090005" w:tentative="1">
+      <w:start w:val="1"/>
+      <w:numFmt w:val="bullet"/>
+      <w:lvlText w:val=""/>
+      <w:lvlJc w:val="left"/>
+      <w:pPr>
+        <w:ind w:left="6480" w:hanging="360"/>
+      </w:pPr>
+      <w:rPr>
+        <w:rFonts w:ascii="Wingdings" w:hAnsi="Wingdings" w:hint="default"/>
+      </w:rPr>
+    </w:lvl>
+  </w:abstractNum>
+  <w:num w:numId="1">
+    <w:abstractNumId w:val="0"/>
+  </w:num>
+</w:numbering>
 </file>
 
 <file path=word/people.xml><?xml version="1.0" encoding="utf-8"?>
@@ -10383,6 +11279,17 @@
     <w:basedOn w:val="DefaultParagraphFont"/>
     <w:rsid w:val="00855AFF"/>
   </w:style>
+  <w:style w:type="paragraph" w:styleId="ListParagraph">
+    <w:name w:val="List Paragraph"/>
+    <w:basedOn w:val="Normal"/>
+    <w:uiPriority w:val="34"/>
+    <w:qFormat/>
+    <w:rsid w:val="00823D8B"/>
+    <w:pPr>
+      <w:ind w:left="720"/>
+      <w:contextualSpacing/>
+    </w:pPr>
+  </w:style>
 </w:styles>
 </file>
 

</xml_diff>

<commit_message>
figure and text updates
</commit_message>
<xml_diff>
--- a/doc/BBS GAM draft Dec 2019.docx
+++ b/doc/BBS GAM draft Dec 2019.docx
@@ -1154,7 +1154,7 @@
           <v:shape id="_x0000_i1025" type="#_x0000_t75" style="width:23.45pt;height:18.4pt" o:ole="">
             <v:imagedata r:id="rId7" o:title=""/>
           </v:shape>
-          <o:OLEObject Type="Embed" ProgID="Equation.DSMT4" ShapeID="_x0000_i1025" DrawAspect="Content" ObjectID="_1642534099" r:id="rId8"/>
+          <o:OLEObject Type="Embed" ProgID="Equation.DSMT4" ShapeID="_x0000_i1025" DrawAspect="Content" ObjectID="_1642599762" r:id="rId8"/>
         </w:object>
       </w:r>
       <w:r>
@@ -1230,7 +1230,7 @@
           <v:shape id="_x0000_i1026" type="#_x0000_t75" style="width:15.05pt;height:18.4pt" o:ole="">
             <v:imagedata r:id="rId9" o:title=""/>
           </v:shape>
-          <o:OLEObject Type="Embed" ProgID="Equation.DSMT4" ShapeID="_x0000_i1026" DrawAspect="Content" ObjectID="_1642534100" r:id="rId10"/>
+          <o:OLEObject Type="Embed" ProgID="Equation.DSMT4" ShapeID="_x0000_i1026" DrawAspect="Content" ObjectID="_1642599763" r:id="rId10"/>
         </w:object>
       </w:r>
       <w:r>
@@ -1250,7 +1250,7 @@
           <v:shape id="_x0000_i1027" type="#_x0000_t75" style="width:36.85pt;height:19.25pt" o:ole="">
             <v:imagedata r:id="rId11" o:title=""/>
           </v:shape>
-          <o:OLEObject Type="Embed" ProgID="Equation.DSMT4" ShapeID="_x0000_i1027" DrawAspect="Content" ObjectID="_1642534101" r:id="rId12"/>
+          <o:OLEObject Type="Embed" ProgID="Equation.DSMT4" ShapeID="_x0000_i1027" DrawAspect="Content" ObjectID="_1642599764" r:id="rId12"/>
         </w:object>
       </w:r>
       <w:r>
@@ -1278,7 +1278,7 @@
           <v:shape id="_x0000_i1028" type="#_x0000_t75" style="width:21.75pt;height:18.4pt" o:ole="">
             <v:imagedata r:id="rId13" o:title=""/>
           </v:shape>
-          <o:OLEObject Type="Embed" ProgID="Equation.DSMT4" ShapeID="_x0000_i1028" DrawAspect="Content" ObjectID="_1642534102" r:id="rId14"/>
+          <o:OLEObject Type="Embed" ProgID="Equation.DSMT4" ShapeID="_x0000_i1028" DrawAspect="Content" ObjectID="_1642599765" r:id="rId14"/>
         </w:object>
       </w:r>
       <w:r>
@@ -1559,7 +1559,7 @@
           <v:shape id="_x0000_i1029" type="#_x0000_t75" style="width:19.25pt;height:18.4pt" o:ole="">
             <v:imagedata r:id="rId15" o:title=""/>
           </v:shape>
-          <o:OLEObject Type="Embed" ProgID="Equation.DSMT4" ShapeID="_x0000_i1029" DrawAspect="Content" ObjectID="_1642534103" r:id="rId16"/>
+          <o:OLEObject Type="Embed" ProgID="Equation.DSMT4" ShapeID="_x0000_i1029" DrawAspect="Content" ObjectID="_1642599766" r:id="rId16"/>
         </w:object>
       </w:r>
       <w:r>
@@ -1581,7 +1581,7 @@
           <v:shape id="_x0000_i1030" type="#_x0000_t75" style="width:12.55pt;height:11.7pt" o:ole="">
             <v:imagedata r:id="rId17" o:title=""/>
           </v:shape>
-          <o:OLEObject Type="Embed" ProgID="Equation.DSMT4" ShapeID="_x0000_i1030" DrawAspect="Content" ObjectID="_1642534104" r:id="rId18"/>
+          <o:OLEObject Type="Embed" ProgID="Equation.DSMT4" ShapeID="_x0000_i1030" DrawAspect="Content" ObjectID="_1642599767" r:id="rId18"/>
         </w:object>
       </w:r>
       <w:r>
@@ -1714,7 +1714,7 @@
           <v:shape id="_x0000_i1031" type="#_x0000_t75" style="width:15.05pt;height:18.4pt" o:ole="">
             <v:imagedata r:id="rId19" o:title=""/>
           </v:shape>
-          <o:OLEObject Type="Embed" ProgID="Equation.DSMT4" ShapeID="_x0000_i1031" DrawAspect="Content" ObjectID="_1642534105" r:id="rId20"/>
+          <o:OLEObject Type="Embed" ProgID="Equation.DSMT4" ShapeID="_x0000_i1031" DrawAspect="Content" ObjectID="_1642599768" r:id="rId20"/>
         </w:object>
       </w:r>
       <w:r>
@@ -2039,7 +2039,7 @@
           <v:shape id="_x0000_i1032" type="#_x0000_t75" style="width:12.55pt;height:11.7pt" o:ole="">
             <v:imagedata r:id="rId21" o:title=""/>
           </v:shape>
-          <o:OLEObject Type="Embed" ProgID="Equation.DSMT4" ShapeID="_x0000_i1032" DrawAspect="Content" ObjectID="_1642534106" r:id="rId22"/>
+          <o:OLEObject Type="Embed" ProgID="Equation.DSMT4" ShapeID="_x0000_i1032" DrawAspect="Content" ObjectID="_1642599769" r:id="rId22"/>
         </w:object>
       </w:r>
       <w:r>
@@ -2053,7 +2053,7 @@
           <v:shape id="_x0000_i1033" type="#_x0000_t75" style="width:12.55pt;height:11.7pt" o:ole="">
             <v:imagedata r:id="rId23" o:title=""/>
           </v:shape>
-          <o:OLEObject Type="Embed" ProgID="Equation.DSMT4" ShapeID="_x0000_i1033" DrawAspect="Content" ObjectID="_1642534107" r:id="rId24"/>
+          <o:OLEObject Type="Embed" ProgID="Equation.DSMT4" ShapeID="_x0000_i1033" DrawAspect="Content" ObjectID="_1642599770" r:id="rId24"/>
         </w:object>
       </w:r>
       <w:r>
@@ -2084,7 +2084,7 @@
           <v:shape id="_x0000_i1034" type="#_x0000_t75" style="width:67.8pt;height:19.25pt" o:ole="">
             <v:imagedata r:id="rId25" o:title=""/>
           </v:shape>
-          <o:OLEObject Type="Embed" ProgID="Equation.DSMT4" ShapeID="_x0000_i1034" DrawAspect="Content" ObjectID="_1642534108" r:id="rId26"/>
+          <o:OLEObject Type="Embed" ProgID="Equation.DSMT4" ShapeID="_x0000_i1034" DrawAspect="Content" ObjectID="_1642599771" r:id="rId26"/>
         </w:object>
       </w:r>
       <w:r>
@@ -2758,7 +2758,7 @@
           <v:shape id="_x0000_i1035" type="#_x0000_t75" style="width:19.25pt;height:19.25pt" o:ole="">
             <v:imagedata r:id="rId27" o:title=""/>
           </v:shape>
-          <o:OLEObject Type="Embed" ProgID="Equation.DSMT4" ShapeID="_x0000_i1035" DrawAspect="Content" ObjectID="_1642534109" r:id="rId28"/>
+          <o:OLEObject Type="Embed" ProgID="Equation.DSMT4" ShapeID="_x0000_i1035" DrawAspect="Content" ObjectID="_1642599772" r:id="rId28"/>
         </w:object>
       </w:r>
       <w:r>
@@ -8624,25 +8624,7 @@
         </w:numPr>
       </w:pPr>
       <w:r>
-        <w:t>GAMYE provides all the benefits of the GAM</w:t>
-      </w:r>
-      <w:r>
-        <w:t>,</w:t>
-      </w:r>
-      <w:r>
-        <w:t xml:space="preserve"> </w:t>
-      </w:r>
-      <w:r>
-        <w:t>and</w:t>
-      </w:r>
-      <w:r>
-        <w:t xml:space="preserve"> it can provide traject</w:t>
-      </w:r>
-      <w:r>
-        <w:t xml:space="preserve">ories that show all aspects of </w:t>
-      </w:r>
-      <w:r>
-        <w:t>population change, and trend estimates that are more stable between subsequent years.</w:t>
+        <w:t xml:space="preserve">Using predictive fit to choose a best model is complicated. Variations in fit through time and space suggest that in many cases, predictive fit is an insufficient criterion to choose a model. </w:t>
       </w:r>
     </w:p>
     <w:p>
@@ -8654,43 +8636,10 @@
         </w:numPr>
       </w:pPr>
       <w:r>
-        <w:t xml:space="preserve">The decomposition of the time-series is very useful, </w:t>
-      </w:r>
-    </w:p>
-    <w:p>
-      <w:pPr>
-        <w:pStyle w:val="ListParagraph"/>
-        <w:numPr>
-          <w:ilvl w:val="1"/>
-          <w:numId w:val="1"/>
-        </w:numPr>
-      </w:pPr>
-      <w:r>
-        <w:t>Visualize different aspects of the trajectory</w:t>
-      </w:r>
-    </w:p>
-    <w:p>
-      <w:pPr>
-        <w:pStyle w:val="ListParagraph"/>
-        <w:numPr>
-          <w:ilvl w:val="1"/>
-          <w:numId w:val="1"/>
-        </w:numPr>
-      </w:pPr>
-      <w:r>
-        <w:t>Smoothed trends</w:t>
-      </w:r>
-    </w:p>
-    <w:p>
-      <w:pPr>
-        <w:pStyle w:val="ListParagraph"/>
-        <w:numPr>
-          <w:ilvl w:val="1"/>
-          <w:numId w:val="1"/>
-        </w:numPr>
-      </w:pPr>
-      <w:r>
-        <w:t>add covariates on different aspects of the trajectory (broad-scale climate cycles on the gam and annual cone irruptions on the year-effects)</w:t>
+        <w:t>GAMYE is a profoundly useful model. No model is perfect for all questions</w:t>
+      </w:r>
+      <w:r>
+        <w:t xml:space="preserve"> and all parameters, but the GAMYE comes close.</w:t>
       </w:r>
     </w:p>
     <w:p>
@@ -8702,33 +8651,6 @@
         </w:numPr>
       </w:pPr>
       <w:r>
-        <w:t xml:space="preserve">Using predictive fit to choose a best model is complicated. Variations in fit through time and space suggest that in many cases, predictive fit is an insufficient criterion to choose a model. </w:t>
-      </w:r>
-    </w:p>
-    <w:p>
-      <w:pPr>
-        <w:pStyle w:val="ListParagraph"/>
-        <w:numPr>
-          <w:ilvl w:val="0"/>
-          <w:numId w:val="1"/>
-        </w:numPr>
-      </w:pPr>
-      <w:r>
-        <w:t>GAMYE is a profoundly useful model. No model is perfect for all questions</w:t>
-      </w:r>
-      <w:r>
-        <w:t xml:space="preserve"> and all parameters, but the GAMYE comes close.</w:t>
-      </w:r>
-    </w:p>
-    <w:p>
-      <w:pPr>
-        <w:pStyle w:val="ListParagraph"/>
-        <w:numPr>
-          <w:ilvl w:val="0"/>
-          <w:numId w:val="1"/>
-        </w:numPr>
-      </w:pPr>
-      <w:r>
         <w:t xml:space="preserve">All of the code, data, and models are available on GitHub and through the R-package </w:t>
       </w:r>
       <w:proofErr w:type="spellStart"/>
@@ -8819,6 +8741,9 @@
         <w:t xml:space="preserve"> </w:t>
       </w:r>
       <w:r>
+        <w:t xml:space="preserve">to </w:t>
+      </w:r>
+      <w:r>
         <w:t>improve</w:t>
       </w:r>
       <w:r>
@@ -8883,7 +8808,10 @@
         <w:t>)</w:t>
       </w:r>
       <w:r>
-        <w:t>. This is</w:t>
+        <w:t xml:space="preserve">. </w:t>
+      </w:r>
+      <w:r>
+        <w:t>This</w:t>
       </w:r>
       <w:r>
         <w:t xml:space="preserve"> </w:t>
@@ -8964,229 +8892,876 @@
         <w:t>much l</w:t>
       </w:r>
       <w:r>
-        <w:t xml:space="preserve">ess likely to fluctuate up and down from year to year. </w:t>
+        <w:t>ess likely to fluctuate up and down from year to year. P</w:t>
+      </w:r>
+      <w:r>
+        <w:t>opulation declines beyond a particular threshold</w:t>
+      </w:r>
+      <w:r>
+        <w:t xml:space="preserve"> </w:t>
+      </w:r>
+      <w:r>
+        <w:t xml:space="preserve">rate </w:t>
+      </w:r>
+      <w:r>
+        <w:t>(e.g., &gt; 30% decline over three generations) can</w:t>
+      </w:r>
+      <w:r>
+        <w:t xml:space="preserve"> trigger large investments of resources related to policy and conservation actions</w:t>
+      </w:r>
+      <w:r>
+        <w:t xml:space="preserve"> in</w:t>
+      </w:r>
+      <w:r>
+        <w:t xml:space="preserve"> both the IUCN red-listing and COSEWIC species at risk </w:t>
+      </w:r>
+      <w:proofErr w:type="spellStart"/>
+      <w:r>
+        <w:t>assesments</w:t>
+      </w:r>
+      <w:proofErr w:type="spellEnd"/>
+      <w:r>
+        <w:t xml:space="preserve"> (). I</w:t>
+      </w:r>
+      <w:r>
+        <w:t>f the</w:t>
+      </w:r>
+      <w:r>
+        <w:t xml:space="preserve"> estimated</w:t>
+      </w:r>
+      <w:r>
+        <w:t xml:space="preserve"> rate of population decline is strongly dependent on the particular year in which a species </w:t>
+      </w:r>
+      <w:proofErr w:type="gramStart"/>
+      <w:r>
+        <w:t>is assessed</w:t>
+      </w:r>
+      <w:proofErr w:type="gramEnd"/>
+      <w:r>
+        <w:t>,</w:t>
+      </w:r>
+      <w:r>
+        <w:t xml:space="preserve"> there is an increased risk of </w:t>
+      </w:r>
+      <w:r>
+        <w:t>inaccurate assessments</w:t>
+      </w:r>
+      <w:r>
+        <w:t xml:space="preserve">, leading to </w:t>
+      </w:r>
+      <w:r>
+        <w:t>failures to protect species</w:t>
+      </w:r>
+      <w:r>
+        <w:t>,</w:t>
+      </w:r>
+      <w:r>
+        <w:t xml:space="preserve"> or </w:t>
+      </w:r>
+      <w:r>
+        <w:t xml:space="preserve">inefficient investments of </w:t>
+      </w:r>
+      <w:r>
+        <w:t>conservation</w:t>
+      </w:r>
+      <w:r>
+        <w:t xml:space="preserve"> resources.   </w:t>
+      </w:r>
+      <w:r>
+        <w:t xml:space="preserve">Of course, the </w:t>
+      </w:r>
+      <w:r>
+        <w:t>full</w:t>
+      </w:r>
+      <w:r>
+        <w:t xml:space="preserve"> assessment</w:t>
+      </w:r>
+      <w:r>
+        <w:t>s of species’ status are</w:t>
+      </w:r>
+      <w:r>
+        <w:t xml:space="preserve"> complex and sophisticated process</w:t>
+      </w:r>
+      <w:r>
+        <w:t>es</w:t>
+      </w:r>
+      <w:r>
+        <w:t xml:space="preserve"> that consider far more than just a single trend estimate</w:t>
+      </w:r>
+      <w:r>
+        <w:t xml:space="preserve"> (). However, t</w:t>
+      </w:r>
+      <w:r>
+        <w:t xml:space="preserve">he example in Figure X, raises the question of </w:t>
       </w:r>
       <w:r>
         <w:lastRenderedPageBreak/>
-        <w:t>P</w:t>
-      </w:r>
-      <w:r>
-        <w:t>opulation declines beyond a particular threshold</w:t>
-      </w:r>
-      <w:r>
-        <w:t xml:space="preserve"> rate (e.g., &gt; 30% decline over three generations) can</w:t>
-      </w:r>
-      <w:r>
-        <w:t xml:space="preserve"> trigger large investments of resources related to policy and conservation actions</w:t>
-      </w:r>
-      <w:r>
-        <w:t xml:space="preserve"> in</w:t>
-      </w:r>
-      <w:r>
-        <w:t xml:space="preserve"> both the IUCN red-listing and COSEWIC species at risk </w:t>
+        <w:t xml:space="preserve">whether Wood Thrush would have been assessed as “Threatened” in Canada if </w:t>
+      </w:r>
+      <w:r>
+        <w:t>the relevant trend had been estimated in 2010 or 2012, instead of 2011 (WOTH assessment)</w:t>
+      </w:r>
+      <w:r>
+        <w:t>.</w:t>
+      </w:r>
+    </w:p>
+    <w:p>
+      <w:r>
+        <w:t xml:space="preserve">In some </w:t>
+      </w:r>
+      <w:r>
+        <w:t>conservation or scientific uses of the BBS estimates</w:t>
+      </w:r>
+      <w:r>
+        <w:t>, the annual fluctuations are a vital component</w:t>
+      </w:r>
+      <w:r>
+        <w:t xml:space="preserve">, </w:t>
+      </w:r>
+      <w:r>
+        <w:t>so</w:t>
+      </w:r>
+      <w:r>
+        <w:t xml:space="preserve"> the trajectory that includes both components from the GAMYE is most useful. Including both components provides the comprehensive estimate of a species’ population trajectory</w:t>
+      </w:r>
+      <w:r>
+        <w:t xml:space="preserve">, and is the best approach for the official presentation of trajectories. </w:t>
+      </w:r>
+      <w:r>
+        <w:t xml:space="preserve">At a glance, managers, conservation professionals, and researchers can glean information about fluctuations that might relate to annual covariates such as precipitation, wintering ground conditions, or cone-crop cycles. </w:t>
+      </w:r>
+      <w:r>
+        <w:t>The GAMYE structure allows an agency like the CWS to provide estimates in multiple versions</w:t>
+      </w:r>
+      <w:r>
+        <w:t xml:space="preserve"> (e.g., full trajectories, smoothed trajectories, trends)</w:t>
+      </w:r>
+      <w:r>
+        <w:t xml:space="preserve">, drawn from a coherent model, to suit a wide range of conservation applications, and to produce them in an efficient way. </w:t>
+      </w:r>
+      <w:r>
+        <w:t>For example, there are situations where</w:t>
+      </w:r>
+      <w:r>
+        <w:t xml:space="preserve"> the ability for a user to </w:t>
+      </w:r>
+      <w:r>
+        <w:t>access a ready-made</w:t>
+      </w:r>
+      <w:r>
+        <w:t xml:space="preserve"> separation of the yearly fluctuations from the underlying smooth could be helpful in the initial </w:t>
+      </w:r>
+      <w:r>
+        <w:t>formulation</w:t>
+      </w:r>
+      <w:r>
+        <w:t xml:space="preserve"> of </w:t>
+      </w:r>
+      <w:r>
+        <w:t>an ecological hypothesis</w:t>
+      </w:r>
+      <w:r>
+        <w:t>. In addition</w:t>
+      </w:r>
+      <w:r>
+        <w:t xml:space="preserve"> for custom analyses (Edwards and Smith, </w:t>
       </w:r>
       <w:proofErr w:type="spellStart"/>
       <w:r>
-        <w:t>assesments</w:t>
+        <w:t>bbsBayes</w:t>
       </w:r>
       <w:proofErr w:type="spellEnd"/>
       <w:r>
-        <w:t xml:space="preserve"> (). I</w:t>
-      </w:r>
-      <w:r>
-        <w:t>f the</w:t>
-      </w:r>
-      <w:r>
-        <w:t xml:space="preserve"> estimated</w:t>
-      </w:r>
-      <w:r>
-        <w:t xml:space="preserve"> rate of population decline is strongly dependent on the particular year in which a species </w:t>
+        <w:t>)</w:t>
+      </w:r>
+      <w:r>
+        <w:t xml:space="preserve"> the GAMYE structure make</w:t>
+      </w:r>
+      <w:r>
+        <w:t>s</w:t>
+      </w:r>
+      <w:r>
+        <w:t xml:space="preserve"> it relatively easy for a researcher</w:t>
+      </w:r>
+      <w:r>
+        <w:t xml:space="preserve"> to</w:t>
+      </w:r>
+      <w:r>
+        <w:t xml:space="preserve"> simultaneously model the effect of annual covariates</w:t>
+      </w:r>
+      <w:r>
+        <w:t xml:space="preserve"> </w:t>
+      </w:r>
+      <w:r>
+        <w:t>on the yearly fluctuations</w:t>
+      </w:r>
+      <w:r>
+        <w:t xml:space="preserve"> </w:t>
+      </w:r>
+      <w:r>
+        <w:t>(e.g., spruce cone cyc</w:t>
+      </w:r>
+      <w:r>
+        <w:t>l</w:t>
+      </w:r>
+      <w:r>
+        <w:t>es)</w:t>
+      </w:r>
+      <w:r>
+        <w:t xml:space="preserve"> and other covariates on the smooth component</w:t>
+      </w:r>
+      <w:r>
+        <w:t xml:space="preserve"> </w:t>
+      </w:r>
+      <w:r>
+        <w:t>(e.g., climate cycles)</w:t>
+      </w:r>
+      <w:r>
+        <w:t xml:space="preserve">. </w:t>
+      </w:r>
+      <w:r>
+        <w:t xml:space="preserve"> </w:t>
+      </w:r>
+    </w:p>
+    <w:p>
+      <w:r>
+        <w:t xml:space="preserve">Predictive accuracy varies in space and time. </w:t>
+      </w:r>
+    </w:p>
+    <w:p>
+      <w:r>
+        <w:t xml:space="preserve">Overall, the </w:t>
+      </w:r>
+      <w:r>
+        <w:t>cross-validation</w:t>
+      </w:r>
+      <w:r>
+        <w:t xml:space="preserve"> comparisons </w:t>
+      </w:r>
+      <w:r>
+        <w:t>generally</w:t>
+      </w:r>
+      <w:r>
+        <w:t xml:space="preserve"> support the GAMYE, GAM, or DIFFERENCE model over the SLOPE model for </w:t>
+      </w:r>
+      <w:r>
+        <w:t xml:space="preserve">the species considered here. </w:t>
+      </w:r>
+      <w:r>
+        <w:t xml:space="preserve">For Barn Swallow, the overall difference in predictive fit and particularly the increasing predictive error of the SLOPE model in the earliest years, </w:t>
+      </w:r>
+      <w:r>
+        <w:t>stron</w:t>
+      </w:r>
+      <w:r>
+        <w:t xml:space="preserve">gly suggests that in the </w:t>
+      </w:r>
+      <w:r>
+        <w:t>period</w:t>
+      </w:r>
+      <w:r>
+        <w:t xml:space="preserve"> between the start of the BBS (1966) and approximately 1983 (Smith et al. 2015), Barn Swallow populations increased. </w:t>
+      </w:r>
+      <w:r>
+        <w:t xml:space="preserve">All models agree however, that since the </w:t>
       </w:r>
       <w:proofErr w:type="gramStart"/>
       <w:r>
-        <w:t>is assessed</w:t>
+        <w:t>mid-1980’s</w:t>
       </w:r>
       <w:proofErr w:type="gramEnd"/>
       <w:r>
+        <w:t xml:space="preserve"> their population have decreased.</w:t>
+      </w:r>
+    </w:p>
+    <w:p>
+      <w:r>
+        <w:t xml:space="preserve">The overall predictive fit assessments </w:t>
+      </w:r>
+      <w:r>
+        <w:t xml:space="preserve">provided some clear guidance on model selection for the species here, but not in all cases. </w:t>
+      </w:r>
+      <w:r>
+        <w:t>The SLOPE model compared poorly against most other models in the overall assessment</w:t>
+      </w:r>
+      <w:r>
+        <w:t>, similar to the overall pattern in Link et al. 2019</w:t>
+      </w:r>
+      <w:r>
+        <w:t xml:space="preserve">. </w:t>
+      </w:r>
+      <w:proofErr w:type="gramStart"/>
+      <w:r>
+        <w:t>However</w:t>
+      </w:r>
+      <w:proofErr w:type="gramEnd"/>
+      <w:r>
+        <w:t xml:space="preserve"> among the other three models, most of the overall comparisons failed to clearly support one model. In addition</w:t>
+      </w:r>
+      <w:r>
         <w:t>,</w:t>
       </w:r>
       <w:r>
-        <w:t xml:space="preserve"> there is an increased risk of </w:t>
-      </w:r>
-      <w:r>
-        <w:t xml:space="preserve">inaccurate assessments leading to failures to protect species or </w:t>
-      </w:r>
-      <w:r>
-        <w:t xml:space="preserve">inefficient investments of </w:t>
-      </w:r>
-      <w:r>
-        <w:t>conservation</w:t>
-      </w:r>
-      <w:r>
-        <w:t xml:space="preserve"> resources.   </w:t>
-      </w:r>
-      <w:r>
-        <w:t xml:space="preserve">Of course, the </w:t>
-      </w:r>
-      <w:r>
-        <w:t>full</w:t>
-      </w:r>
-      <w:r>
-        <w:t xml:space="preserve"> assessment</w:t>
-      </w:r>
-      <w:r>
-        <w:t>s of species’ status are</w:t>
-      </w:r>
-      <w:r>
-        <w:t xml:space="preserve"> complex and sophisticated process</w:t>
-      </w:r>
-      <w:r>
-        <w:t>es</w:t>
-      </w:r>
-      <w:r>
-        <w:t xml:space="preserve"> that consider far more than just a single trend estimate</w:t>
-      </w:r>
-      <w:r>
-        <w:t xml:space="preserve"> (). However, t</w:t>
-      </w:r>
-      <w:r>
-        <w:t xml:space="preserve">he example in Figure X, raises the question of whether Wood Thrush would have </w:t>
+        <w:t xml:space="preserve"> for a given species the best model depended on the portion of the time-series and the species’ range. </w:t>
+      </w:r>
+      <w:r>
+        <w:t xml:space="preserve">These temporal </w:t>
+      </w:r>
+      <w:r>
+        <w:t xml:space="preserve">and spatial </w:t>
+      </w:r>
+      <w:r>
+        <w:t xml:space="preserve">patterns in predictive fit complicate the selection </w:t>
+      </w:r>
+      <w:r>
+        <w:t>among</w:t>
+      </w:r>
+      <w:r>
+        <w:t xml:space="preserve"> models,</w:t>
+      </w:r>
+      <w:r>
+        <w:t xml:space="preserve"> given the </w:t>
+      </w:r>
+      <w:r>
+        <w:t>varied uses of the BBS status and trend estimates (). For example, the best model is unclear if one were interested in the best estimate of trend for Barn Swallows between 1966, when the GAMYE is preferred, and 1983, when the DIFFERENCE model is preferred</w:t>
+      </w:r>
+      <w:r>
+        <w:t xml:space="preserve">. </w:t>
+      </w:r>
+      <w:r>
+        <w:t>One could consider a weighted mean prediction across the two models, or a re-parameteri</w:t>
+      </w:r>
+      <w:r>
+        <w:t>zation of one of the two models.</w:t>
+      </w:r>
+      <w:r>
+        <w:t xml:space="preserve">  </w:t>
+      </w:r>
+    </w:p>
+    <w:p>
+      <w:r>
+        <w:t>In general, estimates of predictive accuracy are one aspect of a thoughtful model building and assessment process, but are insufficient on their own (</w:t>
+      </w:r>
+      <w:proofErr w:type="spellStart"/>
+      <w:r>
+        <w:t>Gelman</w:t>
+      </w:r>
+      <w:proofErr w:type="spellEnd"/>
+      <w:r>
+        <w:t xml:space="preserve"> et al. 2014 </w:t>
+      </w:r>
+      <w:proofErr w:type="spellStart"/>
+      <w:r>
+        <w:t>pg</w:t>
+      </w:r>
+      <w:proofErr w:type="spellEnd"/>
+      <w:r>
+        <w:t xml:space="preserve"> 180, Burnham and Anderson 2002</w:t>
+      </w:r>
+      <w:r>
+        <w:t xml:space="preserve"> </w:t>
+      </w:r>
+      <w:proofErr w:type="spellStart"/>
+      <w:r>
+        <w:t>pg</w:t>
+      </w:r>
+      <w:proofErr w:type="spellEnd"/>
+      <w:r>
+        <w:t xml:space="preserve"> 16</w:t>
+      </w:r>
+      <w:r>
+        <w:t>)</w:t>
+      </w:r>
+      <w:r>
+        <w:t>, particularly in situations where there is little or no clear difference in predictive accuracy</w:t>
+      </w:r>
+      <w:r>
+        <w:t>, and yet differences in model predictions</w:t>
+      </w:r>
+      <w:r>
+        <w:t xml:space="preserve">. The conceptual fit of the model to the relevant biological processes and the </w:t>
+      </w:r>
+      <w:r>
+        <w:t>objectives</w:t>
+      </w:r>
+      <w:r>
+        <w:t xml:space="preserve"> of the model’s estimates are vital considerations when choosing </w:t>
+      </w:r>
+      <w:r>
+        <w:lastRenderedPageBreak/>
+        <w:t>a model</w:t>
+      </w:r>
+      <w:r>
+        <w:t xml:space="preserve"> (</w:t>
+      </w:r>
+      <w:r>
+        <w:t>Chatfield 1995, Burnham and Anderson 2002</w:t>
+      </w:r>
+      <w:r>
+        <w:t>)</w:t>
+      </w:r>
+      <w:r>
+        <w:t xml:space="preserve">. </w:t>
+      </w:r>
+      <w:r>
+        <w:t>Of course, we are not suggesting that</w:t>
+      </w:r>
+      <w:r>
+        <w:t xml:space="preserve"> models be selected based on a</w:t>
+      </w:r>
+      <w:r>
+        <w:t xml:space="preserve"> particular</w:t>
+      </w:r>
+      <w:r>
+        <w:t xml:space="preserve"> pattern in the results (Link et al. 2019). On the contrary, the </w:t>
+      </w:r>
+      <w:r>
+        <w:t xml:space="preserve">necessary </w:t>
+      </w:r>
+      <w:r>
+        <w:t xml:space="preserve">subjective </w:t>
+      </w:r>
+      <w:r>
+        <w:t>process occurs before any quantitative analyses</w:t>
+      </w:r>
+      <w:r>
+        <w:t>, and relies on</w:t>
+      </w:r>
+      <w:r>
+        <w:t xml:space="preserve"> </w:t>
+      </w:r>
+      <w:r>
+        <w:t>“careful thinking</w:t>
+      </w:r>
+      <w:r>
+        <w:t>” to balance</w:t>
+      </w:r>
+      <w:r>
+        <w:t xml:space="preserve"> </w:t>
+      </w:r>
+      <w:r>
+        <w:t>the pr</w:t>
+      </w:r>
+      <w:r>
+        <w:t>oblem, including the objectives;</w:t>
+      </w:r>
+      <w:r>
+        <w:t xml:space="preserve"> the theory or model</w:t>
+      </w:r>
+      <w:r>
+        <w:t>;</w:t>
+      </w:r>
+      <w:r>
+        <w:t xml:space="preserve"> and the data (Chatfield 1995)</w:t>
+      </w:r>
+      <w:r>
+        <w:t xml:space="preserve">. </w:t>
+      </w:r>
+      <w:r>
+        <w:t>Beyond the predictive accuracy results here, we suggest that model choice</w:t>
+      </w:r>
+      <w:r>
+        <w:t xml:space="preserve"> for the BBS </w:t>
+      </w:r>
+      <w:proofErr w:type="gramStart"/>
+      <w:r>
+        <w:t>should also be informed</w:t>
+      </w:r>
+      <w:proofErr w:type="gramEnd"/>
+      <w:r>
+        <w:t xml:space="preserve"> by a careful consideration of the</w:t>
+      </w:r>
+      <w:r>
+        <w:t xml:space="preserve"> goals of the analyses and how they relate to the</w:t>
+      </w:r>
+      <w:r>
+        <w:t xml:space="preserve"> consequences of the hierarchical structures and parameters in each </w:t>
+      </w:r>
+      <w:r>
+        <w:t>model.</w:t>
+      </w:r>
+      <w:r>
+        <w:t xml:space="preserve"> For example,</w:t>
+      </w:r>
+      <w:r>
+        <w:t xml:space="preserve"> </w:t>
+      </w:r>
+      <w:r>
+        <w:t>for questions of</w:t>
+      </w:r>
+      <w:r>
+        <w:t xml:space="preserve"> change points in population trends, the SLOPE model</w:t>
+      </w:r>
+      <w:r>
+        <w:t xml:space="preserve"> </w:t>
+      </w:r>
+      <w:r>
+        <w:t>has been</w:t>
+      </w:r>
+      <w:r>
+        <w:t xml:space="preserve"> problematic (e.g., Smith et al. 2015).</w:t>
+      </w:r>
+      <w:r>
+        <w:t xml:space="preserve"> The SLOPE model is similarly problematic if</w:t>
+      </w:r>
+      <w:r>
+        <w:t xml:space="preserve"> BBS status and trend estimates </w:t>
+      </w:r>
+      <w:proofErr w:type="gramStart"/>
+      <w:r>
+        <w:t>are used</w:t>
+      </w:r>
+      <w:proofErr w:type="gramEnd"/>
+      <w:r>
+        <w:t xml:space="preserve"> to assess the recovery (e.g., a change in the rate of decline) </w:t>
+      </w:r>
+      <w:r>
+        <w:t>of a species at risk (e.g., CAWA recovery plan)</w:t>
+      </w:r>
+      <w:r>
+        <w:t>. For a species at risk that has been in decline over the early part of the BBS time-series, the recent rate of change</w:t>
+      </w:r>
+      <w:r>
+        <w:t xml:space="preserve"> from the SLOPE model</w:t>
+      </w:r>
+      <w:r>
+        <w:t xml:space="preserve"> is partly informed by the previous rate of decline, particularly in situations where the species abundance has declined to the point where there are relatively few non-zero observations in the contemporary BBS data. In that situation, the SLOPE mod</w:t>
+      </w:r>
+      <w:r>
+        <w:t>el trend estimates are likely to underestimate species recovery, unless there is strong evidence to support it. Of course, the precautionary principle might imply that this particular bias is appropriate in this situation. However, in the same situation, the DIFFERENCE model</w:t>
+      </w:r>
+      <w:r>
+        <w:t xml:space="preserve"> </w:t>
+      </w:r>
+      <w:r>
+        <w:t>would generate estimates biased towards a stable population (i.e., in the abundance in year t is shrunk towards the abundance in year t-1)</w:t>
+      </w:r>
+      <w:r>
+        <w:t>, and the GAM and GAMYE would generate estimates of change similar to the contemporary rates of change observed in other regions (because the smooths are fit as random effects)</w:t>
+      </w:r>
+      <w:r>
+        <w:t xml:space="preserve">. As such, for this particular objective of the BBS status and trend estimates, parameters and hierarchical structures in </w:t>
+      </w:r>
+      <w:r>
+        <w:t>any</w:t>
+      </w:r>
+      <w:r>
+        <w:t xml:space="preserve"> of these models may be</w:t>
+      </w:r>
+      <w:r>
+        <w:t xml:space="preserve"> more or less</w:t>
+      </w:r>
+      <w:r>
+        <w:t xml:space="preserve"> problematic</w:t>
+      </w:r>
+      <w:r>
+        <w:t xml:space="preserve"> when the data are sparse</w:t>
+      </w:r>
+      <w:r>
+        <w:t>.</w:t>
+      </w:r>
+      <w:r>
+        <w:t xml:space="preserve"> </w:t>
+      </w:r>
+      <w:r>
+        <w:t xml:space="preserve">This conceptual consideration of the appropriate set of </w:t>
+      </w:r>
+      <w:proofErr w:type="spellStart"/>
+      <w:r>
+        <w:t>aprior</w:t>
+      </w:r>
+      <w:r>
+        <w:t>i</w:t>
+      </w:r>
+      <w:proofErr w:type="spellEnd"/>
+      <w:r>
+        <w:t xml:space="preserve"> models is further complicated in that</w:t>
+      </w:r>
+      <w:r>
+        <w:t xml:space="preserve"> </w:t>
+      </w:r>
+      <w:r>
+        <w:t>a measure</w:t>
+      </w:r>
+      <w:r>
+        <w:t xml:space="preserve"> of predictive accuracy </w:t>
+      </w:r>
+      <w:r>
+        <w:t xml:space="preserve">is more difficult to estimate well when </w:t>
+      </w:r>
+      <w:r>
+        <w:t xml:space="preserve">there are relatively few data against which predictions can be assessed.  </w:t>
+      </w:r>
+      <w:r>
+        <w:t>So, the careful thinking required in this situation</w:t>
+      </w:r>
+      <w:r>
+        <w:t xml:space="preserve"> and for any selection of a BBS model or use of the BBS status and trend estimates,</w:t>
+      </w:r>
+      <w:r>
+        <w:t xml:space="preserve"> is to </w:t>
+      </w:r>
+      <w:r>
+        <w:t>consider</w:t>
+      </w:r>
+      <w:r>
+        <w:t xml:space="preserve"> </w:t>
+      </w:r>
+      <w:r>
+        <w:t>the consequences</w:t>
+      </w:r>
+      <w:r>
+        <w:t xml:space="preserve"> of </w:t>
+      </w:r>
+      <w:r>
+        <w:t>the</w:t>
+      </w:r>
+      <w:r>
+        <w:t xml:space="preserve"> potential </w:t>
+      </w:r>
+      <w:r>
+        <w:t xml:space="preserve">conflicts between the model structures (“constraints on the model parameters” </w:t>
+      </w:r>
+      <w:proofErr w:type="spellStart"/>
+      <w:r>
+        <w:t>sensu</w:t>
+      </w:r>
+      <w:proofErr w:type="spellEnd"/>
+      <w:r>
+        <w:t xml:space="preserve"> Chatfield 1995) and </w:t>
+      </w:r>
+      <w:r>
+        <w:t>the objectives of the use of the</w:t>
+      </w:r>
+      <w:r>
+        <w:t xml:space="preserve"> modeled</w:t>
+      </w:r>
+      <w:r>
+        <w:t xml:space="preserve"> estimates. </w:t>
+      </w:r>
+      <w:r>
+        <w:t xml:space="preserve"> </w:t>
+      </w:r>
+      <w:r>
+        <w:t xml:space="preserve">   </w:t>
+      </w:r>
+    </w:p>
+    <w:p>
+      <w:r>
+        <w:t>To account for the inherent uncertainty i</w:t>
+      </w:r>
+      <w:r>
+        <w:t>n</w:t>
+      </w:r>
+      <w:r>
+        <w:t xml:space="preserve"> comparing</w:t>
+      </w:r>
+      <w:r>
+        <w:t xml:space="preserve"> out of sample predictive fit</w:t>
+      </w:r>
+      <w:r>
+        <w:t xml:space="preserve"> between two models</w:t>
+      </w:r>
+      <w:r>
+        <w:t xml:space="preserve"> (Link and Sauer 2016)</w:t>
+      </w:r>
+      <w:r>
+        <w:t xml:space="preserve">, we used an additional hierarchical Bayesian model, </w:t>
+      </w:r>
+      <w:r>
+        <w:t xml:space="preserve">conceptually </w:t>
+      </w:r>
+      <w:r>
+        <w:t xml:space="preserve">based on the z-score comparison suggested in Link </w:t>
+      </w:r>
+      <w:r>
+        <w:t xml:space="preserve">et al. </w:t>
+      </w:r>
+      <w:r>
+        <w:t>(</w:t>
+      </w:r>
+      <w:r>
+        <w:t>2019</w:t>
+      </w:r>
+      <w:r>
+        <w:t xml:space="preserve">). We did not use the same z-score comparison because the </w:t>
+      </w:r>
+      <w:r>
+        <w:t xml:space="preserve">extremely heavy tails of the BPIC and </w:t>
+      </w:r>
+      <w:proofErr w:type="spellStart"/>
+      <w:r>
+        <w:t>deltaBPIC</w:t>
+      </w:r>
+      <w:proofErr w:type="spellEnd"/>
+      <w:r>
+        <w:t xml:space="preserve"> values for the BBS data makes it clear that a statistical analysis </w:t>
+      </w:r>
+      <w:r>
+        <w:t>a</w:t>
+      </w:r>
+      <w:r>
+        <w:t>ssuming a normal distribution would give an inappropriately</w:t>
+      </w:r>
+      <w:r>
+        <w:t xml:space="preserve"> </w:t>
+      </w:r>
+      <w:r>
+        <w:t>large</w:t>
+      </w:r>
+      <w:r>
+        <w:t xml:space="preserve"> weight to a few extremely poorly predicted counts</w:t>
+      </w:r>
+      <w:r>
+        <w:t xml:space="preserve"> (</w:t>
+      </w:r>
+      <w:proofErr w:type="spellStart"/>
+      <w:r>
+        <w:t>Gelman</w:t>
+      </w:r>
+      <w:proofErr w:type="spellEnd"/>
+      <w:r>
+        <w:t xml:space="preserve"> et al. 2014</w:t>
+      </w:r>
+      <w:r>
+        <w:t>).</w:t>
+      </w:r>
+      <w:r>
+        <w:t xml:space="preserve"> </w:t>
+      </w:r>
+      <w:r>
+        <w:t xml:space="preserve">In essence, our model is simply a “robust” version of the z-score approach (Lange et al. 1989), and with the added hierarchical parameters to account for the spatial and temporal imbalance in the BBS data. </w:t>
+      </w:r>
+    </w:p>
+    <w:p/>
+    <w:p>
+      <w:r>
+        <w:t xml:space="preserve">Using all data </w:t>
+      </w:r>
+      <w:proofErr w:type="gramStart"/>
+      <w:r>
+        <w:t>in a 15-fold cross-validations</w:t>
+      </w:r>
+      <w:proofErr w:type="gramEnd"/>
+      <w:r>
+        <w:t xml:space="preserve"> allowed us to explore the spatial and temporal variation in fit, and to compare the fit across all data used in the model. </w:t>
+      </w:r>
+      <w:r>
+        <w:t xml:space="preserve">Estimates of predictive fit from a random selection of BBS counts </w:t>
+      </w:r>
+      <w:proofErr w:type="gramStart"/>
+      <w:r>
+        <w:t>are biased</w:t>
+      </w:r>
+      <w:proofErr w:type="gramEnd"/>
+      <w:r>
+        <w:t xml:space="preserve"> </w:t>
+      </w:r>
+      <w:r>
+        <w:t>because of the strong spatial and temporal dependencies in the BBS data (Roberts et al. 2016). However, because our fold</w:t>
       </w:r>
       <w:bookmarkStart w:id="3" w:name="_GoBack"/>
       <w:bookmarkEnd w:id="3"/>
       <w:r>
-        <w:t xml:space="preserve">been assessed as “Threatened” in Canada if </w:t>
-      </w:r>
-      <w:r>
-        <w:t>the relevant trend had been estimated in 2010 or 2012, instead of 2011 (WOTH assessment)</w:t>
-      </w:r>
-      <w:r>
-        <w:t>.</w:t>
-      </w:r>
-    </w:p>
-    <w:p>
-      <w:r>
-        <w:t>In some situations, the annual fluctuations are a vital component of a conservation or ecological use of the BBS estimates</w:t>
-      </w:r>
-      <w:r>
-        <w:t xml:space="preserve">, and in those situations the trajectory that includes both components from the GAMYE is likely most useful. Including both components provides the most comprehensive estimate of a species’ population trajectory. At a glance, managers, conservation professionals, and researchers can glean information about fluctuations that might relate to annual covariates such as precipitation, wintering ground conditions, or cone-crop cycles. Similarly, the ability for a user to gain an initial separation of the yearly fluctuations from the underlying </w:t>
+        <w:t>s were</w:t>
+      </w:r>
+      <w:r>
+        <w:t xml:space="preserve"> </w:t>
+      </w:r>
+      <w:r>
+        <w:t>identical across models,</w:t>
+      </w:r>
+      <w:r>
+        <w:t xml:space="preserve"> we are reasonably </w:t>
+      </w:r>
+      <w:r>
+        <w:lastRenderedPageBreak/>
+        <w:t>confident that the bias is consistent across models and therefore our relative-</w:t>
+      </w:r>
+      <w:r>
+        <w:t>fit assessments are</w:t>
+      </w:r>
+      <w:r>
+        <w:t xml:space="preserve"> unbiased</w:t>
+      </w:r>
+      <w:r>
+        <w:t xml:space="preserve">. </w:t>
       </w:r>
       <w:proofErr w:type="gramStart"/>
       <w:r>
-        <w:t>smooth,</w:t>
+        <w:t>We are exploring options for blocked cross-validations, such as leaving 1-year out, and/or 1-stratum out strategies</w:t>
+      </w:r>
+      <w:r>
+        <w:t>, but a generic approach is complicated</w:t>
+      </w:r>
+      <w:r>
+        <w:t xml:space="preserve"> due to the</w:t>
+      </w:r>
+      <w:r>
+        <w:t xml:space="preserve"> varying goals of the BBS predictions (Roberts et al. 2016), </w:t>
+      </w:r>
+      <w:r>
+        <w:t>as well as</w:t>
+      </w:r>
+      <w:r>
+        <w:t xml:space="preserve"> the complex</w:t>
+      </w:r>
+      <w:r>
+        <w:t xml:space="preserve"> hierarchy of relationships among routes, observers, repeated observations over time, and the underlying spatial dependence of the biological processes.</w:t>
       </w:r>
       <w:proofErr w:type="gramEnd"/>
       <w:r>
-        <w:t xml:space="preserve"> could be helpful in the initial expl</w:t>
-      </w:r>
-      <w:r>
-        <w:t xml:space="preserve">oration of correlations with relevant covariates. The GAMYE structure allows an agency like the CWS to provide estimates in multiple versions, but drawn from a coherent model, to suit a wide range of conservation applications, and to produce them in an efficient way. </w:t>
-      </w:r>
-      <w:proofErr w:type="gramStart"/>
-      <w:r>
-        <w:t xml:space="preserve">In addition, the GAMYE structure and the accessible nature of the models in the </w:t>
+        <w:t xml:space="preserve"> In addition, spatial and temporal blocking can limit the kinds of models compared</w:t>
+      </w:r>
+      <w:r>
+        <w:t xml:space="preserve"> (e.g., </w:t>
       </w:r>
       <w:proofErr w:type="spellStart"/>
       <w:r>
-        <w:t>bbsBayes</w:t>
+        <w:t>Gelman</w:t>
       </w:r>
       <w:proofErr w:type="spellEnd"/>
       <w:r>
-        <w:t xml:space="preserve"> R-package, make it relatively easy for a researcher </w:t>
-      </w:r>
-      <w:r>
-        <w:t xml:space="preserve">familiar with Bayesian analysis, </w:t>
-      </w:r>
-      <w:r>
-        <w:t>to conduct a custom analysis of the BBS data</w:t>
-      </w:r>
-      <w:r>
-        <w:t>,</w:t>
-      </w:r>
-      <w:r>
-        <w:t xml:space="preserve"> simultaneously model</w:t>
-      </w:r>
-      <w:r>
-        <w:t>ing</w:t>
-      </w:r>
-      <w:r>
-        <w:t xml:space="preserve"> the effect of annual covariates</w:t>
-      </w:r>
-      <w:r>
-        <w:t xml:space="preserve"> (e.g., spruce cone </w:t>
+        <w:t xml:space="preserve"> et al. 2014 </w:t>
       </w:r>
       <w:proofErr w:type="spellStart"/>
       <w:r>
-        <w:t>cycels</w:t>
+        <w:t>pg</w:t>
       </w:r>
       <w:proofErr w:type="spellEnd"/>
       <w:r>
+        <w:t xml:space="preserve"> 180</w:t>
+      </w:r>
+      <w:r>
         <w:t>)</w:t>
       </w:r>
       <w:r>
-        <w:t xml:space="preserve"> on the yearly fluctuations and other covariates (e.g., climate cycles) on the smooth component.</w:t>
-      </w:r>
-      <w:proofErr w:type="gramEnd"/>
+        <w:t>. For example,</w:t>
+      </w:r>
+      <w:r>
+        <w:t xml:space="preserve"> it is not possible to assess the predictive fit of</w:t>
+      </w:r>
+      <w:r>
+        <w:t xml:space="preserve"> a model with completely independent year-effects</w:t>
+      </w:r>
+      <w:r>
+        <w:t xml:space="preserve"> using an annual blocking strategy, because the model does not generate </w:t>
+      </w:r>
+      <w:r>
+        <w:t xml:space="preserve">sensible </w:t>
+      </w:r>
+      <w:r>
+        <w:t>predictions for a year with no data</w:t>
+      </w:r>
+      <w:r>
+        <w:t xml:space="preserve">. </w:t>
+      </w:r>
       <w:r>
         <w:t xml:space="preserve"> </w:t>
       </w:r>
-      <w:r>
-        <w:t xml:space="preserve"> </w:t>
-      </w:r>
-    </w:p>
-    <w:p>
-      <w:r>
-        <w:t xml:space="preserve">Predictive accuracy varies in space and time. </w:t>
-      </w:r>
-    </w:p>
-    <w:p/>
-    <w:p>
-      <w:r>
-        <w:t>Overall, the BPIC comparisons clearly support the GAMYE, GAM, or DIFFERENCE model over the SLOPE model for Barn Swallow. This stron</w:t>
-      </w:r>
-      <w:r>
-        <w:t xml:space="preserve">gly suggests that this species has been in relatively steep decline since the early 1980s, but that in the period of time between the start of the BBS (1966) and approximately 1983 (Smith et al. 2015), Barn Swallow continental populations increased. </w:t>
-      </w:r>
-    </w:p>
-    <w:p>
-      <w:r>
-        <w:t>These temporal patterns in predictive fit complicate the selection of the better of these two models based on BPIC, particularly if one were, hypothetically, attempting to choose a model to estimate a trend from 1966 to 1980, given that one model is preferred at the start of the trend and another is preferred at the end.</w:t>
-      </w:r>
-    </w:p>
-    <w:p>
-      <w:r>
-        <w:t xml:space="preserve">Predictive accuracy is not the only consideration, given that even among models with comparable </w:t>
-      </w:r>
-      <w:proofErr w:type="gramStart"/>
-      <w:r>
-        <w:t>BPIC,</w:t>
-      </w:r>
-      <w:proofErr w:type="gramEnd"/>
-      <w:r>
-        <w:t xml:space="preserve"> estimates of trend and trajectory were different in ways with implications for conservation.</w:t>
-      </w:r>
-    </w:p>
-    <w:p>
-      <w:r>
-        <w:t xml:space="preserve">The model </w:t>
-      </w:r>
-      <w:proofErr w:type="gramStart"/>
-      <w:r>
-        <w:t>can be accessed</w:t>
-      </w:r>
-      <w:proofErr w:type="gramEnd"/>
-    </w:p>
-    <w:p>
-      <w:pPr>
-        <w:rPr>
-          <w:color w:val="000000"/>
-        </w:rPr>
-      </w:pPr>
-      <w:r>
-        <w:rPr>
-          <w:color w:val="000000"/>
-        </w:rPr>
-        <w:lastRenderedPageBreak/>
+    </w:p>
+    <w:p>
+      <w:r>
         <w:br w:type="page"/>
       </w:r>
     </w:p>
@@ -9426,6 +10001,93 @@
       </w:r>
     </w:p>
     <w:p>
+      <w:r>
+        <w:rPr>
+          <w:rStyle w:val="authors"/>
+        </w:rPr>
+        <w:t>Kenneth L. Lange, Roderick J. A. Little &amp; Jeremy M. G. Taylor</w:t>
+      </w:r>
+      <w:r>
+        <w:t xml:space="preserve"> </w:t>
+      </w:r>
+      <w:r>
+        <w:rPr>
+          <w:rStyle w:val="date"/>
+        </w:rPr>
+        <w:t>(1989)</w:t>
+      </w:r>
+      <w:r>
+        <w:t xml:space="preserve"> </w:t>
+      </w:r>
+      <w:r>
+        <w:rPr>
+          <w:rStyle w:val="arttitle"/>
+        </w:rPr>
+        <w:t xml:space="preserve">Robust Statistical Modeling Using the </w:t>
+      </w:r>
+      <w:r>
+        <w:rPr>
+          <w:rStyle w:val="arttitle"/>
+          <w:i/>
+          <w:iCs/>
+        </w:rPr>
+        <w:t>t</w:t>
+      </w:r>
+      <w:r>
+        <w:rPr>
+          <w:rStyle w:val="arttitle"/>
+        </w:rPr>
+        <w:t xml:space="preserve"> Distribution,</w:t>
+      </w:r>
+      <w:r>
+        <w:t xml:space="preserve"> </w:t>
+      </w:r>
+      <w:r>
+        <w:rPr>
+          <w:rStyle w:val="serialtitle"/>
+        </w:rPr>
+        <w:t>Journal of the American Statistical Association,</w:t>
+      </w:r>
+      <w:r>
+        <w:t xml:space="preserve"> </w:t>
+      </w:r>
+      <w:r>
+        <w:rPr>
+          <w:rStyle w:val="volumeissue"/>
+        </w:rPr>
+        <w:t>84:408,</w:t>
+      </w:r>
+      <w:r>
+        <w:t xml:space="preserve"> </w:t>
+      </w:r>
+      <w:r>
+        <w:rPr>
+          <w:rStyle w:val="pagerange"/>
+        </w:rPr>
+        <w:t>881-896,</w:t>
+      </w:r>
+      <w:r>
+        <w:t xml:space="preserve"> </w:t>
+      </w:r>
+      <w:r>
+        <w:rPr>
+          <w:rStyle w:val="doilink"/>
+        </w:rPr>
+        <w:t xml:space="preserve">DOI: </w:t>
+      </w:r>
+      <w:hyperlink r:id="rId29" w:history="1">
+        <w:r>
+          <w:rPr>
+            <w:rStyle w:val="Hyperlink"/>
+          </w:rPr>
+          <w:t>10.1080/01621459.1989.10478852</w:t>
+        </w:r>
+      </w:hyperlink>
+      <w:r>
+        <w:t xml:space="preserve"> </w:t>
+      </w:r>
+    </w:p>
+    <w:p>
       <w:pPr>
         <w:rPr>
           <w:rStyle w:val="self-citation-authors"/>
@@ -9467,7 +10129,7 @@
         </w:rPr>
         <w:t xml:space="preserve"> Looping Construct. R package version 1.4.7. </w:t>
       </w:r>
-      <w:hyperlink r:id="rId29" w:history="1">
+      <w:hyperlink r:id="rId30" w:history="1">
         <w:r>
           <w:rPr>
             <w:rStyle w:val="Hyperlink"/>
@@ -9572,7 +10234,7 @@
       <w:r>
         <w:t xml:space="preserve"> </w:t>
       </w:r>
-      <w:hyperlink r:id="rId30" w:history="1">
+      <w:hyperlink r:id="rId31" w:history="1">
         <w:r>
           <w:rPr>
             <w:rStyle w:val="Hyperlink"/>
@@ -11290,6 +11952,41 @@
       <w:contextualSpacing/>
     </w:pPr>
   </w:style>
+  <w:style w:type="character" w:customStyle="1" w:styleId="authors">
+    <w:name w:val="authors"/>
+    <w:basedOn w:val="DefaultParagraphFont"/>
+    <w:rsid w:val="00542464"/>
+  </w:style>
+  <w:style w:type="character" w:customStyle="1" w:styleId="date">
+    <w:name w:val="date"/>
+    <w:basedOn w:val="DefaultParagraphFont"/>
+    <w:rsid w:val="00542464"/>
+  </w:style>
+  <w:style w:type="character" w:customStyle="1" w:styleId="arttitle">
+    <w:name w:val="art_title"/>
+    <w:basedOn w:val="DefaultParagraphFont"/>
+    <w:rsid w:val="00542464"/>
+  </w:style>
+  <w:style w:type="character" w:customStyle="1" w:styleId="serialtitle">
+    <w:name w:val="serial_title"/>
+    <w:basedOn w:val="DefaultParagraphFont"/>
+    <w:rsid w:val="00542464"/>
+  </w:style>
+  <w:style w:type="character" w:customStyle="1" w:styleId="volumeissue">
+    <w:name w:val="volume_issue"/>
+    <w:basedOn w:val="DefaultParagraphFont"/>
+    <w:rsid w:val="00542464"/>
+  </w:style>
+  <w:style w:type="character" w:customStyle="1" w:styleId="pagerange">
+    <w:name w:val="page_range"/>
+    <w:basedOn w:val="DefaultParagraphFont"/>
+    <w:rsid w:val="00542464"/>
+  </w:style>
+  <w:style w:type="character" w:customStyle="1" w:styleId="doilink">
+    <w:name w:val="doi_link"/>
+    <w:basedOn w:val="DefaultParagraphFont"/>
+    <w:rsid w:val="00542464"/>
+  </w:style>
 </w:styles>
 </file>
 

</xml_diff>